<commit_message>
fixed my name, fixed order, fixed redunant sources
</commit_message>
<xml_diff>
--- a/doc/LED-Matrix-Driver-Documentation.docx
+++ b/doc/LED-Matrix-Driver-Documentation.docx
@@ -2,6 +2,12 @@
 <file path=word/document.xml><?xml version="1.0" encoding="utf-8"?>
 <w:document xmlns:wpc="http://schemas.microsoft.com/office/word/2010/wordprocessingCanvas" xmlns:cx="http://schemas.microsoft.com/office/drawing/2014/chartex" xmlns:cx1="http://schemas.microsoft.com/office/drawing/2015/9/8/chartex" xmlns:cx2="http://schemas.microsoft.com/office/drawing/2015/10/21/chartex" xmlns:cx3="http://schemas.microsoft.com/office/drawing/2016/5/9/chartex" xmlns:cx4="http://schemas.microsoft.com/office/drawing/2016/5/10/chartex" xmlns:cx5="http://schemas.microsoft.com/office/drawing/2016/5/11/chartex" xmlns:cx6="http://schemas.microsoft.com/office/drawing/2016/5/12/chartex" xmlns:cx7="http://schemas.microsoft.com/office/drawing/2016/5/13/chartex" xmlns:cx8="http://schemas.microsoft.com/office/drawing/2016/5/14/chartex" xmlns:mc="http://schemas.openxmlformats.org/markup-compatibility/2006" xmlns:aink="http://schemas.microsoft.com/office/drawing/2016/ink" xmlns:am3d="http://schemas.microsoft.com/office/drawing/2017/model3d" xmlns:o="urn:schemas-microsoft-com:office:office" xmlns:oel="http://schemas.microsoft.com/office/2019/extlst" xmlns:r="http://schemas.openxmlformats.org/officeDocument/2006/relationships" xmlns:m="http://schemas.openxmlformats.org/officeDocument/2006/math" xmlns:v="urn:schemas-microsoft-com:vml" xmlns:wp14="http://schemas.microsoft.com/office/word/2010/wordprocessingDrawing" xmlns:wp="http://schemas.openxmlformats.org/drawingml/2006/wordprocessingDrawing" xmlns:w10="urn:schemas-microsoft-com:office:word" xmlns:w="http://schemas.openxmlformats.org/wordprocessingml/2006/main" xmlns:w14="http://schemas.microsoft.com/office/word/2010/wordml" xmlns:w15="http://schemas.microsoft.com/office/word/2012/wordml" xmlns:w16cex="http://schemas.microsoft.com/office/word/2018/wordml/cex" xmlns:w16cid="http://schemas.microsoft.com/office/word/2016/wordml/cid" xmlns:w16="http://schemas.microsoft.com/office/word/2018/wordml" xmlns:w16sdtdh="http://schemas.microsoft.com/office/word/2020/wordml/sdtdatahash" xmlns:w16se="http://schemas.microsoft.com/office/word/2015/wordml/symex" xmlns:wpg="http://schemas.microsoft.com/office/word/2010/wordprocessingGroup" xmlns:wpi="http://schemas.microsoft.com/office/word/2010/wordprocessingInk" xmlns:wne="http://schemas.microsoft.com/office/word/2006/wordml" xmlns:wps="http://schemas.microsoft.com/office/word/2010/wordprocessingShape" mc:Ignorable="w14 w15 w16se w16cid w16 w16cex w16sdtdh wp14">
   <w:body>
+    <w:p>
+      <w:pPr>
+        <w:spacing w:after="0" w:line="360" w:lineRule="auto"/>
+        <w:jc w:val="center"/>
+      </w:pPr>
+    </w:p>
     <w:sdt>
       <w:sdtPr>
         <w:id w:val="1421218104"/>
@@ -54,7 +60,7 @@
             </w:rPr>
           </w:pPr>
           <w:bookmarkStart w:id="0" w:name="_Toc43826182"/>
-          <w:bookmarkStart w:id="1" w:name="_Toc103860625"/>
+          <w:bookmarkStart w:id="1" w:name="_Toc104805291"/>
           <w:r>
             <w:rPr>
               <w:color w:val="FFFFFF" w:themeColor="background1"/>
@@ -130,152 +136,17 @@
             <w:rPr>
               <w:noProof/>
             </w:rPr>
-            <mc:AlternateContent>
-              <mc:Choice Requires="wps">
-                <w:drawing>
-                  <wp:anchor distT="0" distB="0" distL="114300" distR="114300" simplePos="0" relativeHeight="251660288" behindDoc="0" locked="0" layoutInCell="1" allowOverlap="1" wp14:anchorId="7D437C40" wp14:editId="5D585338">
-                    <wp:simplePos x="0" y="0"/>
-                    <wp:positionH relativeFrom="column">
-                      <wp:posOffset>746760</wp:posOffset>
-                    </wp:positionH>
-                    <wp:positionV relativeFrom="paragraph">
-                      <wp:posOffset>2386330</wp:posOffset>
-                    </wp:positionV>
-                    <wp:extent cx="4258310" cy="635"/>
-                    <wp:effectExtent l="0" t="0" r="0" b="0"/>
-                    <wp:wrapNone/>
-                    <wp:docPr id="8" name="Textfeld 8"/>
-                    <wp:cNvGraphicFramePr/>
-                    <a:graphic xmlns:a="http://schemas.openxmlformats.org/drawingml/2006/main">
-                      <a:graphicData uri="http://schemas.microsoft.com/office/word/2010/wordprocessingShape">
-                        <wps:wsp>
-                          <wps:cNvSpPr txBox="1"/>
-                          <wps:spPr>
-                            <a:xfrm>
-                              <a:off x="0" y="0"/>
-                              <a:ext cx="4258310" cy="635"/>
-                            </a:xfrm>
-                            <a:prstGeom prst="rect">
-                              <a:avLst/>
-                            </a:prstGeom>
-                            <a:solidFill>
-                              <a:prstClr val="white"/>
-                            </a:solidFill>
-                            <a:ln>
-                              <a:noFill/>
-                            </a:ln>
-                          </wps:spPr>
-                          <wps:txbx>
-                            <w:txbxContent>
-                              <w:p>
-                                <w:pPr>
-                                  <w:pStyle w:val="Beschriftung"/>
-                                </w:pPr>
-                                <w:r>
-                                  <w:t xml:space="preserve">Abbildung </w:t>
-                                </w:r>
-                                <w:r>
-                                  <w:fldChar w:fldCharType="begin"/>
-                                </w:r>
-                                <w:r>
-                                  <w:instrText xml:space="preserve"> SEQ Abbildung \* ARABIC </w:instrText>
-                                </w:r>
-                                <w:r>
-                                  <w:fldChar w:fldCharType="separate"/>
-                                </w:r>
-                                <w:r>
-                                  <w:rPr>
-                                    <w:noProof/>
-                                  </w:rPr>
-                                  <w:t>1</w:t>
-                                </w:r>
-                                <w:r>
-                                  <w:rPr>
-                                    <w:noProof/>
-                                  </w:rPr>
-                                  <w:fldChar w:fldCharType="end"/>
-                                </w:r>
-                                <w:r>
-                                  <w:t xml:space="preserve"> Aufbau LED-Matrix</w:t>
-                                </w:r>
-                              </w:p>
-                            </w:txbxContent>
-                          </wps:txbx>
-                          <wps:bodyPr rot="0" spcFirstLastPara="0" vertOverflow="overflow" horzOverflow="overflow" vert="horz" wrap="square" lIns="0" tIns="0" rIns="0" bIns="0" numCol="1" spcCol="0" rtlCol="0" fromWordArt="0" anchor="t" anchorCtr="0" forceAA="0" compatLnSpc="1">
-                            <a:prstTxWarp prst="textNoShape">
-                              <a:avLst/>
-                            </a:prstTxWarp>
-                            <a:spAutoFit/>
-                          </wps:bodyPr>
-                        </wps:wsp>
-                      </a:graphicData>
-                    </a:graphic>
-                  </wp:anchor>
-                </w:drawing>
-              </mc:Choice>
-              <mc:Fallback>
-                <w:pict>
-                  <v:shapetype w14:anchorId="7D437C40" id="_x0000_t202" coordsize="21600,21600" o:spt="202" path="m,l,21600r21600,l21600,xe">
-                    <v:stroke joinstyle="miter"/>
-                    <v:path gradientshapeok="t" o:connecttype="rect"/>
-                  </v:shapetype>
-                  <v:shape id="Textfeld 8" o:spid="_x0000_s1026" type="#_x0000_t202" style="position:absolute;margin-left:58.8pt;margin-top:187.9pt;width:335.3pt;height:.05pt;z-index:251660288;visibility:visible;mso-wrap-style:square;mso-wrap-distance-left:9pt;mso-wrap-distance-top:0;mso-wrap-distance-right:9pt;mso-wrap-distance-bottom:0;mso-position-horizontal:absolute;mso-position-horizontal-relative:text;mso-position-vertical:absolute;mso-position-vertical-relative:text;v-text-anchor:top" o:gfxdata="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" stroked="f">
-                    <v:textbox style="mso-fit-shape-to-text:t" inset="0,0,0,0">
-                      <w:txbxContent>
-                        <w:p>
-                          <w:pPr>
-                            <w:pStyle w:val="Beschriftung"/>
-                          </w:pPr>
-                          <w:r>
-                            <w:t xml:space="preserve">Abbildung </w:t>
-                          </w:r>
-                          <w:r>
-                            <w:fldChar w:fldCharType="begin"/>
-                          </w:r>
-                          <w:r>
-                            <w:instrText xml:space="preserve"> SEQ Abbildung \* ARABIC </w:instrText>
-                          </w:r>
-                          <w:r>
-                            <w:fldChar w:fldCharType="separate"/>
-                          </w:r>
-                          <w:r>
-                            <w:rPr>
-                              <w:noProof/>
-                            </w:rPr>
-                            <w:t>1</w:t>
-                          </w:r>
-                          <w:r>
-                            <w:rPr>
-                              <w:noProof/>
-                            </w:rPr>
-                            <w:fldChar w:fldCharType="end"/>
-                          </w:r>
-                          <w:r>
-                            <w:t xml:space="preserve"> Aufbau LED-Matrix</w:t>
-                          </w:r>
-                        </w:p>
-                      </w:txbxContent>
-                    </v:textbox>
-                  </v:shape>
-                </w:pict>
-              </mc:Fallback>
-            </mc:AlternateContent>
-          </w:r>
-          <w:r>
-            <w:rPr>
-              <w:noProof/>
-            </w:rPr>
             <w:drawing>
-              <wp:anchor distT="0" distB="0" distL="114300" distR="114300" simplePos="0" relativeHeight="251658240" behindDoc="0" locked="0" layoutInCell="1" allowOverlap="1" wp14:anchorId="34CD43BA" wp14:editId="3E6E70B8">
+              <wp:anchor distT="0" distB="0" distL="114300" distR="114300" simplePos="0" relativeHeight="251658240" behindDoc="0" locked="0" layoutInCell="1" allowOverlap="1" wp14:anchorId="34CD43BA" wp14:editId="03546C09">
                 <wp:simplePos x="0" y="0"/>
                 <wp:positionH relativeFrom="margin">
-                  <wp:align>center</wp:align>
+                  <wp:posOffset>579755</wp:posOffset>
                 </wp:positionH>
                 <wp:positionV relativeFrom="paragraph">
-                  <wp:posOffset>5954</wp:posOffset>
+                  <wp:posOffset>76200</wp:posOffset>
                 </wp:positionV>
-                <wp:extent cx="4258492" cy="2323582"/>
-                <wp:effectExtent l="0" t="0" r="8890" b="635"/>
+                <wp:extent cx="4362450" cy="1957527"/>
+                <wp:effectExtent l="0" t="0" r="0" b="5080"/>
                 <wp:wrapNone/>
                 <wp:docPr id="7" name="Grafik 7" descr="Ein Bild, das Text, Elektronik enthält.&#10;&#10;Automatisch generierte Beschreibung"/>
                 <wp:cNvGraphicFramePr>
@@ -288,7 +159,7 @@
                         <pic:cNvPr id="7" name="Grafik 7" descr="Ein Bild, das Text, Elektronik enthält.&#10;&#10;Automatisch generierte Beschreibung"/>
                         <pic:cNvPicPr/>
                       </pic:nvPicPr>
-                      <pic:blipFill>
+                      <pic:blipFill rotWithShape="1">
                         <a:blip r:embed="rId9" cstate="print">
                           <a:extLst>
                             <a:ext uri="{28A0092B-C50C-407E-A947-70E740481C1C}">
@@ -296,21 +167,28 @@
                             </a:ext>
                           </a:extLst>
                         </a:blip>
-                        <a:stretch>
-                          <a:fillRect/>
-                        </a:stretch>
+                        <a:srcRect l="1640" t="14211" r="5010" b="8992"/>
+                        <a:stretch/>
                       </pic:blipFill>
-                      <pic:spPr>
+                      <pic:spPr bwMode="auto">
                         <a:xfrm>
                           <a:off x="0" y="0"/>
-                          <a:ext cx="4258492" cy="2323582"/>
+                          <a:ext cx="4362450" cy="1957527"/>
                         </a:xfrm>
                         <a:prstGeom prst="rect">
                           <a:avLst/>
                         </a:prstGeom>
+                        <a:ln>
+                          <a:noFill/>
+                        </a:ln>
                         <a:effectLst>
                           <a:softEdge rad="12700"/>
                         </a:effectLst>
+                        <a:extLst>
+                          <a:ext uri="{53640926-AAD7-44D8-BBD7-CCE9431645EC}">
+                            <a14:shadowObscured xmlns:a14="http://schemas.microsoft.com/office/drawing/2010/main"/>
+                          </a:ext>
+                        </a:extLst>
                       </pic:spPr>
                     </pic:pic>
                   </a:graphicData>
@@ -364,6 +242,116 @@
           <w:pPr>
             <w:spacing w:after="0" w:line="360" w:lineRule="auto"/>
           </w:pPr>
+          <w:r>
+            <w:rPr>
+              <w:noProof/>
+            </w:rPr>
+            <mc:AlternateContent>
+              <mc:Choice Requires="wps">
+                <w:drawing>
+                  <wp:anchor distT="0" distB="0" distL="114300" distR="114300" simplePos="0" relativeHeight="251660288" behindDoc="0" locked="0" layoutInCell="1" allowOverlap="1" wp14:anchorId="7D437C40" wp14:editId="3D52AF5F">
+                    <wp:simplePos x="0" y="0"/>
+                    <wp:positionH relativeFrom="margin">
+                      <wp:posOffset>588010</wp:posOffset>
+                    </wp:positionH>
+                    <wp:positionV relativeFrom="paragraph">
+                      <wp:posOffset>153670</wp:posOffset>
+                    </wp:positionV>
+                    <wp:extent cx="4258310" cy="635"/>
+                    <wp:effectExtent l="0" t="0" r="8890" b="8255"/>
+                    <wp:wrapNone/>
+                    <wp:docPr id="8" name="Textfeld 8"/>
+                    <wp:cNvGraphicFramePr/>
+                    <a:graphic xmlns:a="http://schemas.openxmlformats.org/drawingml/2006/main">
+                      <a:graphicData uri="http://schemas.microsoft.com/office/word/2010/wordprocessingShape">
+                        <wps:wsp>
+                          <wps:cNvSpPr txBox="1"/>
+                          <wps:spPr>
+                            <a:xfrm>
+                              <a:off x="0" y="0"/>
+                              <a:ext cx="4258310" cy="635"/>
+                            </a:xfrm>
+                            <a:prstGeom prst="rect">
+                              <a:avLst/>
+                            </a:prstGeom>
+                            <a:solidFill>
+                              <a:prstClr val="white"/>
+                            </a:solidFill>
+                            <a:ln>
+                              <a:noFill/>
+                            </a:ln>
+                          </wps:spPr>
+                          <wps:txbx>
+                            <w:txbxContent>
+                              <w:p>
+                                <w:pPr>
+                                  <w:pStyle w:val="Beschriftung"/>
+                                </w:pPr>
+                                <w:r>
+                                  <w:t xml:space="preserve">Abbildung </w:t>
+                                </w:r>
+                                <w:fldSimple w:instr=" SEQ Abbildung \* ARABIC ">
+                                  <w:r>
+                                    <w:rPr>
+                                      <w:noProof/>
+                                    </w:rPr>
+                                    <w:t>1</w:t>
+                                  </w:r>
+                                </w:fldSimple>
+                                <w:r>
+                                  <w:t xml:space="preserve"> Aufbau LED-Matrix</w:t>
+                                </w:r>
+                              </w:p>
+                            </w:txbxContent>
+                          </wps:txbx>
+                          <wps:bodyPr rot="0" spcFirstLastPara="0" vertOverflow="overflow" horzOverflow="overflow" vert="horz" wrap="square" lIns="0" tIns="0" rIns="0" bIns="0" numCol="1" spcCol="0" rtlCol="0" fromWordArt="0" anchor="t" anchorCtr="0" forceAA="0" compatLnSpc="1">
+                            <a:prstTxWarp prst="textNoShape">
+                              <a:avLst/>
+                            </a:prstTxWarp>
+                            <a:spAutoFit/>
+                          </wps:bodyPr>
+                        </wps:wsp>
+                      </a:graphicData>
+                    </a:graphic>
+                  </wp:anchor>
+                </w:drawing>
+              </mc:Choice>
+              <mc:Fallback>
+                <w:pict>
+                  <v:shapetype w14:anchorId="7D437C40" id="_x0000_t202" coordsize="21600,21600" o:spt="202" path="m,l,21600r21600,l21600,xe">
+                    <v:stroke joinstyle="miter"/>
+                    <v:path gradientshapeok="t" o:connecttype="rect"/>
+                  </v:shapetype>
+                  <v:shape id="Textfeld 8" o:spid="_x0000_s1026" type="#_x0000_t202" style="position:absolute;margin-left:46.3pt;margin-top:12.1pt;width:335.3pt;height:.05pt;z-index:251660288;visibility:visible;mso-wrap-style:square;mso-wrap-distance-left:9pt;mso-wrap-distance-top:0;mso-wrap-distance-right:9pt;mso-wrap-distance-bottom:0;mso-position-horizontal:absolute;mso-position-horizontal-relative:margin;mso-position-vertical:absolute;mso-position-vertical-relative:text;v-text-anchor:top" o:gfxdata="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" stroked="f">
+                    <v:textbox style="mso-fit-shape-to-text:t" inset="0,0,0,0">
+                      <w:txbxContent>
+                        <w:p>
+                          <w:pPr>
+                            <w:pStyle w:val="Beschriftung"/>
+                          </w:pPr>
+                          <w:r>
+                            <w:t xml:space="preserve">Abbildung </w:t>
+                          </w:r>
+                          <w:fldSimple w:instr=" SEQ Abbildung \* ARABIC ">
+                            <w:r>
+                              <w:rPr>
+                                <w:noProof/>
+                              </w:rPr>
+                              <w:t>1</w:t>
+                            </w:r>
+                          </w:fldSimple>
+                          <w:r>
+                            <w:t xml:space="preserve"> Aufbau LED-Matrix</w:t>
+                          </w:r>
+                        </w:p>
+                      </w:txbxContent>
+                    </v:textbox>
+                    <w10:wrap anchorx="margin"/>
+                  </v:shape>
+                </w:pict>
+              </mc:Fallback>
+            </mc:AlternateContent>
+          </w:r>
         </w:p>
         <w:p>
           <w:pPr>
@@ -419,16 +407,13 @@
             </w:rPr>
             <w:t>Anton Kraus</w:t>
           </w:r>
-        </w:p>
-        <w:p>
-          <w:pPr>
-            <w:spacing w:after="0" w:line="360" w:lineRule="auto"/>
-            <w:jc w:val="center"/>
+          <w:r>
             <w:rPr>
               <w:sz w:val="24"/>
               <w:szCs w:val="24"/>
             </w:rPr>
-          </w:pPr>
+            <w:t xml:space="preserve"> - </w:t>
+          </w:r>
           <w:r>
             <w:rPr>
               <w:sz w:val="24"/>
@@ -451,18 +436,29 @@
               <w:sz w:val="24"/>
               <w:szCs w:val="24"/>
             </w:rPr>
-            <w:t>Simon Obermaier</w:t>
+            <w:t>Simon Oberm</w:t>
           </w:r>
-        </w:p>
-        <w:p>
-          <w:pPr>
-            <w:spacing w:after="0" w:line="360" w:lineRule="auto"/>
-            <w:jc w:val="center"/>
+          <w:r>
             <w:rPr>
               <w:sz w:val="24"/>
               <w:szCs w:val="24"/>
             </w:rPr>
-          </w:pPr>
+            <w:t>e</w:t>
+          </w:r>
+          <w:r>
+            <w:rPr>
+              <w:sz w:val="24"/>
+              <w:szCs w:val="24"/>
+            </w:rPr>
+            <w:t>ier</w:t>
+          </w:r>
+          <w:r>
+            <w:rPr>
+              <w:sz w:val="24"/>
+              <w:szCs w:val="24"/>
+            </w:rPr>
+            <w:t xml:space="preserve"> - </w:t>
+          </w:r>
           <w:r>
             <w:rPr>
               <w:sz w:val="24"/>
@@ -507,6 +503,26 @@
               <w:szCs w:val="24"/>
             </w:rPr>
           </w:pPr>
+        </w:p>
+        <w:p>
+          <w:pPr>
+            <w:spacing w:after="0" w:line="360" w:lineRule="auto"/>
+            <w:jc w:val="center"/>
+            <w:rPr>
+              <w:sz w:val="24"/>
+              <w:szCs w:val="24"/>
+            </w:rPr>
+          </w:pPr>
+        </w:p>
+        <w:p>
+          <w:pPr>
+            <w:spacing w:after="0" w:line="360" w:lineRule="auto"/>
+            <w:jc w:val="center"/>
+            <w:rPr>
+              <w:sz w:val="24"/>
+              <w:szCs w:val="24"/>
+            </w:rPr>
+          </w:pPr>
           <w:r>
             <w:rPr>
               <w:sz w:val="24"/>
@@ -514,13 +530,33 @@
             </w:rPr>
             <w:t xml:space="preserve">Eingereicht: </w:t>
           </w:r>
-          <w:r>
-            <w:rPr>
-              <w:sz w:val="24"/>
-              <w:szCs w:val="24"/>
-            </w:rPr>
-            <w:t>19.05.2022</w:t>
-          </w:r>
+          <w:sdt>
+            <w:sdtPr>
+              <w:rPr>
+                <w:sz w:val="24"/>
+                <w:szCs w:val="24"/>
+              </w:rPr>
+              <w:id w:val="1243915685"/>
+              <w:placeholder>
+                <w:docPart w:val="DefaultPlaceholder_-1854013437"/>
+              </w:placeholder>
+              <w:date w:fullDate="2022-05-30T00:00:00Z">
+                <w:dateFormat w:val="dd.MM.yyyy"/>
+                <w:lid w:val="de-DE"/>
+                <w:storeMappedDataAs w:val="dateTime"/>
+                <w:calendar w:val="gregorian"/>
+              </w:date>
+            </w:sdtPr>
+            <w:sdtContent>
+              <w:r>
+                <w:rPr>
+                  <w:sz w:val="24"/>
+                  <w:szCs w:val="24"/>
+                </w:rPr>
+                <w:t>30.05.2022</w:t>
+              </w:r>
+            </w:sdtContent>
+          </w:sdt>
         </w:p>
         <w:p>
           <w:pPr>
@@ -563,17 +599,8 @@
               <w:sz w:val="24"/>
               <w:szCs w:val="24"/>
             </w:rPr>
-            <w:t xml:space="preserve">Andreas </w:t>
+            <w:t>Andreas Laubhahn</w:t>
           </w:r>
-          <w:proofErr w:type="spellStart"/>
-          <w:r>
-            <w:rPr>
-              <w:sz w:val="24"/>
-              <w:szCs w:val="24"/>
-            </w:rPr>
-            <w:t>Laubhahn</w:t>
-          </w:r>
-          <w:proofErr w:type="spellEnd"/>
         </w:p>
         <w:p>
           <w:pPr>
@@ -622,7 +649,9 @@
               <w:tab w:val="right" w:leader="dot" w:pos="9062"/>
             </w:tabs>
             <w:rPr>
+              <w:rFonts w:asciiTheme="minorHAnsi" w:eastAsiaTheme="minorEastAsia" w:hAnsiTheme="minorHAnsi"/>
               <w:noProof/>
+              <w:lang w:eastAsia="de-DE"/>
             </w:rPr>
           </w:pPr>
           <w:r>
@@ -634,7 +663,7 @@
           <w:r>
             <w:fldChar w:fldCharType="separate"/>
           </w:r>
-          <w:hyperlink w:anchor="_Toc103860625" w:history="1">
+          <w:hyperlink w:anchor="_Toc104805291" w:history="1">
             <w:r>
               <w:rPr>
                 <w:rStyle w:val="Hyperlink"/>
@@ -661,7 +690,7 @@
                 <w:noProof/>
                 <w:webHidden/>
               </w:rPr>
-              <w:instrText xml:space="preserve"> PAGEREF _Toc103860625 \h </w:instrText>
+              <w:instrText xml:space="preserve"> PAGEREF _Toc104805291 \h </w:instrText>
             </w:r>
             <w:r>
               <w:rPr>
@@ -699,16 +728,18 @@
               <w:tab w:val="right" w:leader="dot" w:pos="9062"/>
             </w:tabs>
             <w:rPr>
+              <w:rFonts w:asciiTheme="minorHAnsi" w:eastAsiaTheme="minorEastAsia" w:hAnsiTheme="minorHAnsi"/>
               <w:noProof/>
+              <w:lang w:eastAsia="de-DE"/>
             </w:rPr>
           </w:pPr>
-          <w:hyperlink w:anchor="_Toc103860626" w:history="1">
+          <w:hyperlink w:anchor="_Toc104805292" w:history="1">
             <w:r>
               <w:rPr>
                 <w:rStyle w:val="Hyperlink"/>
                 <w:noProof/>
               </w:rPr>
-              <w:t>I Abbildungsverzeichnis</w:t>
+              <w:t>1 Einleitung</w:t>
             </w:r>
             <w:r>
               <w:rPr>
@@ -729,7 +760,427 @@
                 <w:noProof/>
                 <w:webHidden/>
               </w:rPr>
-              <w:instrText xml:space="preserve"> PAGEREF _Toc103860626 \h </w:instrText>
+              <w:instrText xml:space="preserve"> PAGEREF _Toc104805292 \h </w:instrText>
+            </w:r>
+            <w:r>
+              <w:rPr>
+                <w:noProof/>
+                <w:webHidden/>
+              </w:rPr>
+            </w:r>
+            <w:r>
+              <w:rPr>
+                <w:noProof/>
+                <w:webHidden/>
+              </w:rPr>
+              <w:fldChar w:fldCharType="separate"/>
+            </w:r>
+            <w:r>
+              <w:rPr>
+                <w:noProof/>
+                <w:webHidden/>
+              </w:rPr>
+              <w:t>2</w:t>
+            </w:r>
+            <w:r>
+              <w:rPr>
+                <w:noProof/>
+                <w:webHidden/>
+              </w:rPr>
+              <w:fldChar w:fldCharType="end"/>
+            </w:r>
+          </w:hyperlink>
+        </w:p>
+        <w:p>
+          <w:pPr>
+            <w:pStyle w:val="Verzeichnis2"/>
+            <w:tabs>
+              <w:tab w:val="right" w:leader="dot" w:pos="9062"/>
+            </w:tabs>
+            <w:rPr>
+              <w:rFonts w:asciiTheme="minorHAnsi" w:eastAsiaTheme="minorEastAsia" w:hAnsiTheme="minorHAnsi"/>
+              <w:noProof/>
+              <w:lang w:eastAsia="de-DE"/>
+            </w:rPr>
+          </w:pPr>
+          <w:hyperlink w:anchor="_Toc104805293" w:history="1">
+            <w:r>
+              <w:rPr>
+                <w:rStyle w:val="Hyperlink"/>
+                <w:noProof/>
+              </w:rPr>
+              <w:t>1.1 Aufgabenstellung</w:t>
+            </w:r>
+            <w:r>
+              <w:rPr>
+                <w:noProof/>
+                <w:webHidden/>
+              </w:rPr>
+              <w:tab/>
+            </w:r>
+            <w:r>
+              <w:rPr>
+                <w:noProof/>
+                <w:webHidden/>
+              </w:rPr>
+              <w:fldChar w:fldCharType="begin"/>
+            </w:r>
+            <w:r>
+              <w:rPr>
+                <w:noProof/>
+                <w:webHidden/>
+              </w:rPr>
+              <w:instrText xml:space="preserve"> PAGEREF _Toc104805293 \h </w:instrText>
+            </w:r>
+            <w:r>
+              <w:rPr>
+                <w:noProof/>
+                <w:webHidden/>
+              </w:rPr>
+            </w:r>
+            <w:r>
+              <w:rPr>
+                <w:noProof/>
+                <w:webHidden/>
+              </w:rPr>
+              <w:fldChar w:fldCharType="separate"/>
+            </w:r>
+            <w:r>
+              <w:rPr>
+                <w:noProof/>
+                <w:webHidden/>
+              </w:rPr>
+              <w:t>2</w:t>
+            </w:r>
+            <w:r>
+              <w:rPr>
+                <w:noProof/>
+                <w:webHidden/>
+              </w:rPr>
+              <w:fldChar w:fldCharType="end"/>
+            </w:r>
+          </w:hyperlink>
+        </w:p>
+        <w:p>
+          <w:pPr>
+            <w:pStyle w:val="Verzeichnis2"/>
+            <w:tabs>
+              <w:tab w:val="right" w:leader="dot" w:pos="9062"/>
+            </w:tabs>
+            <w:rPr>
+              <w:rFonts w:asciiTheme="minorHAnsi" w:eastAsiaTheme="minorEastAsia" w:hAnsiTheme="minorHAnsi"/>
+              <w:noProof/>
+              <w:lang w:eastAsia="de-DE"/>
+            </w:rPr>
+          </w:pPr>
+          <w:hyperlink w:anchor="_Toc104805294" w:history="1">
+            <w:r>
+              <w:rPr>
+                <w:rStyle w:val="Hyperlink"/>
+                <w:noProof/>
+              </w:rPr>
+              <w:t>1.2 Zeitplan</w:t>
+            </w:r>
+            <w:r>
+              <w:rPr>
+                <w:noProof/>
+                <w:webHidden/>
+              </w:rPr>
+              <w:tab/>
+            </w:r>
+            <w:r>
+              <w:rPr>
+                <w:noProof/>
+                <w:webHidden/>
+              </w:rPr>
+              <w:fldChar w:fldCharType="begin"/>
+            </w:r>
+            <w:r>
+              <w:rPr>
+                <w:noProof/>
+                <w:webHidden/>
+              </w:rPr>
+              <w:instrText xml:space="preserve"> PAGEREF _Toc104805294 \h </w:instrText>
+            </w:r>
+            <w:r>
+              <w:rPr>
+                <w:noProof/>
+                <w:webHidden/>
+              </w:rPr>
+            </w:r>
+            <w:r>
+              <w:rPr>
+                <w:noProof/>
+                <w:webHidden/>
+              </w:rPr>
+              <w:fldChar w:fldCharType="separate"/>
+            </w:r>
+            <w:r>
+              <w:rPr>
+                <w:noProof/>
+                <w:webHidden/>
+              </w:rPr>
+              <w:t>2</w:t>
+            </w:r>
+            <w:r>
+              <w:rPr>
+                <w:noProof/>
+                <w:webHidden/>
+              </w:rPr>
+              <w:fldChar w:fldCharType="end"/>
+            </w:r>
+          </w:hyperlink>
+        </w:p>
+        <w:p>
+          <w:pPr>
+            <w:pStyle w:val="Verzeichnis2"/>
+            <w:tabs>
+              <w:tab w:val="right" w:leader="dot" w:pos="9062"/>
+            </w:tabs>
+            <w:rPr>
+              <w:rFonts w:asciiTheme="minorHAnsi" w:eastAsiaTheme="minorEastAsia" w:hAnsiTheme="minorHAnsi"/>
+              <w:noProof/>
+              <w:lang w:eastAsia="de-DE"/>
+            </w:rPr>
+          </w:pPr>
+          <w:hyperlink w:anchor="_Toc104805295" w:history="1">
+            <w:r>
+              <w:rPr>
+                <w:rStyle w:val="Hyperlink"/>
+                <w:noProof/>
+              </w:rPr>
+              <w:t>1.3 Ausgangssituation</w:t>
+            </w:r>
+            <w:r>
+              <w:rPr>
+                <w:noProof/>
+                <w:webHidden/>
+              </w:rPr>
+              <w:tab/>
+            </w:r>
+            <w:r>
+              <w:rPr>
+                <w:noProof/>
+                <w:webHidden/>
+              </w:rPr>
+              <w:fldChar w:fldCharType="begin"/>
+            </w:r>
+            <w:r>
+              <w:rPr>
+                <w:noProof/>
+                <w:webHidden/>
+              </w:rPr>
+              <w:instrText xml:space="preserve"> PAGEREF _Toc104805295 \h </w:instrText>
+            </w:r>
+            <w:r>
+              <w:rPr>
+                <w:noProof/>
+                <w:webHidden/>
+              </w:rPr>
+            </w:r>
+            <w:r>
+              <w:rPr>
+                <w:noProof/>
+                <w:webHidden/>
+              </w:rPr>
+              <w:fldChar w:fldCharType="separate"/>
+            </w:r>
+            <w:r>
+              <w:rPr>
+                <w:noProof/>
+                <w:webHidden/>
+              </w:rPr>
+              <w:t>2</w:t>
+            </w:r>
+            <w:r>
+              <w:rPr>
+                <w:noProof/>
+                <w:webHidden/>
+              </w:rPr>
+              <w:fldChar w:fldCharType="end"/>
+            </w:r>
+          </w:hyperlink>
+        </w:p>
+        <w:p>
+          <w:pPr>
+            <w:pStyle w:val="Verzeichnis1"/>
+            <w:tabs>
+              <w:tab w:val="right" w:leader="dot" w:pos="9062"/>
+            </w:tabs>
+            <w:rPr>
+              <w:rFonts w:asciiTheme="minorHAnsi" w:eastAsiaTheme="minorEastAsia" w:hAnsiTheme="minorHAnsi"/>
+              <w:noProof/>
+              <w:lang w:eastAsia="de-DE"/>
+            </w:rPr>
+          </w:pPr>
+          <w:hyperlink w:anchor="_Toc104805296" w:history="1">
+            <w:r>
+              <w:rPr>
+                <w:rStyle w:val="Hyperlink"/>
+                <w:noProof/>
+              </w:rPr>
+              <w:t>2. Aufbau</w:t>
+            </w:r>
+            <w:r>
+              <w:rPr>
+                <w:noProof/>
+                <w:webHidden/>
+              </w:rPr>
+              <w:tab/>
+            </w:r>
+            <w:r>
+              <w:rPr>
+                <w:noProof/>
+                <w:webHidden/>
+              </w:rPr>
+              <w:fldChar w:fldCharType="begin"/>
+            </w:r>
+            <w:r>
+              <w:rPr>
+                <w:noProof/>
+                <w:webHidden/>
+              </w:rPr>
+              <w:instrText xml:space="preserve"> PAGEREF _Toc104805296 \h </w:instrText>
+            </w:r>
+            <w:r>
+              <w:rPr>
+                <w:noProof/>
+                <w:webHidden/>
+              </w:rPr>
+            </w:r>
+            <w:r>
+              <w:rPr>
+                <w:noProof/>
+                <w:webHidden/>
+              </w:rPr>
+              <w:fldChar w:fldCharType="separate"/>
+            </w:r>
+            <w:r>
+              <w:rPr>
+                <w:noProof/>
+                <w:webHidden/>
+              </w:rPr>
+              <w:t>3</w:t>
+            </w:r>
+            <w:r>
+              <w:rPr>
+                <w:noProof/>
+                <w:webHidden/>
+              </w:rPr>
+              <w:fldChar w:fldCharType="end"/>
+            </w:r>
+          </w:hyperlink>
+        </w:p>
+        <w:p>
+          <w:pPr>
+            <w:pStyle w:val="Verzeichnis2"/>
+            <w:tabs>
+              <w:tab w:val="right" w:leader="dot" w:pos="9062"/>
+            </w:tabs>
+            <w:rPr>
+              <w:rFonts w:asciiTheme="minorHAnsi" w:eastAsiaTheme="minorEastAsia" w:hAnsiTheme="minorHAnsi"/>
+              <w:noProof/>
+              <w:lang w:eastAsia="de-DE"/>
+            </w:rPr>
+          </w:pPr>
+          <w:hyperlink w:anchor="_Toc104805297" w:history="1">
+            <w:r>
+              <w:rPr>
+                <w:rStyle w:val="Hyperlink"/>
+                <w:noProof/>
+              </w:rPr>
+              <w:t>2.1 Software (Linux)</w:t>
+            </w:r>
+            <w:r>
+              <w:rPr>
+                <w:noProof/>
+                <w:webHidden/>
+              </w:rPr>
+              <w:tab/>
+            </w:r>
+            <w:r>
+              <w:rPr>
+                <w:noProof/>
+                <w:webHidden/>
+              </w:rPr>
+              <w:fldChar w:fldCharType="begin"/>
+            </w:r>
+            <w:r>
+              <w:rPr>
+                <w:noProof/>
+                <w:webHidden/>
+              </w:rPr>
+              <w:instrText xml:space="preserve"> PAGEREF _Toc104805297 \h </w:instrText>
+            </w:r>
+            <w:r>
+              <w:rPr>
+                <w:noProof/>
+                <w:webHidden/>
+              </w:rPr>
+            </w:r>
+            <w:r>
+              <w:rPr>
+                <w:noProof/>
+                <w:webHidden/>
+              </w:rPr>
+              <w:fldChar w:fldCharType="separate"/>
+            </w:r>
+            <w:r>
+              <w:rPr>
+                <w:noProof/>
+                <w:webHidden/>
+              </w:rPr>
+              <w:t>3</w:t>
+            </w:r>
+            <w:r>
+              <w:rPr>
+                <w:noProof/>
+                <w:webHidden/>
+              </w:rPr>
+              <w:fldChar w:fldCharType="end"/>
+            </w:r>
+          </w:hyperlink>
+        </w:p>
+        <w:p>
+          <w:pPr>
+            <w:pStyle w:val="Verzeichnis2"/>
+            <w:tabs>
+              <w:tab w:val="right" w:leader="dot" w:pos="9062"/>
+            </w:tabs>
+            <w:rPr>
+              <w:rFonts w:asciiTheme="minorHAnsi" w:eastAsiaTheme="minorEastAsia" w:hAnsiTheme="minorHAnsi"/>
+              <w:noProof/>
+              <w:lang w:eastAsia="de-DE"/>
+            </w:rPr>
+          </w:pPr>
+          <w:hyperlink w:anchor="_Toc104805298" w:history="1">
+            <w:r>
+              <w:rPr>
+                <w:rStyle w:val="Hyperlink"/>
+                <w:noProof/>
+              </w:rPr>
+              <w:t>2.2 Hardware (LED-Matrix)</w:t>
+            </w:r>
+            <w:r>
+              <w:rPr>
+                <w:noProof/>
+                <w:webHidden/>
+              </w:rPr>
+              <w:tab/>
+            </w:r>
+            <w:r>
+              <w:rPr>
+                <w:noProof/>
+                <w:webHidden/>
+              </w:rPr>
+              <w:fldChar w:fldCharType="begin"/>
+            </w:r>
+            <w:r>
+              <w:rPr>
+                <w:noProof/>
+                <w:webHidden/>
+              </w:rPr>
+              <w:instrText xml:space="preserve"> PAGEREF _Toc104805298 \h </w:instrText>
             </w:r>
             <w:r>
               <w:rPr>
@@ -767,10 +1218,152 @@
               <w:tab w:val="right" w:leader="dot" w:pos="9062"/>
             </w:tabs>
             <w:rPr>
+              <w:rFonts w:asciiTheme="minorHAnsi" w:eastAsiaTheme="minorEastAsia" w:hAnsiTheme="minorHAnsi"/>
               <w:noProof/>
+              <w:lang w:eastAsia="de-DE"/>
             </w:rPr>
           </w:pPr>
-          <w:hyperlink w:anchor="_Toc103860627" w:history="1">
+          <w:hyperlink w:anchor="_Toc104805299" w:history="1">
+            <w:r>
+              <w:rPr>
+                <w:rStyle w:val="Hyperlink"/>
+                <w:noProof/>
+              </w:rPr>
+              <w:t>Literaturverzeichnis</w:t>
+            </w:r>
+            <w:r>
+              <w:rPr>
+                <w:noProof/>
+                <w:webHidden/>
+              </w:rPr>
+              <w:tab/>
+            </w:r>
+            <w:r>
+              <w:rPr>
+                <w:noProof/>
+                <w:webHidden/>
+              </w:rPr>
+              <w:fldChar w:fldCharType="begin"/>
+            </w:r>
+            <w:r>
+              <w:rPr>
+                <w:noProof/>
+                <w:webHidden/>
+              </w:rPr>
+              <w:instrText xml:space="preserve"> PAGEREF _Toc104805299 \h </w:instrText>
+            </w:r>
+            <w:r>
+              <w:rPr>
+                <w:noProof/>
+                <w:webHidden/>
+              </w:rPr>
+            </w:r>
+            <w:r>
+              <w:rPr>
+                <w:noProof/>
+                <w:webHidden/>
+              </w:rPr>
+              <w:fldChar w:fldCharType="separate"/>
+            </w:r>
+            <w:r>
+              <w:rPr>
+                <w:noProof/>
+                <w:webHidden/>
+              </w:rPr>
+              <w:t>6</w:t>
+            </w:r>
+            <w:r>
+              <w:rPr>
+                <w:noProof/>
+                <w:webHidden/>
+              </w:rPr>
+              <w:fldChar w:fldCharType="end"/>
+            </w:r>
+          </w:hyperlink>
+        </w:p>
+        <w:p>
+          <w:pPr>
+            <w:pStyle w:val="Verzeichnis1"/>
+            <w:tabs>
+              <w:tab w:val="right" w:leader="dot" w:pos="9062"/>
+            </w:tabs>
+            <w:rPr>
+              <w:rFonts w:asciiTheme="minorHAnsi" w:eastAsiaTheme="minorEastAsia" w:hAnsiTheme="minorHAnsi"/>
+              <w:noProof/>
+              <w:lang w:eastAsia="de-DE"/>
+            </w:rPr>
+          </w:pPr>
+          <w:hyperlink w:anchor="_Toc104805300" w:history="1">
+            <w:r>
+              <w:rPr>
+                <w:rStyle w:val="Hyperlink"/>
+                <w:noProof/>
+              </w:rPr>
+              <w:t>I Abbildungsverzeichnis</w:t>
+            </w:r>
+            <w:r>
+              <w:rPr>
+                <w:noProof/>
+                <w:webHidden/>
+              </w:rPr>
+              <w:tab/>
+            </w:r>
+            <w:r>
+              <w:rPr>
+                <w:noProof/>
+                <w:webHidden/>
+              </w:rPr>
+              <w:fldChar w:fldCharType="begin"/>
+            </w:r>
+            <w:r>
+              <w:rPr>
+                <w:noProof/>
+                <w:webHidden/>
+              </w:rPr>
+              <w:instrText xml:space="preserve"> PAGEREF _Toc104805300 \h </w:instrText>
+            </w:r>
+            <w:r>
+              <w:rPr>
+                <w:noProof/>
+                <w:webHidden/>
+              </w:rPr>
+            </w:r>
+            <w:r>
+              <w:rPr>
+                <w:noProof/>
+                <w:webHidden/>
+              </w:rPr>
+              <w:fldChar w:fldCharType="separate"/>
+            </w:r>
+            <w:r>
+              <w:rPr>
+                <w:noProof/>
+                <w:webHidden/>
+              </w:rPr>
+              <w:t>6</w:t>
+            </w:r>
+            <w:r>
+              <w:rPr>
+                <w:noProof/>
+                <w:webHidden/>
+              </w:rPr>
+              <w:fldChar w:fldCharType="end"/>
+            </w:r>
+          </w:hyperlink>
+        </w:p>
+        <w:p>
+          <w:pPr>
+            <w:pStyle w:val="Verzeichnis1"/>
+            <w:tabs>
+              <w:tab w:val="right" w:leader="dot" w:pos="9062"/>
+            </w:tabs>
+            <w:rPr>
+              <w:rFonts w:asciiTheme="minorHAnsi" w:eastAsiaTheme="minorEastAsia" w:hAnsiTheme="minorHAnsi"/>
+              <w:noProof/>
+              <w:lang w:eastAsia="de-DE"/>
+            </w:rPr>
+          </w:pPr>
+          <w:hyperlink w:anchor="_Toc104805301" w:history="1">
             <w:r>
               <w:rPr>
                 <w:rStyle w:val="Hyperlink"/>
@@ -797,7 +1390,7 @@
                 <w:noProof/>
                 <w:webHidden/>
               </w:rPr>
-              <w:instrText xml:space="preserve"> PAGEREF _Toc103860627 \h </w:instrText>
+              <w:instrText xml:space="preserve"> PAGEREF _Toc104805301 \h </w:instrText>
             </w:r>
             <w:r>
               <w:rPr>
@@ -817,7 +1410,7 @@
                 <w:noProof/>
                 <w:webHidden/>
               </w:rPr>
-              <w:t>3</w:t>
+              <w:t>6</w:t>
             </w:r>
             <w:r>
               <w:rPr>
@@ -835,10 +1428,12 @@
               <w:tab w:val="right" w:leader="dot" w:pos="9062"/>
             </w:tabs>
             <w:rPr>
+              <w:rFonts w:asciiTheme="minorHAnsi" w:eastAsiaTheme="minorEastAsia" w:hAnsiTheme="minorHAnsi"/>
               <w:noProof/>
+              <w:lang w:eastAsia="de-DE"/>
             </w:rPr>
           </w:pPr>
-          <w:hyperlink w:anchor="_Toc103860628" w:history="1">
+          <w:hyperlink w:anchor="_Toc104805302" w:history="1">
             <w:r>
               <w:rPr>
                 <w:rStyle w:val="Hyperlink"/>
@@ -865,7 +1460,7 @@
                 <w:noProof/>
                 <w:webHidden/>
               </w:rPr>
-              <w:instrText xml:space="preserve"> PAGEREF _Toc103860628 \h </w:instrText>
+              <w:instrText xml:space="preserve"> PAGEREF _Toc104805302 \h </w:instrText>
             </w:r>
             <w:r>
               <w:rPr>
@@ -885,619 +1480,7 @@
                 <w:noProof/>
                 <w:webHidden/>
               </w:rPr>
-              <w:t>3</w:t>
-            </w:r>
-            <w:r>
-              <w:rPr>
-                <w:noProof/>
-                <w:webHidden/>
-              </w:rPr>
-              <w:fldChar w:fldCharType="end"/>
-            </w:r>
-          </w:hyperlink>
-        </w:p>
-        <w:p>
-          <w:pPr>
-            <w:pStyle w:val="Verzeichnis1"/>
-            <w:tabs>
-              <w:tab w:val="right" w:leader="dot" w:pos="9062"/>
-            </w:tabs>
-            <w:rPr>
-              <w:noProof/>
-            </w:rPr>
-          </w:pPr>
-          <w:hyperlink w:anchor="_Toc103860629" w:history="1">
-            <w:r>
-              <w:rPr>
-                <w:rStyle w:val="Hyperlink"/>
-                <w:noProof/>
-              </w:rPr>
-              <w:t>1 Einleitung</w:t>
-            </w:r>
-            <w:r>
-              <w:rPr>
-                <w:noProof/>
-                <w:webHidden/>
-              </w:rPr>
-              <w:tab/>
-            </w:r>
-            <w:r>
-              <w:rPr>
-                <w:noProof/>
-                <w:webHidden/>
-              </w:rPr>
-              <w:fldChar w:fldCharType="begin"/>
-            </w:r>
-            <w:r>
-              <w:rPr>
-                <w:noProof/>
-                <w:webHidden/>
-              </w:rPr>
-              <w:instrText xml:space="preserve"> PAGEREF _Toc103860629 \h </w:instrText>
-            </w:r>
-            <w:r>
-              <w:rPr>
-                <w:noProof/>
-                <w:webHidden/>
-              </w:rPr>
-            </w:r>
-            <w:r>
-              <w:rPr>
-                <w:noProof/>
-                <w:webHidden/>
-              </w:rPr>
-              <w:fldChar w:fldCharType="separate"/>
-            </w:r>
-            <w:r>
-              <w:rPr>
-                <w:noProof/>
-                <w:webHidden/>
-              </w:rPr>
-              <w:t>4</w:t>
-            </w:r>
-            <w:r>
-              <w:rPr>
-                <w:noProof/>
-                <w:webHidden/>
-              </w:rPr>
-              <w:fldChar w:fldCharType="end"/>
-            </w:r>
-          </w:hyperlink>
-        </w:p>
-        <w:p>
-          <w:pPr>
-            <w:pStyle w:val="Verzeichnis2"/>
-            <w:tabs>
-              <w:tab w:val="right" w:leader="dot" w:pos="9062"/>
-            </w:tabs>
-            <w:rPr>
-              <w:noProof/>
-            </w:rPr>
-          </w:pPr>
-          <w:hyperlink w:anchor="_Toc103860630" w:history="1">
-            <w:r>
-              <w:rPr>
-                <w:rStyle w:val="Hyperlink"/>
-                <w:noProof/>
-              </w:rPr>
-              <w:t>1.1 Einleitung</w:t>
-            </w:r>
-            <w:r>
-              <w:rPr>
-                <w:noProof/>
-                <w:webHidden/>
-              </w:rPr>
-              <w:tab/>
-            </w:r>
-            <w:r>
-              <w:rPr>
-                <w:noProof/>
-                <w:webHidden/>
-              </w:rPr>
-              <w:fldChar w:fldCharType="begin"/>
-            </w:r>
-            <w:r>
-              <w:rPr>
-                <w:noProof/>
-                <w:webHidden/>
-              </w:rPr>
-              <w:instrText xml:space="preserve"> PAGEREF _Toc103860630 \h </w:instrText>
-            </w:r>
-            <w:r>
-              <w:rPr>
-                <w:noProof/>
-                <w:webHidden/>
-              </w:rPr>
-            </w:r>
-            <w:r>
-              <w:rPr>
-                <w:noProof/>
-                <w:webHidden/>
-              </w:rPr>
-              <w:fldChar w:fldCharType="separate"/>
-            </w:r>
-            <w:r>
-              <w:rPr>
-                <w:noProof/>
-                <w:webHidden/>
-              </w:rPr>
-              <w:t>4</w:t>
-            </w:r>
-            <w:r>
-              <w:rPr>
-                <w:noProof/>
-                <w:webHidden/>
-              </w:rPr>
-              <w:fldChar w:fldCharType="end"/>
-            </w:r>
-          </w:hyperlink>
-        </w:p>
-        <w:p>
-          <w:pPr>
-            <w:pStyle w:val="Verzeichnis2"/>
-            <w:tabs>
-              <w:tab w:val="right" w:leader="dot" w:pos="9062"/>
-            </w:tabs>
-            <w:rPr>
-              <w:noProof/>
-            </w:rPr>
-          </w:pPr>
-          <w:hyperlink w:anchor="_Toc103860631" w:history="1">
-            <w:r>
-              <w:rPr>
-                <w:rStyle w:val="Hyperlink"/>
-                <w:noProof/>
-              </w:rPr>
-              <w:t>1.2  Aufgabenstellung</w:t>
-            </w:r>
-            <w:r>
-              <w:rPr>
-                <w:noProof/>
-                <w:webHidden/>
-              </w:rPr>
-              <w:tab/>
-            </w:r>
-            <w:r>
-              <w:rPr>
-                <w:noProof/>
-                <w:webHidden/>
-              </w:rPr>
-              <w:fldChar w:fldCharType="begin"/>
-            </w:r>
-            <w:r>
-              <w:rPr>
-                <w:noProof/>
-                <w:webHidden/>
-              </w:rPr>
-              <w:instrText xml:space="preserve"> PAGEREF _Toc103860631 \h </w:instrText>
-            </w:r>
-            <w:r>
-              <w:rPr>
-                <w:noProof/>
-                <w:webHidden/>
-              </w:rPr>
-            </w:r>
-            <w:r>
-              <w:rPr>
-                <w:noProof/>
-                <w:webHidden/>
-              </w:rPr>
-              <w:fldChar w:fldCharType="separate"/>
-            </w:r>
-            <w:r>
-              <w:rPr>
-                <w:noProof/>
-                <w:webHidden/>
-              </w:rPr>
-              <w:t>4</w:t>
-            </w:r>
-            <w:r>
-              <w:rPr>
-                <w:noProof/>
-                <w:webHidden/>
-              </w:rPr>
-              <w:fldChar w:fldCharType="end"/>
-            </w:r>
-          </w:hyperlink>
-        </w:p>
-        <w:p>
-          <w:pPr>
-            <w:pStyle w:val="Verzeichnis2"/>
-            <w:tabs>
-              <w:tab w:val="right" w:leader="dot" w:pos="9062"/>
-            </w:tabs>
-            <w:rPr>
-              <w:noProof/>
-            </w:rPr>
-          </w:pPr>
-          <w:hyperlink w:anchor="_Toc103860632" w:history="1">
-            <w:r>
-              <w:rPr>
-                <w:rStyle w:val="Hyperlink"/>
-                <w:noProof/>
-              </w:rPr>
-              <w:t>1.3 Zeitplan</w:t>
-            </w:r>
-            <w:r>
-              <w:rPr>
-                <w:noProof/>
-                <w:webHidden/>
-              </w:rPr>
-              <w:tab/>
-            </w:r>
-            <w:r>
-              <w:rPr>
-                <w:noProof/>
-                <w:webHidden/>
-              </w:rPr>
-              <w:fldChar w:fldCharType="begin"/>
-            </w:r>
-            <w:r>
-              <w:rPr>
-                <w:noProof/>
-                <w:webHidden/>
-              </w:rPr>
-              <w:instrText xml:space="preserve"> PAGEREF _Toc103860632 \h </w:instrText>
-            </w:r>
-            <w:r>
-              <w:rPr>
-                <w:noProof/>
-                <w:webHidden/>
-              </w:rPr>
-            </w:r>
-            <w:r>
-              <w:rPr>
-                <w:noProof/>
-                <w:webHidden/>
-              </w:rPr>
-              <w:fldChar w:fldCharType="separate"/>
-            </w:r>
-            <w:r>
-              <w:rPr>
-                <w:noProof/>
-                <w:webHidden/>
-              </w:rPr>
-              <w:t>4</w:t>
-            </w:r>
-            <w:r>
-              <w:rPr>
-                <w:noProof/>
-                <w:webHidden/>
-              </w:rPr>
-              <w:fldChar w:fldCharType="end"/>
-            </w:r>
-          </w:hyperlink>
-        </w:p>
-        <w:p>
-          <w:pPr>
-            <w:pStyle w:val="Verzeichnis2"/>
-            <w:tabs>
-              <w:tab w:val="right" w:leader="dot" w:pos="9062"/>
-            </w:tabs>
-            <w:rPr>
-              <w:noProof/>
-            </w:rPr>
-          </w:pPr>
-          <w:hyperlink w:anchor="_Toc103860633" w:history="1">
-            <w:r>
-              <w:rPr>
-                <w:rStyle w:val="Hyperlink"/>
-                <w:noProof/>
-              </w:rPr>
-              <w:t>1.4 Ausgangssituation</w:t>
-            </w:r>
-            <w:r>
-              <w:rPr>
-                <w:noProof/>
-                <w:webHidden/>
-              </w:rPr>
-              <w:tab/>
-            </w:r>
-            <w:r>
-              <w:rPr>
-                <w:noProof/>
-                <w:webHidden/>
-              </w:rPr>
-              <w:fldChar w:fldCharType="begin"/>
-            </w:r>
-            <w:r>
-              <w:rPr>
-                <w:noProof/>
-                <w:webHidden/>
-              </w:rPr>
-              <w:instrText xml:space="preserve"> PAGEREF _Toc103860633 \h </w:instrText>
-            </w:r>
-            <w:r>
-              <w:rPr>
-                <w:noProof/>
-                <w:webHidden/>
-              </w:rPr>
-            </w:r>
-            <w:r>
-              <w:rPr>
-                <w:noProof/>
-                <w:webHidden/>
-              </w:rPr>
-              <w:fldChar w:fldCharType="separate"/>
-            </w:r>
-            <w:r>
-              <w:rPr>
-                <w:noProof/>
-                <w:webHidden/>
-              </w:rPr>
-              <w:t>4</w:t>
-            </w:r>
-            <w:r>
-              <w:rPr>
-                <w:noProof/>
-                <w:webHidden/>
-              </w:rPr>
-              <w:fldChar w:fldCharType="end"/>
-            </w:r>
-          </w:hyperlink>
-        </w:p>
-        <w:p>
-          <w:pPr>
-            <w:pStyle w:val="Verzeichnis1"/>
-            <w:tabs>
-              <w:tab w:val="right" w:leader="dot" w:pos="9062"/>
-            </w:tabs>
-            <w:rPr>
-              <w:noProof/>
-            </w:rPr>
-          </w:pPr>
-          <w:hyperlink w:anchor="_Toc103860634" w:history="1">
-            <w:r>
-              <w:rPr>
-                <w:rStyle w:val="Hyperlink"/>
-                <w:noProof/>
-              </w:rPr>
-              <w:t>2. Aufbau</w:t>
-            </w:r>
-            <w:r>
-              <w:rPr>
-                <w:noProof/>
-                <w:webHidden/>
-              </w:rPr>
-              <w:tab/>
-            </w:r>
-            <w:r>
-              <w:rPr>
-                <w:noProof/>
-                <w:webHidden/>
-              </w:rPr>
-              <w:fldChar w:fldCharType="begin"/>
-            </w:r>
-            <w:r>
-              <w:rPr>
-                <w:noProof/>
-                <w:webHidden/>
-              </w:rPr>
-              <w:instrText xml:space="preserve"> PAGEREF _Toc103860634 \h </w:instrText>
-            </w:r>
-            <w:r>
-              <w:rPr>
-                <w:noProof/>
-                <w:webHidden/>
-              </w:rPr>
-            </w:r>
-            <w:r>
-              <w:rPr>
-                <w:noProof/>
-                <w:webHidden/>
-              </w:rPr>
-              <w:fldChar w:fldCharType="separate"/>
-            </w:r>
-            <w:r>
-              <w:rPr>
-                <w:noProof/>
-                <w:webHidden/>
-              </w:rPr>
-              <w:t>4</w:t>
-            </w:r>
-            <w:r>
-              <w:rPr>
-                <w:noProof/>
-                <w:webHidden/>
-              </w:rPr>
-              <w:fldChar w:fldCharType="end"/>
-            </w:r>
-          </w:hyperlink>
-        </w:p>
-        <w:p>
-          <w:pPr>
-            <w:pStyle w:val="Verzeichnis2"/>
-            <w:tabs>
-              <w:tab w:val="right" w:leader="dot" w:pos="9062"/>
-            </w:tabs>
-            <w:rPr>
-              <w:noProof/>
-            </w:rPr>
-          </w:pPr>
-          <w:hyperlink w:anchor="_Toc103860635" w:history="1">
-            <w:r>
-              <w:rPr>
-                <w:rStyle w:val="Hyperlink"/>
-                <w:noProof/>
-              </w:rPr>
-              <w:t>2.1 Software (Linux)</w:t>
-            </w:r>
-            <w:r>
-              <w:rPr>
-                <w:noProof/>
-                <w:webHidden/>
-              </w:rPr>
-              <w:tab/>
-            </w:r>
-            <w:r>
-              <w:rPr>
-                <w:noProof/>
-                <w:webHidden/>
-              </w:rPr>
-              <w:fldChar w:fldCharType="begin"/>
-            </w:r>
-            <w:r>
-              <w:rPr>
-                <w:noProof/>
-                <w:webHidden/>
-              </w:rPr>
-              <w:instrText xml:space="preserve"> PAGEREF _Toc103860635 \h </w:instrText>
-            </w:r>
-            <w:r>
-              <w:rPr>
-                <w:noProof/>
-                <w:webHidden/>
-              </w:rPr>
-            </w:r>
-            <w:r>
-              <w:rPr>
-                <w:noProof/>
-                <w:webHidden/>
-              </w:rPr>
-              <w:fldChar w:fldCharType="separate"/>
-            </w:r>
-            <w:r>
-              <w:rPr>
-                <w:noProof/>
-                <w:webHidden/>
-              </w:rPr>
-              <w:t>4</w:t>
-            </w:r>
-            <w:r>
-              <w:rPr>
-                <w:noProof/>
-                <w:webHidden/>
-              </w:rPr>
-              <w:fldChar w:fldCharType="end"/>
-            </w:r>
-          </w:hyperlink>
-        </w:p>
-        <w:p>
-          <w:pPr>
-            <w:pStyle w:val="Verzeichnis2"/>
-            <w:tabs>
-              <w:tab w:val="right" w:leader="dot" w:pos="9062"/>
-            </w:tabs>
-            <w:rPr>
-              <w:noProof/>
-            </w:rPr>
-          </w:pPr>
-          <w:hyperlink w:anchor="_Toc103860636" w:history="1">
-            <w:r>
-              <w:rPr>
-                <w:rStyle w:val="Hyperlink"/>
-                <w:noProof/>
-              </w:rPr>
-              <w:t>2.2 Hardware (LED-Matrix)</w:t>
-            </w:r>
-            <w:r>
-              <w:rPr>
-                <w:noProof/>
-                <w:webHidden/>
-              </w:rPr>
-              <w:tab/>
-            </w:r>
-            <w:r>
-              <w:rPr>
-                <w:noProof/>
-                <w:webHidden/>
-              </w:rPr>
-              <w:fldChar w:fldCharType="begin"/>
-            </w:r>
-            <w:r>
-              <w:rPr>
-                <w:noProof/>
-                <w:webHidden/>
-              </w:rPr>
-              <w:instrText xml:space="preserve"> PAGEREF _Toc103860636 \h </w:instrText>
-            </w:r>
-            <w:r>
-              <w:rPr>
-                <w:noProof/>
-                <w:webHidden/>
-              </w:rPr>
-            </w:r>
-            <w:r>
-              <w:rPr>
-                <w:noProof/>
-                <w:webHidden/>
-              </w:rPr>
-              <w:fldChar w:fldCharType="separate"/>
-            </w:r>
-            <w:r>
-              <w:rPr>
-                <w:noProof/>
-                <w:webHidden/>
-              </w:rPr>
-              <w:t>4</w:t>
-            </w:r>
-            <w:r>
-              <w:rPr>
-                <w:noProof/>
-                <w:webHidden/>
-              </w:rPr>
-              <w:fldChar w:fldCharType="end"/>
-            </w:r>
-          </w:hyperlink>
-        </w:p>
-        <w:p>
-          <w:pPr>
-            <w:pStyle w:val="Verzeichnis1"/>
-            <w:tabs>
-              <w:tab w:val="right" w:leader="dot" w:pos="9062"/>
-            </w:tabs>
-            <w:rPr>
-              <w:noProof/>
-            </w:rPr>
-          </w:pPr>
-          <w:hyperlink w:anchor="_Toc103860637" w:history="1">
-            <w:r>
-              <w:rPr>
-                <w:rStyle w:val="Hyperlink"/>
-                <w:noProof/>
-              </w:rPr>
-              <w:t>Literaturverzeichnis</w:t>
-            </w:r>
-            <w:r>
-              <w:rPr>
-                <w:noProof/>
-                <w:webHidden/>
-              </w:rPr>
-              <w:tab/>
-            </w:r>
-            <w:r>
-              <w:rPr>
-                <w:noProof/>
-                <w:webHidden/>
-              </w:rPr>
-              <w:fldChar w:fldCharType="begin"/>
-            </w:r>
-            <w:r>
-              <w:rPr>
-                <w:noProof/>
-                <w:webHidden/>
-              </w:rPr>
-              <w:instrText xml:space="preserve"> PAGEREF _Toc103860637 \h </w:instrText>
-            </w:r>
-            <w:r>
-              <w:rPr>
-                <w:noProof/>
-                <w:webHidden/>
-              </w:rPr>
-            </w:r>
-            <w:r>
-              <w:rPr>
-                <w:noProof/>
-                <w:webHidden/>
-              </w:rPr>
-              <w:fldChar w:fldCharType="separate"/>
-            </w:r>
-            <w:r>
-              <w:rPr>
-                <w:noProof/>
-                <w:webHidden/>
-              </w:rPr>
-              <w:t>6</w:t>
+              <w:t>7</w:t>
             </w:r>
             <w:r>
               <w:rPr>
@@ -1548,332 +1531,7 @@
       <w:pPr>
         <w:pStyle w:val="berschrift1"/>
       </w:pPr>
-      <w:bookmarkStart w:id="2" w:name="_Toc103860626"/>
-      <w:r>
-        <w:lastRenderedPageBreak/>
-        <w:t>I Abbildungsverzeichnis</w:t>
-      </w:r>
-      <w:bookmarkEnd w:id="2"/>
-    </w:p>
-    <w:p>
-      <w:pPr>
-        <w:pStyle w:val="Abbildungsverzeichnis"/>
-        <w:tabs>
-          <w:tab w:val="right" w:leader="dot" w:pos="9062"/>
-        </w:tabs>
-        <w:rPr>
-          <w:noProof/>
-        </w:rPr>
-      </w:pPr>
-      <w:r>
-        <w:fldChar w:fldCharType="begin"/>
-      </w:r>
-      <w:r>
-        <w:instrText xml:space="preserve"> TOC \h \z \c "Abbildung" </w:instrText>
-      </w:r>
-      <w:r>
-        <w:fldChar w:fldCharType="separate"/>
-      </w:r>
-      <w:hyperlink r:id="rId10" w:anchor="_Toc103858448" w:history="1">
-        <w:r>
-          <w:rPr>
-            <w:rStyle w:val="Hyperlink"/>
-            <w:noProof/>
-          </w:rPr>
-          <w:t>Abbildung 1 Titelbild</w:t>
-        </w:r>
-        <w:r>
-          <w:rPr>
-            <w:noProof/>
-            <w:webHidden/>
-          </w:rPr>
-          <w:tab/>
-        </w:r>
-        <w:r>
-          <w:rPr>
-            <w:noProof/>
-            <w:webHidden/>
-          </w:rPr>
-          <w:fldChar w:fldCharType="begin"/>
-        </w:r>
-        <w:r>
-          <w:rPr>
-            <w:noProof/>
-            <w:webHidden/>
-          </w:rPr>
-          <w:instrText xml:space="preserve"> PAGEREF _Toc103858448 \h </w:instrText>
-        </w:r>
-        <w:r>
-          <w:rPr>
-            <w:noProof/>
-            <w:webHidden/>
-          </w:rPr>
-        </w:r>
-        <w:r>
-          <w:rPr>
-            <w:noProof/>
-            <w:webHidden/>
-          </w:rPr>
-          <w:fldChar w:fldCharType="separate"/>
-        </w:r>
-        <w:r>
-          <w:rPr>
-            <w:noProof/>
-            <w:webHidden/>
-          </w:rPr>
-          <w:t>0</w:t>
-        </w:r>
-        <w:r>
-          <w:rPr>
-            <w:noProof/>
-            <w:webHidden/>
-          </w:rPr>
-          <w:fldChar w:fldCharType="end"/>
-        </w:r>
-      </w:hyperlink>
-    </w:p>
-    <w:p>
-      <w:r>
-        <w:fldChar w:fldCharType="end"/>
-      </w:r>
-    </w:p>
-    <w:p/>
-    <w:p/>
-    <w:p/>
-    <w:p/>
-    <w:p/>
-    <w:p>
-      <w:pPr>
-        <w:pStyle w:val="berschrift1"/>
-      </w:pPr>
-      <w:bookmarkStart w:id="3" w:name="_Toc103860627"/>
-      <w:r>
-        <w:t>II Abkürzungsverzeichnis</w:t>
-      </w:r>
-      <w:bookmarkEnd w:id="3"/>
-    </w:p>
-    <w:p/>
-    <w:p>
-      <w:pPr>
-        <w:rPr>
-          <w:rFonts w:cs="Arial"/>
-          <w:sz w:val="24"/>
-          <w:szCs w:val="24"/>
-        </w:rPr>
-      </w:pPr>
-      <w:r>
-        <w:rPr>
-          <w:rFonts w:cs="Arial"/>
-          <w:sz w:val="24"/>
-          <w:szCs w:val="24"/>
-        </w:rPr>
-        <w:t>IP</w:t>
-      </w:r>
-      <w:r>
-        <w:rPr>
-          <w:rFonts w:cs="Arial"/>
-          <w:sz w:val="24"/>
-          <w:szCs w:val="24"/>
-        </w:rPr>
-        <w:tab/>
-      </w:r>
-      <w:r>
-        <w:rPr>
-          <w:rFonts w:cs="Arial"/>
-          <w:sz w:val="24"/>
-          <w:szCs w:val="24"/>
-        </w:rPr>
-        <w:tab/>
-      </w:r>
-      <w:r>
-        <w:rPr>
-          <w:rFonts w:cs="Arial"/>
-          <w:sz w:val="24"/>
-          <w:szCs w:val="24"/>
-        </w:rPr>
-        <w:tab/>
-        <w:t xml:space="preserve">Internet Protocol </w:t>
-      </w:r>
-    </w:p>
-    <w:p/>
-    <w:p/>
-    <w:p/>
-    <w:p/>
-    <w:p/>
-    <w:p>
-      <w:pPr>
-        <w:pStyle w:val="berschrift1"/>
-      </w:pPr>
-      <w:bookmarkStart w:id="4" w:name="_Toc103860628"/>
-      <w:r>
-        <w:t>III Erklärung</w:t>
-      </w:r>
-      <w:bookmarkEnd w:id="4"/>
-    </w:p>
-    <w:p>
-      <w:pPr>
-        <w:jc w:val="both"/>
-      </w:pPr>
-    </w:p>
-    <w:p>
-      <w:pPr>
-        <w:jc w:val="both"/>
-        <w:rPr>
-          <w:rFonts w:cs="Arial"/>
-          <w:sz w:val="24"/>
-          <w:szCs w:val="24"/>
-        </w:rPr>
-      </w:pPr>
-      <w:r>
-        <w:rPr>
-          <w:rFonts w:cs="Arial"/>
-          <w:sz w:val="24"/>
-          <w:szCs w:val="24"/>
-        </w:rPr>
-        <w:t xml:space="preserve">Hiermit versichern wir, Anton Kraus und Simon Obermaier, diese Dokumentation, ohne die Hilfe Dritter und nur mit den angegebenen Quellen und Hilfsmitteln angefertigt zu haben. Alle Stellen, die aus Quellen entnommen wurden, sind als solche kenntlich gemacht worden. </w:t>
-      </w:r>
-    </w:p>
-    <w:p>
-      <w:pPr>
-        <w:jc w:val="both"/>
-        <w:rPr>
-          <w:rFonts w:cs="Arial"/>
-          <w:sz w:val="24"/>
-          <w:szCs w:val="24"/>
-        </w:rPr>
-      </w:pPr>
-    </w:p>
-    <w:p>
-      <w:pPr>
-        <w:jc w:val="both"/>
-        <w:rPr>
-          <w:rFonts w:cs="Arial"/>
-          <w:sz w:val="24"/>
-          <w:szCs w:val="24"/>
-        </w:rPr>
-      </w:pPr>
-    </w:p>
-    <w:p>
-      <w:pPr>
-        <w:spacing w:after="112"/>
-        <w:ind w:left="-5" w:right="13"/>
-        <w:rPr>
-          <w:rFonts w:cs="Arial"/>
-          <w:sz w:val="24"/>
-          <w:szCs w:val="24"/>
-        </w:rPr>
-      </w:pPr>
-      <w:r>
-        <w:rPr>
-          <w:rFonts w:cs="Arial"/>
-          <w:sz w:val="24"/>
-          <w:szCs w:val="24"/>
-        </w:rPr>
-        <w:t xml:space="preserve">_____________________________ </w:t>
-      </w:r>
-    </w:p>
-    <w:p>
-      <w:pPr>
-        <w:spacing w:after="273"/>
-        <w:ind w:left="-5" w:right="13"/>
-        <w:rPr>
-          <w:rFonts w:cs="Arial"/>
-          <w:sz w:val="24"/>
-          <w:szCs w:val="24"/>
-        </w:rPr>
-      </w:pPr>
-      <w:r>
-        <w:rPr>
-          <w:rFonts w:cs="Arial"/>
-          <w:sz w:val="24"/>
-          <w:szCs w:val="24"/>
-        </w:rPr>
-        <w:t>Ort, Datum, Simon Obermaier</w:t>
-      </w:r>
-    </w:p>
-    <w:p>
-      <w:pPr>
-        <w:spacing w:after="273"/>
-        <w:ind w:left="-5" w:right="13"/>
-        <w:rPr>
-          <w:rFonts w:cs="Arial"/>
-          <w:sz w:val="24"/>
-          <w:szCs w:val="24"/>
-        </w:rPr>
-      </w:pPr>
-    </w:p>
-    <w:p>
-      <w:pPr>
-        <w:spacing w:after="273"/>
-        <w:ind w:left="-5" w:right="13"/>
-        <w:rPr>
-          <w:rFonts w:cs="Arial"/>
-          <w:sz w:val="24"/>
-          <w:szCs w:val="24"/>
-        </w:rPr>
-      </w:pPr>
-    </w:p>
-    <w:p>
-      <w:pPr>
-        <w:spacing w:after="112"/>
-        <w:ind w:left="-5" w:right="13"/>
-        <w:rPr>
-          <w:rFonts w:cs="Arial"/>
-          <w:sz w:val="24"/>
-          <w:szCs w:val="24"/>
-        </w:rPr>
-      </w:pPr>
-      <w:r>
-        <w:rPr>
-          <w:rFonts w:cs="Arial"/>
-          <w:sz w:val="24"/>
-          <w:szCs w:val="24"/>
-        </w:rPr>
-        <w:t xml:space="preserve">_____________________________ </w:t>
-      </w:r>
-    </w:p>
-    <w:p>
-      <w:pPr>
-        <w:spacing w:after="273"/>
-        <w:ind w:left="-5" w:right="13"/>
-        <w:rPr>
-          <w:rFonts w:cs="Arial"/>
-          <w:sz w:val="24"/>
-          <w:szCs w:val="24"/>
-        </w:rPr>
-      </w:pPr>
-      <w:r>
-        <w:rPr>
-          <w:rFonts w:cs="Arial"/>
-          <w:sz w:val="24"/>
-          <w:szCs w:val="24"/>
-        </w:rPr>
-        <w:t xml:space="preserve">Ort, Datum, Anton Kraus </w:t>
-      </w:r>
-    </w:p>
-    <w:p>
-      <w:pPr>
-        <w:spacing w:line="259" w:lineRule="auto"/>
-        <w:rPr>
-          <w:rFonts w:cs="Arial"/>
-          <w:sz w:val="24"/>
-          <w:szCs w:val="24"/>
-        </w:rPr>
-      </w:pPr>
-      <w:r>
-        <w:rPr>
-          <w:rFonts w:cs="Arial"/>
-          <w:sz w:val="24"/>
-          <w:szCs w:val="24"/>
-        </w:rPr>
-        <w:br w:type="page"/>
-      </w:r>
-    </w:p>
-    <w:p>
-      <w:pPr>
-        <w:pStyle w:val="berschrift1"/>
-      </w:pPr>
-      <w:bookmarkStart w:id="5" w:name="_Toc103860629"/>
+      <w:bookmarkStart w:id="2" w:name="_Toc104805292"/>
       <w:r>
         <w:lastRenderedPageBreak/>
         <w:t>1</w:t>
@@ -1881,7 +1539,7 @@
       <w:r>
         <w:t xml:space="preserve"> Einleitung</w:t>
       </w:r>
-      <w:bookmarkEnd w:id="5"/>
+      <w:bookmarkEnd w:id="2"/>
     </w:p>
     <w:p/>
     <w:p/>
@@ -1889,6 +1547,7 @@
       <w:pPr>
         <w:pStyle w:val="berschrift2"/>
       </w:pPr>
+      <w:bookmarkStart w:id="3" w:name="_Toc104805293"/>
       <w:r>
         <w:t>1.</w:t>
       </w:r>
@@ -1898,6 +1557,7 @@
       <w:r>
         <w:t xml:space="preserve"> Aufgabenstellung</w:t>
       </w:r>
+      <w:bookmarkEnd w:id="3"/>
     </w:p>
     <w:p>
       <w:pPr>
@@ -1933,7 +1593,7 @@
       <w:pPr>
         <w:pStyle w:val="berschrift2"/>
       </w:pPr>
-      <w:bookmarkStart w:id="6" w:name="_Toc103860632"/>
+      <w:bookmarkStart w:id="4" w:name="_Toc104805294"/>
       <w:r>
         <w:t>1.</w:t>
       </w:r>
@@ -1943,7 +1603,7 @@
       <w:r>
         <w:t xml:space="preserve"> Zeitplan</w:t>
       </w:r>
-      <w:bookmarkEnd w:id="6"/>
+      <w:bookmarkEnd w:id="4"/>
     </w:p>
     <w:p/>
     <w:p>
@@ -1977,7 +1637,7 @@
                     </pic:cNvPicPr>
                   </pic:nvPicPr>
                   <pic:blipFill>
-                    <a:blip r:embed="rId11" cstate="print">
+                    <a:blip r:embed="rId10" cstate="print">
                       <a:extLst>
                         <a:ext uri="{28A0092B-C50C-407E-A947-70E740481C1C}">
                           <a14:useLocalDpi xmlns:a14="http://schemas.microsoft.com/office/drawing/2010/main" val="0"/>
@@ -2071,27 +1731,14 @@
                             <w:r>
                               <w:t xml:space="preserve">Abbildung </w:t>
                             </w:r>
-                            <w:r>
-                              <w:fldChar w:fldCharType="begin"/>
-                            </w:r>
-                            <w:r>
-                              <w:instrText xml:space="preserve"> SEQ Abbildung \* ARABIC </w:instrText>
-                            </w:r>
-                            <w:r>
-                              <w:fldChar w:fldCharType="separate"/>
-                            </w:r>
-                            <w:r>
-                              <w:rPr>
-                                <w:noProof/>
-                              </w:rPr>
-                              <w:t>2</w:t>
-                            </w:r>
-                            <w:r>
-                              <w:rPr>
-                                <w:noProof/>
-                              </w:rPr>
-                              <w:fldChar w:fldCharType="end"/>
-                            </w:r>
+                            <w:fldSimple w:instr=" SEQ Abbildung \* ARABIC ">
+                              <w:r>
+                                <w:rPr>
+                                  <w:noProof/>
+                                </w:rPr>
+                                <w:t>2</w:t>
+                              </w:r>
+                            </w:fldSimple>
                             <w:r>
                               <w:t xml:space="preserve"> Zeitplan</w:t>
                             </w:r>
@@ -2125,27 +1772,14 @@
                       <w:r>
                         <w:t xml:space="preserve">Abbildung </w:t>
                       </w:r>
-                      <w:r>
-                        <w:fldChar w:fldCharType="begin"/>
-                      </w:r>
-                      <w:r>
-                        <w:instrText xml:space="preserve"> SEQ Abbildung \* ARABIC </w:instrText>
-                      </w:r>
-                      <w:r>
-                        <w:fldChar w:fldCharType="separate"/>
-                      </w:r>
-                      <w:r>
-                        <w:rPr>
-                          <w:noProof/>
-                        </w:rPr>
-                        <w:t>2</w:t>
-                      </w:r>
-                      <w:r>
-                        <w:rPr>
-                          <w:noProof/>
-                        </w:rPr>
-                        <w:fldChar w:fldCharType="end"/>
-                      </w:r>
+                      <w:fldSimple w:instr=" SEQ Abbildung \* ARABIC ">
+                        <w:r>
+                          <w:rPr>
+                            <w:noProof/>
+                          </w:rPr>
+                          <w:t>2</w:t>
+                        </w:r>
+                      </w:fldSimple>
                       <w:r>
                         <w:t xml:space="preserve"> Zeitplan</w:t>
                       </w:r>
@@ -2164,7 +1798,7 @@
       <w:pPr>
         <w:pStyle w:val="berschrift2"/>
       </w:pPr>
-      <w:bookmarkStart w:id="7" w:name="_Toc103860633"/>
+      <w:bookmarkStart w:id="5" w:name="_Toc104805295"/>
       <w:r>
         <w:t>1.</w:t>
       </w:r>
@@ -2177,7 +1811,7 @@
       <w:r>
         <w:t>Ausgangssituation</w:t>
       </w:r>
-      <w:bookmarkEnd w:id="7"/>
+      <w:bookmarkEnd w:id="5"/>
     </w:p>
     <w:p/>
     <w:p>
@@ -2187,27 +1821,13 @@
         </w:rPr>
       </w:pPr>
       <w:r>
-        <w:t xml:space="preserve">Auf einem Raspberry Pi 4 mit </w:t>
-      </w:r>
-      <w:proofErr w:type="spellStart"/>
-      <w:r>
-        <w:t>Rasperry</w:t>
-      </w:r>
-      <w:proofErr w:type="spellEnd"/>
-      <w:r>
-        <w:t xml:space="preserve"> Pi OS als Betriebssystem soll ein </w:t>
+        <w:t xml:space="preserve">Auf einem Raspberry Pi 4 mit Rasperry Pi OS als Betriebssystem soll ein </w:t>
       </w:r>
       <w:r>
         <w:rPr>
           <w:rFonts w:cs="Arial"/>
         </w:rPr>
-        <w:t>Treiber (Character Device Driver) und eine Applikation programmiert werden</w:t>
-      </w:r>
-      <w:r>
-        <w:rPr>
-          <w:rFonts w:cs="Arial"/>
-        </w:rPr>
-        <w:t xml:space="preserve">. </w:t>
+        <w:t xml:space="preserve">Treiber (Character Device Driver) und eine Applikation programmiert werden. </w:t>
       </w:r>
     </w:p>
     <w:p>
@@ -2215,21 +1835,7 @@
         <w:rPr>
           <w:rFonts w:cs="Arial"/>
         </w:rPr>
-        <w:t xml:space="preserve">Genauer, es soll ein LED-Treiber für eine 8x8 LED-Matrix programmiert werden. Dieser Treiber soll aus einem Kernel Driver bestehen, sowie einer User </w:t>
-      </w:r>
-      <w:proofErr w:type="gramStart"/>
-      <w:r>
-        <w:rPr>
-          <w:rFonts w:cs="Arial"/>
-        </w:rPr>
-        <w:t>App</w:t>
-      </w:r>
-      <w:proofErr w:type="gramEnd"/>
-      <w:r>
-        <w:rPr>
-          <w:rFonts w:cs="Arial"/>
-        </w:rPr>
-        <w:t xml:space="preserve"> um die Matrix zu steuern.</w:t>
+        <w:t>Genauer, es soll ein LED-Treiber für eine 8x8 LED-Matrix programmiert werden. Dieser Treiber soll aus einem Kernel Driver bestehen, sowie einer User App um die Matrix zu steuern.</w:t>
       </w:r>
     </w:p>
     <w:p/>
@@ -2247,23 +1853,23 @@
       <w:pPr>
         <w:pStyle w:val="berschrift1"/>
       </w:pPr>
-      <w:bookmarkStart w:id="8" w:name="_Toc103860634"/>
+      <w:bookmarkStart w:id="6" w:name="_Toc104805296"/>
       <w:r>
         <w:lastRenderedPageBreak/>
         <w:t>2. Aufbau</w:t>
       </w:r>
-      <w:bookmarkEnd w:id="8"/>
+      <w:bookmarkEnd w:id="6"/>
     </w:p>
     <w:p/>
     <w:p>
       <w:pPr>
         <w:pStyle w:val="berschrift2"/>
       </w:pPr>
-      <w:bookmarkStart w:id="9" w:name="_Toc103860635"/>
+      <w:bookmarkStart w:id="7" w:name="_Toc104805297"/>
       <w:r>
         <w:t>2.1 Software (Linux)</w:t>
       </w:r>
-      <w:bookmarkEnd w:id="9"/>
+      <w:bookmarkEnd w:id="7"/>
     </w:p>
     <w:p>
       <w:pPr>
@@ -2285,21 +1891,7 @@
         <w:rPr>
           <w:rFonts w:ascii="Arial" w:hAnsi="Arial" w:cs="Arial"/>
         </w:rPr>
-        <w:t xml:space="preserve">Raspberry Pi OS, früher </w:t>
-      </w:r>
-      <w:proofErr w:type="spellStart"/>
-      <w:r>
-        <w:rPr>
-          <w:rFonts w:ascii="Arial" w:hAnsi="Arial" w:cs="Arial"/>
-        </w:rPr>
-        <w:t>Raspian</w:t>
-      </w:r>
-      <w:proofErr w:type="spellEnd"/>
-      <w:r>
-        <w:rPr>
-          <w:rFonts w:ascii="Arial" w:hAnsi="Arial" w:cs="Arial"/>
-        </w:rPr>
-        <w:t xml:space="preserve"> ist eine offizielle Linux- Distribution</w:t>
+        <w:t>Raspberry Pi OS, früher Raspian ist eine offizielle Linux- Distribution</w:t>
       </w:r>
       <w:r>
         <w:rPr>
@@ -2319,7 +1911,7 @@
           <w:szCs w:val="24"/>
         </w:rPr>
       </w:pPr>
-      <w:bookmarkStart w:id="10" w:name="_CTVK001331624fc4b3a477fb350e6acae8ac2f3"/>
+      <w:bookmarkStart w:id="8" w:name="_CTVK001331624fc4b3a477fb350e6acae8ac2f3"/>
       <w:r>
         <w:rPr>
           <w:rFonts w:ascii="Arial" w:hAnsi="Arial" w:cs="Arial"/>
@@ -2360,7 +1952,7 @@
         </w:rPr>
         <w:t>Linux-Distributionen, die auf dem Linux-Kernel basieren, sind für Anwender oft einfacher zu installieren als die originale Open-Source-Version von Linux. Das liegt unter anderem daran, dass den Anwendern der Schritt des Kompilierens des kompletten Linux-Systems aus dem Quellcode erspart wird. Außerdem ist die Unterstützung durch den Distributor oftmals ein wichtiges Plus</w:t>
       </w:r>
-      <w:bookmarkEnd w:id="10"/>
+      <w:bookmarkEnd w:id="8"/>
       <w:r>
         <w:rPr>
           <w:rFonts w:ascii="Arial" w:hAnsi="Arial" w:cs="Arial"/>
@@ -2392,6 +1984,7 @@
             <w:docPart w:val="DefaultPlaceholder_-1854013440"/>
           </w:placeholder>
         </w:sdtPr>
+        <w:sdtEndPr/>
         <w:sdtContent>
           <w:r>
             <w:rPr>
@@ -2453,128 +2046,42 @@
         <w:rPr>
           <w:rFonts w:cs="Arial"/>
         </w:rPr>
-        <w:t xml:space="preserve">Mittlerweile gibt es </w:t>
-      </w:r>
-      <w:proofErr w:type="spellStart"/>
-      <w:r>
-        <w:rPr>
-          <w:rFonts w:cs="Arial"/>
-        </w:rPr>
-        <w:t>hiunderte</w:t>
-      </w:r>
-      <w:proofErr w:type="spellEnd"/>
-      <w:r>
-        <w:rPr>
-          <w:rFonts w:cs="Arial"/>
-        </w:rPr>
-        <w:t xml:space="preserve"> verschiedene Linux-Distributionen für jeden nur erdenklichen </w:t>
-      </w:r>
-      <w:proofErr w:type="spellStart"/>
-      <w:r>
-        <w:rPr>
-          <w:rFonts w:cs="Arial"/>
-        </w:rPr>
-        <w:t>Einsatzszweck</w:t>
-      </w:r>
-      <w:proofErr w:type="spellEnd"/>
-      <w:r>
-        <w:rPr>
-          <w:rFonts w:cs="Arial"/>
-        </w:rPr>
-        <w:t>, seien Server, Mobilgeräte oder einfache Desktops. Grundsätzlich bestehen solche Distributionspakete aus</w:t>
+        <w:t>Mittlerweile gibt es hiunderte verschiedene Linux-Distributionen für jeden nur erdenklichen Einsatzszweck, seien Server, Mobilgeräte oder einfache Desktops. Grundsätzlich bestehen solche Distributionspakete aus</w:t>
       </w:r>
       <w:r>
         <w:rPr>
           <w:rFonts w:cs="Arial"/>
         </w:rPr>
-        <w:t xml:space="preserve"> Softwarepaketen, welche wiederrum aus </w:t>
-      </w:r>
-      <w:proofErr w:type="spellStart"/>
-      <w:r>
-        <w:rPr>
-          <w:rFonts w:cs="Arial"/>
-        </w:rPr>
-        <w:t>Andwendungen</w:t>
-      </w:r>
-      <w:proofErr w:type="spellEnd"/>
-      <w:r>
-        <w:rPr>
-          <w:rFonts w:cs="Arial"/>
-        </w:rPr>
-        <w:t xml:space="preserve"> oder Diensten bestehen</w:t>
+        <w:t xml:space="preserve"> Softwarepaketen, welche wiederrum aus Andwendungen oder Diensten bestehen</w:t>
       </w:r>
       <w:r>
         <w:rPr>
           <w:rFonts w:cs="Arial"/>
         </w:rPr>
-        <w:t xml:space="preserve">. Ein solches Paket kann z.B. aus Schriftarten oder Webbrowsern </w:t>
+        <w:t xml:space="preserve">. Ein solches Paket kann z.B. aus Schriftarten oder Webbrowsern besstehen. </w:t>
       </w:r>
-      <w:proofErr w:type="spellStart"/>
+    </w:p>
+    <w:p>
+      <w:pPr>
+        <w:rPr>
+          <w:rFonts w:cs="Arial"/>
+        </w:rPr>
+      </w:pPr>
       <w:r>
         <w:rPr>
           <w:rFonts w:cs="Arial"/>
         </w:rPr>
-        <w:t>besstehen</w:t>
+        <w:t xml:space="preserve">Ermöglicht wird dies durch den Open Source (also frei Verfügabaren) Ansatz von Linux welcher </w:t>
       </w:r>
-      <w:proofErr w:type="spellEnd"/>
-      <w:r>
-        <w:rPr>
-          <w:rFonts w:cs="Arial"/>
-        </w:rPr>
-        <w:t xml:space="preserve">. </w:t>
-      </w:r>
-    </w:p>
-    <w:p>
-      <w:pPr>
-        <w:rPr>
-          <w:rFonts w:cs="Arial"/>
-        </w:rPr>
-      </w:pPr>
-      <w:r>
-        <w:rPr>
-          <w:rFonts w:cs="Arial"/>
-        </w:rPr>
-        <w:t xml:space="preserve">Ermöglicht wird dies durch den Open Source (also frei </w:t>
-      </w:r>
-      <w:proofErr w:type="spellStart"/>
-      <w:r>
-        <w:rPr>
-          <w:rFonts w:cs="Arial"/>
-        </w:rPr>
-        <w:t>Verfügabaren</w:t>
-      </w:r>
-      <w:proofErr w:type="spellEnd"/>
-      <w:r>
-        <w:rPr>
-          <w:rFonts w:cs="Arial"/>
-        </w:rPr>
-        <w:t xml:space="preserve">) Ansatz von Linux welcher </w:t>
-      </w:r>
-      <w:bookmarkStart w:id="11" w:name="_CTVK001de2c1a9c96a649e4b22cb8eff735bfed"/>
+      <w:bookmarkStart w:id="9" w:name="_CTVK001de2c1a9c96a649e4b22cb8eff735bfed"/>
       <w:r>
         <w:rPr>
           <w:color w:val="000000"/>
           <w:szCs w:val="24"/>
         </w:rPr>
-        <w:t xml:space="preserve">unter dem Copyleft-Manifest der Free Software </w:t>
+        <w:t>unter dem Copyleft-Manifest der Free Software Foundation entwickelt, die der GNU General Public License (GPL) entspringt</w:t>
       </w:r>
-      <w:proofErr w:type="spellStart"/>
-      <w:r>
-        <w:rPr>
-          <w:color w:val="000000"/>
-          <w:szCs w:val="24"/>
-        </w:rPr>
-        <w:t>Foundation</w:t>
-      </w:r>
-      <w:proofErr w:type="spellEnd"/>
-      <w:r>
-        <w:rPr>
-          <w:color w:val="000000"/>
-          <w:szCs w:val="24"/>
-        </w:rPr>
-        <w:t xml:space="preserve"> entwickelt, die der GNU General Public License (GPL) entspringt</w:t>
-      </w:r>
-      <w:bookmarkEnd w:id="11"/>
+      <w:bookmarkEnd w:id="9"/>
       <w:r>
         <w:rPr>
           <w:color w:val="000000"/>
@@ -2602,6 +2109,7 @@
             <w:docPart w:val="DefaultPlaceholder_-1854013440"/>
           </w:placeholder>
         </w:sdtPr>
+        <w:sdtEndPr/>
         <w:sdtContent>
           <w:r>
             <w:rPr>
@@ -2646,11 +2154,11 @@
       <w:pPr>
         <w:pStyle w:val="berschrift2"/>
       </w:pPr>
-      <w:bookmarkStart w:id="12" w:name="_Toc103860636"/>
+      <w:bookmarkStart w:id="10" w:name="_Toc104805298"/>
       <w:r>
         <w:t>2.2 Hardware (LED-Matrix)</w:t>
       </w:r>
-      <w:bookmarkEnd w:id="12"/>
+      <w:bookmarkEnd w:id="10"/>
     </w:p>
     <w:p/>
     <w:p>
@@ -2668,23 +2176,7 @@
           <w:rFonts w:ascii="Arial" w:hAnsi="Arial" w:cs="Arial"/>
           <w:color w:val="000000" w:themeColor="text1"/>
         </w:rPr>
-        <w:t xml:space="preserve">Eine LED-Matrix (siehe ABB.1) ist ein </w:t>
-      </w:r>
-      <w:proofErr w:type="gramStart"/>
-      <w:r>
-        <w:rPr>
-          <w:rFonts w:ascii="Arial" w:hAnsi="Arial" w:cs="Arial"/>
-          <w:color w:val="000000" w:themeColor="text1"/>
-        </w:rPr>
-        <w:t>LED Dioden</w:t>
-      </w:r>
-      <w:proofErr w:type="gramEnd"/>
-      <w:r>
-        <w:rPr>
-          <w:rFonts w:ascii="Arial" w:hAnsi="Arial" w:cs="Arial"/>
-          <w:color w:val="000000" w:themeColor="text1"/>
-        </w:rPr>
-        <w:t xml:space="preserve"> Array</w:t>
+        <w:t>Eine LED-Matrix (siehe ABB.1) ist ein LED Dioden Array</w:t>
       </w:r>
     </w:p>
     <w:p>
@@ -2702,55 +2194,7 @@
           <w:rFonts w:ascii="Arial" w:hAnsi="Arial" w:cs="Arial"/>
           <w:color w:val="000000" w:themeColor="text1"/>
         </w:rPr>
-        <w:t xml:space="preserve">Ein </w:t>
-      </w:r>
-      <w:proofErr w:type="gramStart"/>
-      <w:r>
-        <w:rPr>
-          <w:rFonts w:ascii="Arial" w:hAnsi="Arial" w:cs="Arial"/>
-          <w:color w:val="000000" w:themeColor="text1"/>
-        </w:rPr>
-        <w:t>LED Matrix</w:t>
-      </w:r>
-      <w:proofErr w:type="gramEnd"/>
-      <w:r>
-        <w:rPr>
-          <w:rFonts w:ascii="Arial" w:hAnsi="Arial" w:cs="Arial"/>
-          <w:color w:val="000000" w:themeColor="text1"/>
-        </w:rPr>
-        <w:t xml:space="preserve"> Display ist ein LED Dioden Array. Jeweils ein Eingangs- bzw. Ausgangspin verbindet die LEDs einer Reihe (</w:t>
-      </w:r>
-      <w:proofErr w:type="spellStart"/>
-      <w:r>
-        <w:rPr>
-          <w:rFonts w:ascii="Arial" w:hAnsi="Arial" w:cs="Arial"/>
-          <w:color w:val="000000" w:themeColor="text1"/>
-        </w:rPr>
-        <w:t>Row</w:t>
-      </w:r>
-      <w:proofErr w:type="spellEnd"/>
-      <w:r>
-        <w:rPr>
-          <w:rFonts w:ascii="Arial" w:hAnsi="Arial" w:cs="Arial"/>
-          <w:color w:val="000000" w:themeColor="text1"/>
-        </w:rPr>
-        <w:t>) bzw. einer Spalte (</w:t>
-      </w:r>
-      <w:proofErr w:type="spellStart"/>
-      <w:r>
-        <w:rPr>
-          <w:rFonts w:ascii="Arial" w:hAnsi="Arial" w:cs="Arial"/>
-          <w:color w:val="000000" w:themeColor="text1"/>
-        </w:rPr>
-        <w:t>Column</w:t>
-      </w:r>
-      <w:proofErr w:type="spellEnd"/>
-      <w:r>
-        <w:rPr>
-          <w:rFonts w:ascii="Arial" w:hAnsi="Arial" w:cs="Arial"/>
-          <w:color w:val="000000" w:themeColor="text1"/>
-        </w:rPr>
-        <w:t>). Ob die Reihen oder die Spalten die Ein- oder Ausgänge sind, variiert von Display zu Display. </w:t>
+        <w:t>Ein LED Matrix Display ist ein LED Dioden Array. Jeweils ein Eingangs- bzw. Ausgangspin verbindet die LEDs einer Reihe (Row) bzw. einer Spalte (Column). Ob die Reihen oder die Spalten die Ein- oder Ausgänge sind, variiert von Display zu Display. </w:t>
       </w:r>
     </w:p>
     <w:p>
@@ -2779,23 +2223,7 @@
           <w:rFonts w:ascii="Arial" w:hAnsi="Arial" w:cs="Arial"/>
           <w:color w:val="000000" w:themeColor="text1"/>
         </w:rPr>
-        <w:t xml:space="preserve">Durch Anlegen einer Spannung an einen </w:t>
-      </w:r>
-      <w:proofErr w:type="spellStart"/>
-      <w:r>
-        <w:rPr>
-          <w:rFonts w:ascii="Arial" w:hAnsi="Arial" w:cs="Arial"/>
-          <w:color w:val="000000" w:themeColor="text1"/>
-        </w:rPr>
-        <w:t>Eingangspin</w:t>
-      </w:r>
-      <w:proofErr w:type="spellEnd"/>
-      <w:r>
-        <w:rPr>
-          <w:rFonts w:ascii="Arial" w:hAnsi="Arial" w:cs="Arial"/>
-          <w:color w:val="000000" w:themeColor="text1"/>
-        </w:rPr>
-        <w:t xml:space="preserve"> und durch Verbinden eines Ausgangspins mit Ground bringt ihr genau eine LED am Schnittpunkt zum Leuchten.</w:t>
+        <w:t>Durch Anlegen einer Spannung an einen Eingangspin und durch Verbinden eines Ausgangspins mit Ground bringt ihr genau eine LED am Schnittpunkt zum Leuchten.</w:t>
       </w:r>
     </w:p>
     <w:p>
@@ -2871,39 +2299,7 @@
           <w:rFonts w:ascii="Arial" w:hAnsi="Arial" w:cs="Arial"/>
           <w:color w:val="000000" w:themeColor="text1"/>
         </w:rPr>
-        <w:t xml:space="preserve">Und noch etwas: wenn ich eine </w:t>
-      </w:r>
-      <w:proofErr w:type="gramStart"/>
-      <w:r>
-        <w:rPr>
-          <w:rFonts w:ascii="Arial" w:hAnsi="Arial" w:cs="Arial"/>
-          <w:color w:val="000000" w:themeColor="text1"/>
-        </w:rPr>
-        <w:t>LED Position</w:t>
-      </w:r>
-      <w:proofErr w:type="gramEnd"/>
-      <w:r>
-        <w:rPr>
-          <w:rFonts w:ascii="Arial" w:hAnsi="Arial" w:cs="Arial"/>
-          <w:color w:val="000000" w:themeColor="text1"/>
-        </w:rPr>
-        <w:t xml:space="preserve"> (einen </w:t>
-      </w:r>
-      <w:proofErr w:type="spellStart"/>
-      <w:r>
-        <w:rPr>
-          <w:rFonts w:ascii="Arial" w:hAnsi="Arial" w:cs="Arial"/>
-          <w:color w:val="000000" w:themeColor="text1"/>
-        </w:rPr>
-        <w:t>Dot</w:t>
-      </w:r>
-      <w:proofErr w:type="spellEnd"/>
-      <w:r>
-        <w:rPr>
-          <w:rFonts w:ascii="Arial" w:hAnsi="Arial" w:cs="Arial"/>
-          <w:color w:val="000000" w:themeColor="text1"/>
-        </w:rPr>
-        <w:t>) in diesem Beitrag als Wertepaar (a/b) angebe, dann ist a die Reihe und b die Spalte. Also nicht wie x und y im Koordinatensystem. </w:t>
+        <w:t>Und noch etwas: wenn ich eine LED Position (einen Dot) in diesem Beitrag als Wertepaar (a/b) angebe, dann ist a die Reihe und b die Spalte. Also nicht wie x und y im Koordinatensystem. </w:t>
       </w:r>
     </w:p>
     <w:p/>
@@ -2918,20 +2314,15 @@
           <w:color w:val="FF0000"/>
         </w:rPr>
         <w:lastRenderedPageBreak/>
-        <w:t xml:space="preserve">Noch umschreiben ist nur </w:t>
+        <w:t>Noch umschreiben ist nur Kopiert</w:t>
       </w:r>
-      <w:proofErr w:type="gramStart"/>
-      <w:r>
-        <w:rPr>
-          <w:color w:val="FF0000"/>
-        </w:rPr>
-        <w:t>Kopiert</w:t>
-      </w:r>
-      <w:proofErr w:type="gramEnd"/>
     </w:p>
     <w:p/>
     <w:p>
       <w:r>
+        <w:rPr>
+          <w:noProof/>
+        </w:rPr>
         <w:drawing>
           <wp:inline distT="0" distB="0" distL="0" distR="0" wp14:anchorId="726473F4" wp14:editId="797041E7">
             <wp:extent cx="5760720" cy="2688590"/>
@@ -2948,7 +2339,7 @@
                     <pic:cNvPicPr/>
                   </pic:nvPicPr>
                   <pic:blipFill>
-                    <a:blip r:embed="rId12"/>
+                    <a:blip r:embed="rId11"/>
                     <a:stretch>
                       <a:fillRect/>
                     </a:stretch>
@@ -2973,6 +2364,9 @@
     <w:p/>
     <w:p>
       <w:r>
+        <w:rPr>
+          <w:noProof/>
+        </w:rPr>
         <w:drawing>
           <wp:inline distT="0" distB="0" distL="0" distR="0" wp14:anchorId="4130E12D" wp14:editId="5A79F9D0">
             <wp:extent cx="5760720" cy="2700020"/>
@@ -2989,7 +2383,7 @@
                     <pic:cNvPicPr/>
                   </pic:nvPicPr>
                   <pic:blipFill>
-                    <a:blip r:embed="rId13"/>
+                    <a:blip r:embed="rId12"/>
                     <a:stretch>
                       <a:fillRect/>
                     </a:stretch>
@@ -3049,112 +2443,11 @@
     <w:p/>
     <w:p/>
     <w:p/>
-    <w:p/>
-    <w:p/>
-    <w:p/>
-    <w:p/>
-    <w:p/>
-    <w:p/>
-    <w:p/>
-    <w:p/>
-    <w:p/>
-    <w:p/>
-    <w:p/>
-    <w:p/>
-    <w:bookmarkStart w:id="13" w:name="_Toc103860637" w:displacedByCustomXml="next"/>
     <w:sdt>
       <w:sdtPr>
         <w:rPr>
-          <w:rFonts w:ascii="Arial" w:eastAsiaTheme="minorHAnsi" w:hAnsi="Arial" w:cstheme="minorBidi"/>
-          <w:color w:val="auto"/>
-          <w:sz w:val="22"/>
-          <w:szCs w:val="22"/>
+          <w:rFonts w:eastAsiaTheme="minorHAnsi"/>
         </w:rPr>
-        <w:id w:val="1492916249"/>
-        <w:docPartObj>
-          <w:docPartGallery w:val="Bibliographies"/>
-          <w:docPartUnique/>
-        </w:docPartObj>
-      </w:sdtPr>
-      <w:sdtEndPr/>
-      <w:sdtContent>
-        <w:p>
-          <w:pPr>
-            <w:pStyle w:val="berschrift1"/>
-          </w:pPr>
-          <w:r>
-            <w:t>Literaturverzeichnis</w:t>
-          </w:r>
-          <w:bookmarkEnd w:id="13"/>
-        </w:p>
-        <w:sdt>
-          <w:sdtPr>
-            <w:id w:val="111145805"/>
-            <w:bibliography/>
-          </w:sdtPr>
-          <w:sdtEndPr/>
-          <w:sdtContent>
-            <w:p>
-              <w:pPr>
-                <w:pStyle w:val="Literaturverzeichnis"/>
-                <w:ind w:left="720" w:hanging="720"/>
-                <w:rPr>
-                  <w:noProof/>
-                  <w:sz w:val="24"/>
-                  <w:szCs w:val="24"/>
-                </w:rPr>
-              </w:pPr>
-              <w:r>
-                <w:fldChar w:fldCharType="begin"/>
-              </w:r>
-              <w:r>
-                <w:instrText>BIBLIOGRAPHY</w:instrText>
-              </w:r>
-              <w:r>
-                <w:fldChar w:fldCharType="separate"/>
-              </w:r>
-              <w:r>
-                <w:rPr>
-                  <w:noProof/>
-                </w:rPr>
-                <w:t xml:space="preserve">Raspberry. (2022). </w:t>
-              </w:r>
-              <w:r>
-                <w:rPr>
-                  <w:i/>
-                  <w:iCs/>
-                  <w:noProof/>
-                </w:rPr>
-                <w:t>raspberry</w:t>
-              </w:r>
-              <w:r>
-                <w:rPr>
-                  <w:noProof/>
-                </w:rPr>
-                <w:t>. Von 1: https://www.raspberrypi.com/ abgerufen</w:t>
-              </w:r>
-            </w:p>
-            <w:p>
-              <w:r>
-                <w:rPr>
-                  <w:b/>
-                  <w:bCs/>
-                </w:rPr>
-                <w:fldChar w:fldCharType="end"/>
-              </w:r>
-            </w:p>
-          </w:sdtContent>
-        </w:sdt>
-      </w:sdtContent>
-    </w:sdt>
-    <w:p/>
-    <w:p/>
-    <w:p/>
-    <w:p/>
-    <w:p/>
-    <w:p/>
-    <w:sdt>
-      <w:sdtPr>
         <w:tag w:val="CitaviBibliography"/>
         <w:id w:val="46653226"/>
         <w:placeholder>
@@ -3163,7 +2456,7 @@
       </w:sdtPr>
       <w:sdtEndPr>
         <w:rPr>
-          <w:rFonts w:ascii="Arial" w:eastAsiaTheme="minorHAnsi" w:hAnsi="Arial" w:cstheme="minorBidi"/>
+          <w:rFonts w:ascii="Arial" w:hAnsi="Arial" w:cstheme="minorBidi"/>
           <w:color w:val="auto"/>
           <w:sz w:val="22"/>
           <w:szCs w:val="22"/>
@@ -3183,19 +2476,21 @@
           <w:r>
             <w:fldChar w:fldCharType="separate"/>
           </w:r>
+          <w:bookmarkStart w:id="11" w:name="_Toc104805299"/>
           <w:r>
             <w:t>Literaturverzeichnis</w:t>
           </w:r>
+          <w:bookmarkEnd w:id="11"/>
         </w:p>
         <w:p>
           <w:pPr>
             <w:pStyle w:val="CitaviBibliographyEntry"/>
           </w:pPr>
-          <w:bookmarkStart w:id="14" w:name="_CTVL00111ae6a41cec340de88b7a2abbb57384d"/>
+          <w:bookmarkStart w:id="12" w:name="_CTVL00111ae6a41cec340de88b7a2abbb57384d"/>
           <w:r>
             <w:t>ComputerWeekly.de (2022): Was ist Linux-Distribution? - Definition von WhatIs.com. Online verfügbar unter https://www.computerweekly.com/de/definition/Linux-Distribution, zuletzt aktualisiert am 28.05.2022, zuletzt geprüft am 28.05.2022</w:t>
           </w:r>
-          <w:bookmarkEnd w:id="14"/>
+          <w:bookmarkEnd w:id="12"/>
           <w:r>
             <w:t>.</w:t>
           </w:r>
@@ -3203,9 +2498,390 @@
             <w:fldChar w:fldCharType="end"/>
           </w:r>
         </w:p>
+        <w:sdt>
+          <w:sdtPr>
+            <w:id w:val="-1568566716"/>
+            <w:bibliography/>
+          </w:sdtPr>
+          <w:sdtContent>
+            <w:p>
+              <w:pPr>
+                <w:pStyle w:val="Literaturverzeichnis"/>
+              </w:pPr>
+            </w:p>
+            <w:p/>
+          </w:sdtContent>
+        </w:sdt>
+        <w:p>
+          <w:pPr>
+            <w:pStyle w:val="CitaviBibliographyEntry"/>
+          </w:pPr>
+        </w:p>
       </w:sdtContent>
     </w:sdt>
     <w:p/>
+    <w:p>
+      <w:pPr>
+        <w:pStyle w:val="berschrift1"/>
+      </w:pPr>
+      <w:bookmarkStart w:id="13" w:name="_Toc104805300"/>
+      <w:r>
+        <w:t>I Abbildungsverzeichnis</w:t>
+      </w:r>
+      <w:bookmarkEnd w:id="13"/>
+    </w:p>
+    <w:p>
+      <w:pPr>
+        <w:pStyle w:val="Abbildungsverzeichnis"/>
+        <w:tabs>
+          <w:tab w:val="right" w:leader="dot" w:pos="9062"/>
+        </w:tabs>
+        <w:rPr>
+          <w:noProof/>
+        </w:rPr>
+      </w:pPr>
+      <w:r>
+        <w:fldChar w:fldCharType="begin"/>
+      </w:r>
+      <w:r>
+        <w:instrText xml:space="preserve"> TOC \h \z \c "Abbildung" </w:instrText>
+      </w:r>
+      <w:r>
+        <w:fldChar w:fldCharType="separate"/>
+      </w:r>
+      <w:hyperlink r:id="rId13" w:anchor="_Toc103858448" w:history="1">
+        <w:r>
+          <w:rPr>
+            <w:rStyle w:val="Hyperlink"/>
+            <w:noProof/>
+          </w:rPr>
+          <w:t>Abbildung 1 Titelbild</w:t>
+        </w:r>
+        <w:r>
+          <w:rPr>
+            <w:noProof/>
+            <w:webHidden/>
+          </w:rPr>
+          <w:tab/>
+        </w:r>
+        <w:r>
+          <w:rPr>
+            <w:noProof/>
+            <w:webHidden/>
+          </w:rPr>
+          <w:fldChar w:fldCharType="begin"/>
+        </w:r>
+        <w:r>
+          <w:rPr>
+            <w:noProof/>
+            <w:webHidden/>
+          </w:rPr>
+          <w:instrText xml:space="preserve"> PAGEREF _Toc103858448 \h </w:instrText>
+        </w:r>
+        <w:r>
+          <w:rPr>
+            <w:noProof/>
+            <w:webHidden/>
+          </w:rPr>
+        </w:r>
+        <w:r>
+          <w:rPr>
+            <w:noProof/>
+            <w:webHidden/>
+          </w:rPr>
+          <w:fldChar w:fldCharType="separate"/>
+        </w:r>
+        <w:r>
+          <w:rPr>
+            <w:noProof/>
+            <w:webHidden/>
+          </w:rPr>
+          <w:t>0</w:t>
+        </w:r>
+        <w:r>
+          <w:rPr>
+            <w:noProof/>
+            <w:webHidden/>
+          </w:rPr>
+          <w:fldChar w:fldCharType="end"/>
+        </w:r>
+      </w:hyperlink>
+    </w:p>
+    <w:p>
+      <w:r>
+        <w:fldChar w:fldCharType="end"/>
+      </w:r>
+    </w:p>
+    <w:p/>
+    <w:p>
+      <w:pPr>
+        <w:pStyle w:val="berschrift1"/>
+      </w:pPr>
+      <w:bookmarkStart w:id="14" w:name="_Toc104805301"/>
+      <w:r>
+        <w:t>II Abkürzungsverzeichnis</w:t>
+      </w:r>
+      <w:bookmarkEnd w:id="14"/>
+    </w:p>
+    <w:p/>
+    <w:p>
+      <w:pPr>
+        <w:rPr>
+          <w:rFonts w:cs="Arial"/>
+          <w:sz w:val="24"/>
+          <w:szCs w:val="24"/>
+        </w:rPr>
+      </w:pPr>
+      <w:r>
+        <w:rPr>
+          <w:rFonts w:cs="Arial"/>
+          <w:sz w:val="24"/>
+          <w:szCs w:val="24"/>
+        </w:rPr>
+        <w:t>IP</w:t>
+      </w:r>
+      <w:r>
+        <w:rPr>
+          <w:rFonts w:cs="Arial"/>
+          <w:sz w:val="24"/>
+          <w:szCs w:val="24"/>
+        </w:rPr>
+        <w:tab/>
+      </w:r>
+      <w:r>
+        <w:rPr>
+          <w:rFonts w:cs="Arial"/>
+          <w:sz w:val="24"/>
+          <w:szCs w:val="24"/>
+        </w:rPr>
+        <w:tab/>
+      </w:r>
+      <w:r>
+        <w:rPr>
+          <w:rFonts w:cs="Arial"/>
+          <w:sz w:val="24"/>
+          <w:szCs w:val="24"/>
+        </w:rPr>
+        <w:tab/>
+        <w:t xml:space="preserve">Internet Protocol </w:t>
+      </w:r>
+    </w:p>
+    <w:p>
+      <w:pPr>
+        <w:spacing w:line="259" w:lineRule="auto"/>
+        <w:rPr>
+          <w:rFonts w:asciiTheme="minorHAnsi" w:hAnsiTheme="minorHAnsi"/>
+        </w:rPr>
+      </w:pPr>
+    </w:p>
+    <w:p>
+      <w:pPr>
+        <w:spacing w:line="259" w:lineRule="auto"/>
+        <w:rPr>
+          <w:rFonts w:asciiTheme="minorHAnsi" w:hAnsiTheme="minorHAnsi"/>
+        </w:rPr>
+      </w:pPr>
+      <w:r>
+        <w:rPr>
+          <w:rFonts w:asciiTheme="minorHAnsi" w:hAnsiTheme="minorHAnsi"/>
+        </w:rPr>
+        <w:br w:type="page"/>
+      </w:r>
+    </w:p>
+    <w:p>
+      <w:pPr>
+        <w:pStyle w:val="berschrift1"/>
+      </w:pPr>
+      <w:bookmarkStart w:id="15" w:name="_Toc104805302"/>
+      <w:r>
+        <w:lastRenderedPageBreak/>
+        <w:t>III Erklärung</w:t>
+      </w:r>
+      <w:bookmarkEnd w:id="15"/>
+    </w:p>
+    <w:p>
+      <w:pPr>
+        <w:jc w:val="both"/>
+      </w:pPr>
+    </w:p>
+    <w:p>
+      <w:pPr>
+        <w:jc w:val="both"/>
+        <w:rPr>
+          <w:rFonts w:cs="Arial"/>
+          <w:sz w:val="24"/>
+          <w:szCs w:val="24"/>
+        </w:rPr>
+      </w:pPr>
+      <w:r>
+        <w:rPr>
+          <w:rFonts w:cs="Arial"/>
+          <w:sz w:val="24"/>
+          <w:szCs w:val="24"/>
+        </w:rPr>
+        <w:t>Hiermit versichern wir, Anton Kraus und Simon Oberm</w:t>
+      </w:r>
+      <w:r>
+        <w:rPr>
+          <w:rFonts w:cs="Arial"/>
+          <w:sz w:val="24"/>
+          <w:szCs w:val="24"/>
+        </w:rPr>
+        <w:t>e</w:t>
+      </w:r>
+      <w:r>
+        <w:rPr>
+          <w:rFonts w:cs="Arial"/>
+          <w:sz w:val="24"/>
+          <w:szCs w:val="24"/>
+        </w:rPr>
+        <w:t xml:space="preserve">ier, diese Dokumentation, ohne die Hilfe Dritter und nur mit den angegebenen Quellen und Hilfsmitteln angefertigt zu haben. Alle Stellen, die aus Quellen entnommen wurden, sind als solche kenntlich gemacht worden. </w:t>
+      </w:r>
+    </w:p>
+    <w:p>
+      <w:pPr>
+        <w:jc w:val="both"/>
+        <w:rPr>
+          <w:rFonts w:cs="Arial"/>
+          <w:sz w:val="24"/>
+          <w:szCs w:val="24"/>
+        </w:rPr>
+      </w:pPr>
+    </w:p>
+    <w:p>
+      <w:pPr>
+        <w:jc w:val="both"/>
+        <w:rPr>
+          <w:rFonts w:cs="Arial"/>
+          <w:sz w:val="24"/>
+          <w:szCs w:val="24"/>
+        </w:rPr>
+      </w:pPr>
+    </w:p>
+    <w:p>
+      <w:pPr>
+        <w:spacing w:after="112"/>
+        <w:ind w:left="-5" w:right="13"/>
+        <w:rPr>
+          <w:rFonts w:cs="Arial"/>
+          <w:sz w:val="24"/>
+          <w:szCs w:val="24"/>
+        </w:rPr>
+      </w:pPr>
+      <w:r>
+        <w:rPr>
+          <w:rFonts w:cs="Arial"/>
+          <w:sz w:val="24"/>
+          <w:szCs w:val="24"/>
+        </w:rPr>
+        <w:t xml:space="preserve">_____________________________ </w:t>
+      </w:r>
+    </w:p>
+    <w:p>
+      <w:pPr>
+        <w:spacing w:after="273"/>
+        <w:ind w:left="-5" w:right="13"/>
+        <w:rPr>
+          <w:rFonts w:cs="Arial"/>
+          <w:sz w:val="24"/>
+          <w:szCs w:val="24"/>
+        </w:rPr>
+      </w:pPr>
+      <w:r>
+        <w:rPr>
+          <w:rFonts w:cs="Arial"/>
+          <w:sz w:val="24"/>
+          <w:szCs w:val="24"/>
+        </w:rPr>
+        <w:t>Ort, Datum, Simon Oberm</w:t>
+      </w:r>
+      <w:r>
+        <w:rPr>
+          <w:rFonts w:cs="Arial"/>
+          <w:sz w:val="24"/>
+          <w:szCs w:val="24"/>
+        </w:rPr>
+        <w:t>e</w:t>
+      </w:r>
+      <w:r>
+        <w:rPr>
+          <w:rFonts w:cs="Arial"/>
+          <w:sz w:val="24"/>
+          <w:szCs w:val="24"/>
+        </w:rPr>
+        <w:t>ier</w:t>
+      </w:r>
+    </w:p>
+    <w:p>
+      <w:pPr>
+        <w:spacing w:after="273"/>
+        <w:ind w:left="-5" w:right="13"/>
+        <w:rPr>
+          <w:rFonts w:cs="Arial"/>
+          <w:sz w:val="24"/>
+          <w:szCs w:val="24"/>
+        </w:rPr>
+      </w:pPr>
+    </w:p>
+    <w:p>
+      <w:pPr>
+        <w:spacing w:after="273"/>
+        <w:ind w:left="-5" w:right="13"/>
+        <w:rPr>
+          <w:rFonts w:cs="Arial"/>
+          <w:sz w:val="24"/>
+          <w:szCs w:val="24"/>
+        </w:rPr>
+      </w:pPr>
+    </w:p>
+    <w:p>
+      <w:pPr>
+        <w:spacing w:after="112"/>
+        <w:ind w:left="-5" w:right="13"/>
+        <w:rPr>
+          <w:rFonts w:cs="Arial"/>
+          <w:sz w:val="24"/>
+          <w:szCs w:val="24"/>
+        </w:rPr>
+      </w:pPr>
+      <w:r>
+        <w:rPr>
+          <w:rFonts w:cs="Arial"/>
+          <w:sz w:val="24"/>
+          <w:szCs w:val="24"/>
+        </w:rPr>
+        <w:t xml:space="preserve">_____________________________ </w:t>
+      </w:r>
+    </w:p>
+    <w:p>
+      <w:pPr>
+        <w:spacing w:after="273"/>
+        <w:ind w:left="-5" w:right="13"/>
+        <w:rPr>
+          <w:rFonts w:cs="Arial"/>
+          <w:sz w:val="24"/>
+          <w:szCs w:val="24"/>
+        </w:rPr>
+      </w:pPr>
+      <w:r>
+        <w:rPr>
+          <w:rFonts w:cs="Arial"/>
+          <w:sz w:val="24"/>
+          <w:szCs w:val="24"/>
+        </w:rPr>
+        <w:t xml:space="preserve">Ort, Datum, Anton Kraus </w:t>
+      </w:r>
+    </w:p>
+    <w:p>
+      <w:pPr>
+        <w:spacing w:line="259" w:lineRule="auto"/>
+        <w:rPr>
+          <w:rFonts w:cs="Arial"/>
+          <w:sz w:val="24"/>
+          <w:szCs w:val="24"/>
+        </w:rPr>
+      </w:pPr>
+    </w:p>
     <w:sectPr>
       <w:headerReference w:type="default" r:id="rId14"/>
       <w:footerReference w:type="default" r:id="rId15"/>
@@ -4540,7 +4216,7 @@
   <w:style w:type="paragraph" w:default="1" w:styleId="Standard">
     <w:name w:val="Normal"/>
     <w:qFormat/>
-    <w:rsid w:val="006A6278"/>
+    <w:rsid w:val="00F07781"/>
     <w:pPr>
       <w:spacing w:line="276" w:lineRule="auto"/>
     </w:pPr>
@@ -9085,6 +8761,32 @@
         </w:p>
       </w:docPartBody>
     </w:docPart>
+    <w:docPart>
+      <w:docPartPr>
+        <w:name w:val="DefaultPlaceholder_-1854013437"/>
+        <w:category>
+          <w:name w:val="Allgemein"/>
+          <w:gallery w:val="placeholder"/>
+        </w:category>
+        <w:types>
+          <w:type w:val="bbPlcHdr"/>
+        </w:types>
+        <w:behaviors>
+          <w:behavior w:val="content"/>
+        </w:behaviors>
+        <w:guid w:val="{EA32119B-9677-47F1-99B1-7CDEFA141805}"/>
+      </w:docPartPr>
+      <w:docPartBody>
+        <w:p>
+          <w:r>
+            <w:rPr>
+              <w:rStyle w:val="Platzhaltertext"/>
+            </w:rPr>
+            <w:t>Klicken oder tippen Sie, um ein Datum einzugeben.</w:t>
+          </w:r>
+        </w:p>
+      </w:docPartBody>
+    </w:docPart>
   </w:docParts>
 </w:glossaryDocument>
 </file>
@@ -9106,7 +8808,6 @@
     <w:sig w:usb0="E0002EFF" w:usb1="C000785B" w:usb2="00000009" w:usb3="00000000" w:csb0="000001FF" w:csb1="00000000"/>
   </w:font>
   <w:font w:name="Calibri">
-    <w:altName w:val="+Textkörper"/>
     <w:panose1 w:val="020F0502020204030204"/>
     <w:charset w:val="00"/>
     <w:family w:val="swiss"/>
@@ -9161,7 +8862,9 @@
   </w:compat>
   <w:rsids>
     <w:rsidRoot w:val="00C07FA3"/>
+    <w:rsid w:val="00445AA4"/>
     <w:rsid w:val="00A51D93"/>
+    <w:rsid w:val="00B35F35"/>
     <w:rsid w:val="00C07FA3"/>
   </w:rsids>
   <m:mathPr>
@@ -9616,7 +9319,7 @@
     <w:basedOn w:val="Absatz-Standardschriftart"/>
     <w:uiPriority w:val="99"/>
     <w:semiHidden/>
-    <w:rsid w:val="00C07FA3"/>
+    <w:rsid w:val="00B35F35"/>
     <w:rPr>
       <w:color w:val="808080"/>
     </w:rPr>

</xml_diff>

<commit_message>
rough structure of documentation
</commit_message>
<xml_diff>
--- a/doc/LED-Matrix-Driver-Documentation.docx
+++ b/doc/LED-Matrix-Driver-Documentation.docx
@@ -290,14 +290,27 @@
                                 <w:r>
                                   <w:t xml:space="preserve">Abbildung </w:t>
                                 </w:r>
-                                <w:fldSimple w:instr=" SEQ Abbildung \* ARABIC ">
-                                  <w:r>
-                                    <w:rPr>
-                                      <w:noProof/>
-                                    </w:rPr>
-                                    <w:t>1</w:t>
-                                  </w:r>
-                                </w:fldSimple>
+                                <w:r>
+                                  <w:fldChar w:fldCharType="begin"/>
+                                </w:r>
+                                <w:r>
+                                  <w:instrText xml:space="preserve"> SEQ Abbildung \* ARABIC </w:instrText>
+                                </w:r>
+                                <w:r>
+                                  <w:fldChar w:fldCharType="separate"/>
+                                </w:r>
+                                <w:r>
+                                  <w:rPr>
+                                    <w:noProof/>
+                                  </w:rPr>
+                                  <w:t>1</w:t>
+                                </w:r>
+                                <w:r>
+                                  <w:rPr>
+                                    <w:noProof/>
+                                  </w:rPr>
+                                  <w:fldChar w:fldCharType="end"/>
+                                </w:r>
                                 <w:r>
                                   <w:t xml:space="preserve"> Aufbau LED-Matrix</w:t>
                                 </w:r>
@@ -332,14 +345,27 @@
                           <w:r>
                             <w:t xml:space="preserve">Abbildung </w:t>
                           </w:r>
-                          <w:fldSimple w:instr=" SEQ Abbildung \* ARABIC ">
-                            <w:r>
-                              <w:rPr>
-                                <w:noProof/>
-                              </w:rPr>
-                              <w:t>1</w:t>
-                            </w:r>
-                          </w:fldSimple>
+                          <w:r>
+                            <w:fldChar w:fldCharType="begin"/>
+                          </w:r>
+                          <w:r>
+                            <w:instrText xml:space="preserve"> SEQ Abbildung \* ARABIC </w:instrText>
+                          </w:r>
+                          <w:r>
+                            <w:fldChar w:fldCharType="separate"/>
+                          </w:r>
+                          <w:r>
+                            <w:rPr>
+                              <w:noProof/>
+                            </w:rPr>
+                            <w:t>1</w:t>
+                          </w:r>
+                          <w:r>
+                            <w:rPr>
+                              <w:noProof/>
+                            </w:rPr>
+                            <w:fldChar w:fldCharType="end"/>
+                          </w:r>
                           <w:r>
                             <w:t xml:space="preserve"> Aufbau LED-Matrix</w:t>
                           </w:r>
@@ -547,6 +573,7 @@
                 <w:calendar w:val="gregorian"/>
               </w:date>
             </w:sdtPr>
+            <w:sdtEndPr/>
             <w:sdtContent>
               <w:r>
                 <w:rPr>
@@ -1533,7 +1560,6 @@
       </w:pPr>
       <w:bookmarkStart w:id="2" w:name="_Toc104805292"/>
       <w:r>
-        <w:lastRenderedPageBreak/>
         <w:t>1</w:t>
       </w:r>
       <w:r>
@@ -1731,14 +1757,27 @@
                             <w:r>
                               <w:t xml:space="preserve">Abbildung </w:t>
                             </w:r>
-                            <w:fldSimple w:instr=" SEQ Abbildung \* ARABIC ">
-                              <w:r>
-                                <w:rPr>
-                                  <w:noProof/>
-                                </w:rPr>
-                                <w:t>2</w:t>
-                              </w:r>
-                            </w:fldSimple>
+                            <w:r>
+                              <w:fldChar w:fldCharType="begin"/>
+                            </w:r>
+                            <w:r>
+                              <w:instrText xml:space="preserve"> SEQ Abbildung \* ARABIC </w:instrText>
+                            </w:r>
+                            <w:r>
+                              <w:fldChar w:fldCharType="separate"/>
+                            </w:r>
+                            <w:r>
+                              <w:rPr>
+                                <w:noProof/>
+                              </w:rPr>
+                              <w:t>2</w:t>
+                            </w:r>
+                            <w:r>
+                              <w:rPr>
+                                <w:noProof/>
+                              </w:rPr>
+                              <w:fldChar w:fldCharType="end"/>
+                            </w:r>
                             <w:r>
                               <w:t xml:space="preserve"> Zeitplan</w:t>
                             </w:r>
@@ -1772,14 +1811,27 @@
                       <w:r>
                         <w:t xml:space="preserve">Abbildung </w:t>
                       </w:r>
-                      <w:fldSimple w:instr=" SEQ Abbildung \* ARABIC ">
-                        <w:r>
-                          <w:rPr>
-                            <w:noProof/>
-                          </w:rPr>
-                          <w:t>2</w:t>
-                        </w:r>
-                      </w:fldSimple>
+                      <w:r>
+                        <w:fldChar w:fldCharType="begin"/>
+                      </w:r>
+                      <w:r>
+                        <w:instrText xml:space="preserve"> SEQ Abbildung \* ARABIC </w:instrText>
+                      </w:r>
+                      <w:r>
+                        <w:fldChar w:fldCharType="separate"/>
+                      </w:r>
+                      <w:r>
+                        <w:rPr>
+                          <w:noProof/>
+                        </w:rPr>
+                        <w:t>2</w:t>
+                      </w:r>
+                      <w:r>
+                        <w:rPr>
+                          <w:noProof/>
+                        </w:rPr>
+                        <w:fldChar w:fldCharType="end"/>
+                      </w:r>
                       <w:r>
                         <w:t xml:space="preserve"> Zeitplan</w:t>
                       </w:r>
@@ -1855,7 +1907,6 @@
       </w:pPr>
       <w:bookmarkStart w:id="6" w:name="_Toc104805296"/>
       <w:r>
-        <w:lastRenderedPageBreak/>
         <w:t>2. Aufbau</w:t>
       </w:r>
       <w:bookmarkEnd w:id="6"/>
@@ -2313,7 +2364,6 @@
         <w:rPr>
           <w:color w:val="FF0000"/>
         </w:rPr>
-        <w:lastRenderedPageBreak/>
         <w:t>Noch umschreiben ist nur Kopiert</w:t>
       </w:r>
     </w:p>
@@ -2405,130 +2455,377 @@
       </w:r>
     </w:p>
     <w:p/>
-    <w:p/>
-    <w:p/>
-    <w:p/>
-    <w:p/>
-    <w:p/>
-    <w:p/>
-    <w:p/>
-    <w:p/>
-    <w:p/>
-    <w:p/>
-    <w:p/>
-    <w:p/>
-    <w:p/>
-    <w:p/>
-    <w:p/>
-    <w:p/>
-    <w:p/>
-    <w:p/>
-    <w:p/>
-    <w:p/>
-    <w:p/>
-    <w:p/>
-    <w:p/>
-    <w:p/>
-    <w:p/>
-    <w:p/>
-    <w:p/>
-    <w:p/>
-    <w:p/>
-    <w:p/>
-    <w:p/>
-    <w:p/>
-    <w:p/>
-    <w:p/>
-    <w:p/>
-    <w:p/>
-    <w:p/>
-    <w:p/>
-    <w:sdt>
-      <w:sdtPr>
-        <w:rPr>
-          <w:rFonts w:eastAsiaTheme="minorHAnsi"/>
-        </w:rPr>
-        <w:tag w:val="CitaviBibliography"/>
-        <w:id w:val="46653226"/>
-        <w:placeholder>
-          <w:docPart w:val="DefaultPlaceholder_-1854013440"/>
-        </w:placeholder>
-      </w:sdtPr>
-      <w:sdtEndPr>
-        <w:rPr>
-          <w:rFonts w:ascii="Arial" w:hAnsi="Arial" w:cstheme="minorBidi"/>
-          <w:color w:val="auto"/>
-          <w:sz w:val="22"/>
-          <w:szCs w:val="22"/>
-        </w:rPr>
-      </w:sdtEndPr>
-      <w:sdtContent>
-        <w:p>
-          <w:pPr>
-            <w:pStyle w:val="CitaviBibliographyHeading"/>
-          </w:pPr>
-          <w:r>
-            <w:fldChar w:fldCharType="begin"/>
-          </w:r>
-          <w:r>
-            <w:instrText>ADDIN CitaviBibliography</w:instrText>
-          </w:r>
-          <w:r>
-            <w:fldChar w:fldCharType="separate"/>
-          </w:r>
-          <w:bookmarkStart w:id="11" w:name="_Toc104805299"/>
-          <w:r>
-            <w:t>Literaturverzeichnis</w:t>
-          </w:r>
-          <w:bookmarkEnd w:id="11"/>
-        </w:p>
-        <w:p>
-          <w:pPr>
-            <w:pStyle w:val="CitaviBibliographyEntry"/>
-          </w:pPr>
-          <w:bookmarkStart w:id="12" w:name="_CTVL00111ae6a41cec340de88b7a2abbb57384d"/>
-          <w:r>
-            <w:t>ComputerWeekly.de (2022): Was ist Linux-Distribution? - Definition von WhatIs.com. Online verfügbar unter https://www.computerweekly.com/de/definition/Linux-Distribution, zuletzt aktualisiert am 28.05.2022, zuletzt geprüft am 28.05.2022</w:t>
-          </w:r>
-          <w:bookmarkEnd w:id="12"/>
-          <w:r>
-            <w:t>.</w:t>
-          </w:r>
-          <w:r>
-            <w:fldChar w:fldCharType="end"/>
-          </w:r>
-        </w:p>
-        <w:sdt>
-          <w:sdtPr>
-            <w:id w:val="-1568566716"/>
-            <w:bibliography/>
-          </w:sdtPr>
-          <w:sdtContent>
-            <w:p>
-              <w:pPr>
-                <w:pStyle w:val="Literaturverzeichnis"/>
-              </w:pPr>
-            </w:p>
-            <w:p/>
-          </w:sdtContent>
-        </w:sdt>
-        <w:p>
-          <w:pPr>
-            <w:pStyle w:val="CitaviBibliographyEntry"/>
-          </w:pPr>
-        </w:p>
-      </w:sdtContent>
-    </w:sdt>
-    <w:p/>
     <w:p>
+      <w:r>
+        <w:t>!! Anschluss and die LED Matrix mit dem GPIO RASPI Pinout</w:t>
+      </w:r>
+    </w:p>
+    <w:p/>
+    <w:p/>
+    <w:p/>
+    <w:p/>
+    <w:p/>
+    <w:p/>
+    <w:p>
       <w:pPr>
         <w:pStyle w:val="berschrift1"/>
       </w:pPr>
-      <w:bookmarkStart w:id="13" w:name="_Toc104805300"/>
+      <w:r>
+        <w:t>3. Kernel Driver</w:t>
+      </w:r>
+    </w:p>
+    <w:p/>
+    <w:p>
+      <w:r>
+        <w:t>Was ist ein Kernel Driver</w:t>
+      </w:r>
+      <w:r>
+        <w:t xml:space="preserve"> / Wieso braucht man ihn </w:t>
+      </w:r>
+    </w:p>
+    <w:p>
+      <w:r>
+        <w:t>Aus welchen Modulen besteht / ist unser Kernel driver strukturiert</w:t>
+      </w:r>
+    </w:p>
+    <w:p>
+      <w:r>
+        <w:t>Verschiedene C files konnten wir nicht zusammenkopieren -&gt; mit header files die globale Variablengelöst (! Nicht alle)</w:t>
+      </w:r>
+    </w:p>
+    <w:p/>
+    <w:p>
+      <w:pPr>
+        <w:pStyle w:val="berschrift2"/>
+      </w:pPr>
+      <w:r>
+        <w:t>3.1 Makefile</w:t>
+      </w:r>
+    </w:p>
+    <w:p>
+      <w:r>
+        <w:drawing>
+          <wp:anchor distT="0" distB="0" distL="114300" distR="114300" simplePos="0" relativeHeight="251664384" behindDoc="0" locked="0" layoutInCell="1" allowOverlap="1" wp14:anchorId="4A6C68CA" wp14:editId="663873D9">
+            <wp:simplePos x="0" y="0"/>
+            <wp:positionH relativeFrom="margin">
+              <wp:align>right</wp:align>
+            </wp:positionH>
+            <wp:positionV relativeFrom="paragraph">
+              <wp:posOffset>3824</wp:posOffset>
+            </wp:positionV>
+            <wp:extent cx="3323104" cy="2452035"/>
+            <wp:effectExtent l="0" t="0" r="0" b="5715"/>
+            <wp:wrapNone/>
+            <wp:docPr id="4" name="Grafik 4" descr="Ein Bild, das Text enthält.&#10;&#10;Automatisch generierte Beschreibung"/>
+            <wp:cNvGraphicFramePr>
+              <a:graphicFrameLocks xmlns:a="http://schemas.openxmlformats.org/drawingml/2006/main" noChangeAspect="1"/>
+            </wp:cNvGraphicFramePr>
+            <a:graphic xmlns:a="http://schemas.openxmlformats.org/drawingml/2006/main">
+              <a:graphicData uri="http://schemas.openxmlformats.org/drawingml/2006/picture">
+                <pic:pic xmlns:pic="http://schemas.openxmlformats.org/drawingml/2006/picture">
+                  <pic:nvPicPr>
+                    <pic:cNvPr id="4" name="Grafik 4" descr="Ein Bild, das Text enthält.&#10;&#10;Automatisch generierte Beschreibung"/>
+                    <pic:cNvPicPr/>
+                  </pic:nvPicPr>
+                  <pic:blipFill>
+                    <a:blip r:embed="rId13">
+                      <a:extLst>
+                        <a:ext uri="{28A0092B-C50C-407E-A947-70E740481C1C}">
+                          <a14:useLocalDpi xmlns:a14="http://schemas.microsoft.com/office/drawing/2010/main" val="0"/>
+                        </a:ext>
+                      </a:extLst>
+                    </a:blip>
+                    <a:stretch>
+                      <a:fillRect/>
+                    </a:stretch>
+                  </pic:blipFill>
+                  <pic:spPr>
+                    <a:xfrm>
+                      <a:off x="0" y="0"/>
+                      <a:ext cx="3323104" cy="2452035"/>
+                    </a:xfrm>
+                    <a:prstGeom prst="rect">
+                      <a:avLst/>
+                    </a:prstGeom>
+                  </pic:spPr>
+                </pic:pic>
+              </a:graphicData>
+            </a:graphic>
+            <wp14:sizeRelH relativeFrom="margin">
+              <wp14:pctWidth>0</wp14:pctWidth>
+            </wp14:sizeRelH>
+            <wp14:sizeRelV relativeFrom="margin">
+              <wp14:pctHeight>0</wp14:pctHeight>
+            </wp14:sizeRelV>
+          </wp:anchor>
+        </w:drawing>
+      </w:r>
+    </w:p>
+    <w:p>
+      <w:r>
+        <w:t>Was ist eine Makefile?</w:t>
+      </w:r>
+    </w:p>
+    <w:p/>
+    <w:p>
+      <w:r>
+        <w:t>Wie ist unsere Makefile aufgebaut</w:t>
+      </w:r>
+    </w:p>
+    <w:p/>
+    <w:p/>
+    <w:p/>
+    <w:p/>
+    <w:p/>
+    <w:p/>
+    <w:p/>
+    <w:p>
+      <w:pPr>
+        <w:pStyle w:val="berschrift2"/>
+      </w:pPr>
+      <w:r>
+        <w:t>3.2 Programm Teile</w:t>
+      </w:r>
+    </w:p>
+    <w:p/>
+    <w:p>
+      <w:r>
+        <w:t>Workarount mit den Header files</w:t>
+      </w:r>
+    </w:p>
+    <w:p/>
+    <w:p/>
+    <w:p>
+      <w:pPr>
+        <w:pStyle w:val="berschrift1"/>
+      </w:pPr>
+      <w:r>
+        <w:t>3.3 LED Matrix Treiber</w:t>
+      </w:r>
+    </w:p>
+    <w:p/>
+    <w:p/>
+    <w:p/>
+    <w:p/>
+    <w:p/>
+    <w:p/>
+    <w:p/>
+    <w:p/>
+    <w:p/>
+    <w:p/>
+    <w:p>
+      <w:pPr>
+        <w:pStyle w:val="berschrift1"/>
+      </w:pPr>
+      <w:r>
+        <w:t>4. User App</w:t>
+      </w:r>
+    </w:p>
+    <w:p/>
+    <w:p>
+      <w:r>
+        <w:t>Was ist die User App / aus welchen Modulen besteht die User App</w:t>
+      </w:r>
+    </w:p>
+    <w:p>
+      <w:r>
+        <w:t>Afbau inverschieden Thematischen Files</w:t>
+      </w:r>
+    </w:p>
+    <w:p/>
+    <w:p>
+      <w:r>
+        <w:t>4.1 Funktions Modul</w:t>
+      </w:r>
+    </w:p>
+    <w:p/>
+    <w:p>
+      <w:r>
+        <w:t>4.2  led controller Modul</w:t>
+      </w:r>
+    </w:p>
+    <w:p/>
+    <w:p>
+      <w:r>
+        <w:t>4.3 User App Modul</w:t>
+      </w:r>
+    </w:p>
+    <w:p/>
+    <w:p/>
+    <w:p>
+      <w:r>
+        <w:t xml:space="preserve">5. Programm </w:t>
+      </w:r>
+    </w:p>
+    <w:p>
+      <w:r>
+        <w:t>Install skripte erklären</w:t>
+      </w:r>
+    </w:p>
+    <w:p/>
+    <w:p>
+      <w:r>
+        <w:drawing>
+          <wp:inline distT="0" distB="0" distL="0" distR="0" wp14:anchorId="3C0F797F" wp14:editId="4975B994">
+            <wp:extent cx="5760720" cy="1381125"/>
+            <wp:effectExtent l="0" t="0" r="0" b="9525"/>
+            <wp:docPr id="5" name="Grafik 5" descr="Ein Bild, das Text enthält.&#10;&#10;Automatisch generierte Beschreibung"/>
+            <wp:cNvGraphicFramePr>
+              <a:graphicFrameLocks xmlns:a="http://schemas.openxmlformats.org/drawingml/2006/main" noChangeAspect="1"/>
+            </wp:cNvGraphicFramePr>
+            <a:graphic xmlns:a="http://schemas.openxmlformats.org/drawingml/2006/main">
+              <a:graphicData uri="http://schemas.openxmlformats.org/drawingml/2006/picture">
+                <pic:pic xmlns:pic="http://schemas.openxmlformats.org/drawingml/2006/picture">
+                  <pic:nvPicPr>
+                    <pic:cNvPr id="5" name="Grafik 5" descr="Ein Bild, das Text enthält.&#10;&#10;Automatisch generierte Beschreibung"/>
+                    <pic:cNvPicPr/>
+                  </pic:nvPicPr>
+                  <pic:blipFill>
+                    <a:blip r:embed="rId14"/>
+                    <a:stretch>
+                      <a:fillRect/>
+                    </a:stretch>
+                  </pic:blipFill>
+                  <pic:spPr>
+                    <a:xfrm>
+                      <a:off x="0" y="0"/>
+                      <a:ext cx="5760720" cy="1381125"/>
+                    </a:xfrm>
+                    <a:prstGeom prst="rect">
+                      <a:avLst/>
+                    </a:prstGeom>
+                  </pic:spPr>
+                </pic:pic>
+              </a:graphicData>
+            </a:graphic>
+          </wp:inline>
+        </w:drawing>
+      </w:r>
+    </w:p>
+    <w:p/>
+    <w:p/>
+    <w:p/>
+    <w:p/>
+    <w:p/>
+    <w:p/>
+    <w:p/>
+    <w:p/>
+    <w:p>
+      <w:r>
+        <w:t xml:space="preserve">App öffnen </w:t>
+      </w:r>
+    </w:p>
+    <w:p>
+      <w:r>
+        <w:drawing>
+          <wp:inline distT="0" distB="0" distL="0" distR="0" wp14:anchorId="272A0F5B" wp14:editId="577A391D">
+            <wp:extent cx="5760720" cy="1800225"/>
+            <wp:effectExtent l="0" t="0" r="0" b="9525"/>
+            <wp:docPr id="11" name="Grafik 11" descr="Ein Bild, das Text enthält.&#10;&#10;Automatisch generierte Beschreibung"/>
+            <wp:cNvGraphicFramePr>
+              <a:graphicFrameLocks xmlns:a="http://schemas.openxmlformats.org/drawingml/2006/main" noChangeAspect="1"/>
+            </wp:cNvGraphicFramePr>
+            <a:graphic xmlns:a="http://schemas.openxmlformats.org/drawingml/2006/main">
+              <a:graphicData uri="http://schemas.openxmlformats.org/drawingml/2006/picture">
+                <pic:pic xmlns:pic="http://schemas.openxmlformats.org/drawingml/2006/picture">
+                  <pic:nvPicPr>
+                    <pic:cNvPr id="11" name="Grafik 11" descr="Ein Bild, das Text enthält.&#10;&#10;Automatisch generierte Beschreibung"/>
+                    <pic:cNvPicPr/>
+                  </pic:nvPicPr>
+                  <pic:blipFill>
+                    <a:blip r:embed="rId15"/>
+                    <a:stretch>
+                      <a:fillRect/>
+                    </a:stretch>
+                  </pic:blipFill>
+                  <pic:spPr>
+                    <a:xfrm>
+                      <a:off x="0" y="0"/>
+                      <a:ext cx="5760720" cy="1800225"/>
+                    </a:xfrm>
+                    <a:prstGeom prst="rect">
+                      <a:avLst/>
+                    </a:prstGeom>
+                  </pic:spPr>
+                </pic:pic>
+              </a:graphicData>
+            </a:graphic>
+          </wp:inline>
+        </w:drawing>
+      </w:r>
+    </w:p>
+    <w:p/>
+    <w:p/>
+    <w:p/>
+    <w:p/>
+    <w:p/>
+    <w:p>
+      <w:r>
+        <w:t>Im Kernel</w:t>
+      </w:r>
+    </w:p>
+    <w:p>
+      <w:r>
+        <w:drawing>
+          <wp:inline distT="0" distB="0" distL="0" distR="0" wp14:anchorId="5B1A2BED" wp14:editId="42523444">
+            <wp:extent cx="5760720" cy="5547995"/>
+            <wp:effectExtent l="0" t="0" r="0" b="0"/>
+            <wp:docPr id="6" name="Grafik 6" descr="Ein Bild, das Text enthält.&#10;&#10;Automatisch generierte Beschreibung"/>
+            <wp:cNvGraphicFramePr>
+              <a:graphicFrameLocks xmlns:a="http://schemas.openxmlformats.org/drawingml/2006/main" noChangeAspect="1"/>
+            </wp:cNvGraphicFramePr>
+            <a:graphic xmlns:a="http://schemas.openxmlformats.org/drawingml/2006/main">
+              <a:graphicData uri="http://schemas.openxmlformats.org/drawingml/2006/picture">
+                <pic:pic xmlns:pic="http://schemas.openxmlformats.org/drawingml/2006/picture">
+                  <pic:nvPicPr>
+                    <pic:cNvPr id="6" name="Grafik 6" descr="Ein Bild, das Text enthält.&#10;&#10;Automatisch generierte Beschreibung"/>
+                    <pic:cNvPicPr/>
+                  </pic:nvPicPr>
+                  <pic:blipFill>
+                    <a:blip r:embed="rId16"/>
+                    <a:stretch>
+                      <a:fillRect/>
+                    </a:stretch>
+                  </pic:blipFill>
+                  <pic:spPr>
+                    <a:xfrm>
+                      <a:off x="0" y="0"/>
+                      <a:ext cx="5760720" cy="5547995"/>
+                    </a:xfrm>
+                    <a:prstGeom prst="rect">
+                      <a:avLst/>
+                    </a:prstGeom>
+                  </pic:spPr>
+                </pic:pic>
+              </a:graphicData>
+            </a:graphic>
+          </wp:inline>
+        </w:drawing>
+      </w:r>
+    </w:p>
+    <w:p/>
+    <w:p/>
+    <w:p/>
+    <w:p/>
+    <w:p/>
+    <w:p/>
+    <w:p/>
+    <w:p/>
+    <w:p>
+      <w:pPr>
+        <w:pStyle w:val="CitaviBibliographyEntry"/>
+      </w:pPr>
+    </w:p>
+    <w:p/>
+    <w:p>
+      <w:pPr>
+        <w:pStyle w:val="berschrift1"/>
+      </w:pPr>
+      <w:bookmarkStart w:id="11" w:name="_Toc104805300"/>
       <w:r>
         <w:t>I Abbildungsverzeichnis</w:t>
       </w:r>
-      <w:bookmarkEnd w:id="13"/>
+      <w:bookmarkEnd w:id="11"/>
     </w:p>
     <w:p>
       <w:pPr>
@@ -2549,7 +2846,7 @@
       <w:r>
         <w:fldChar w:fldCharType="separate"/>
       </w:r>
-      <w:hyperlink r:id="rId13" w:anchor="_Toc103858448" w:history="1">
+      <w:hyperlink r:id="rId17" w:anchor="_Toc103858448" w:history="1">
         <w:r>
           <w:rPr>
             <w:rStyle w:val="Hyperlink"/>
@@ -2617,11 +2914,11 @@
       <w:pPr>
         <w:pStyle w:val="berschrift1"/>
       </w:pPr>
-      <w:bookmarkStart w:id="14" w:name="_Toc104805301"/>
+      <w:bookmarkStart w:id="12" w:name="_Toc104805301"/>
       <w:r>
         <w:t>II Abkürzungsverzeichnis</w:t>
       </w:r>
-      <w:bookmarkEnd w:id="14"/>
+      <w:bookmarkEnd w:id="12"/>
     </w:p>
     <w:p/>
     <w:p>
@@ -2666,38 +2963,83 @@
         <w:t xml:space="preserve">Internet Protocol </w:t>
       </w:r>
     </w:p>
+    <w:p/>
     <w:p>
       <w:pPr>
-        <w:spacing w:line="259" w:lineRule="auto"/>
-        <w:rPr>
-          <w:rFonts w:asciiTheme="minorHAnsi" w:hAnsiTheme="minorHAnsi"/>
-        </w:rPr>
-      </w:pPr>
+        <w:pStyle w:val="CitaviBibliographyHeading"/>
+      </w:pPr>
+      <w:r>
+        <w:fldChar w:fldCharType="begin"/>
+      </w:r>
+      <w:r>
+        <w:instrText>ADDIN CitaviBibliography</w:instrText>
+      </w:r>
+      <w:r>
+        <w:fldChar w:fldCharType="separate"/>
+      </w:r>
+      <w:r>
+        <w:t>Literaturverzeichnis</w:t>
+      </w:r>
     </w:p>
     <w:p>
       <w:pPr>
-        <w:spacing w:line="259" w:lineRule="auto"/>
-        <w:rPr>
-          <w:rFonts w:asciiTheme="minorHAnsi" w:hAnsiTheme="minorHAnsi"/>
-        </w:rPr>
-      </w:pPr>
-      <w:r>
-        <w:rPr>
-          <w:rFonts w:asciiTheme="minorHAnsi" w:hAnsiTheme="minorHAnsi"/>
-        </w:rPr>
-        <w:br w:type="page"/>
+        <w:pStyle w:val="CitaviBibliographyEntry"/>
+      </w:pPr>
+      <w:r>
+        <w:t>ComputerWeekly.de (2022): Was ist Linux-Distribution? - Definition von WhatIs.com. Online verfügbar unter https://www.computerweekly.com/de/definition/Linux-Distribution, zuletzt aktualisiert am 28.05.2022, zuletzt geprüft am 28.05.2022.</w:t>
       </w:r>
     </w:p>
     <w:p>
       <w:pPr>
+        <w:pStyle w:val="CitaviBibliographyEntry"/>
+      </w:pPr>
+      <w:bookmarkStart w:id="13" w:name="_CTVL001b997edf7fb16448a8dc233d28d11de48"/>
+      <w:r>
+        <w:t>Raspberry Pi: Linux-Distributionen und Betriebssysteme (2022). Online verfügbar unter https://www.elektronik-kompendium.de/sites/raspberry-pi/2002091.htm, zuletzt aktualisiert am 28.05.2022, zuletzt geprüft am 28.05.2022</w:t>
+      </w:r>
+      <w:bookmarkEnd w:id="13"/>
+      <w:r>
+        <w:t>.</w:t>
+      </w:r>
+      <w:r>
+        <w:fldChar w:fldCharType="end"/>
+      </w:r>
+    </w:p>
+    <w:sdt>
+      <w:sdtPr>
+        <w:tag w:val="CitaviBibliography"/>
+        <w:id w:val="46653226"/>
+        <w:placeholder>
+          <w:docPart w:val="DefaultPlaceholder_-1854013440"/>
+        </w:placeholder>
+      </w:sdtPr>
+      <w:sdtEndPr/>
+      <w:sdtContent>
+        <w:p>
+          <w:pPr>
+            <w:pStyle w:val="Literaturverzeichnis"/>
+          </w:pPr>
+        </w:p>
+        <w:p/>
+        <w:p>
+          <w:pPr>
+            <w:pStyle w:val="CitaviBibliographyEntry"/>
+            <w:rPr>
+              <w:rFonts w:asciiTheme="minorHAnsi" w:hAnsiTheme="minorHAnsi"/>
+            </w:rPr>
+          </w:pPr>
+        </w:p>
+      </w:sdtContent>
+    </w:sdt>
+    <w:p>
+      <w:pPr>
         <w:pStyle w:val="berschrift1"/>
       </w:pPr>
-      <w:bookmarkStart w:id="15" w:name="_Toc104805302"/>
-      <w:r>
-        <w:lastRenderedPageBreak/>
+      <w:bookmarkStart w:id="14" w:name="_Toc104805302"/>
+      <w:r>
         <w:t>III Erklärung</w:t>
       </w:r>
-      <w:bookmarkEnd w:id="15"/>
+      <w:bookmarkEnd w:id="14"/>
     </w:p>
     <w:p>
       <w:pPr>
@@ -2882,10 +3224,63 @@
         </w:rPr>
       </w:pPr>
     </w:p>
+    <w:sdt>
+      <w:sdtPr>
+        <w:tag w:val="CitaviBibliography"/>
+        <w:id w:val="-2093380164"/>
+        <w:placeholder>
+          <w:docPart w:val="DefaultPlaceholder_-1854013440"/>
+        </w:placeholder>
+      </w:sdtPr>
+      <w:sdtEndPr>
+        <w:rPr>
+          <w:rFonts w:ascii="Arial" w:eastAsiaTheme="minorHAnsi" w:hAnsi="Arial" w:cstheme="minorBidi"/>
+          <w:color w:val="auto"/>
+          <w:sz w:val="22"/>
+          <w:szCs w:val="22"/>
+        </w:rPr>
+      </w:sdtEndPr>
+      <w:sdtContent>
+        <w:p>
+          <w:pPr>
+            <w:pStyle w:val="CitaviBibliographyHeading"/>
+          </w:pPr>
+          <w:r>
+            <w:fldChar w:fldCharType="begin"/>
+          </w:r>
+          <w:r>
+            <w:instrText>ADDIN CitaviBibliography</w:instrText>
+          </w:r>
+          <w:r>
+            <w:fldChar w:fldCharType="separate"/>
+          </w:r>
+          <w:r>
+            <w:t>Literaturverzeichnis</w:t>
+          </w:r>
+        </w:p>
+        <w:p>
+          <w:pPr>
+            <w:pStyle w:val="CitaviBibliographyEntry"/>
+          </w:pPr>
+          <w:bookmarkStart w:id="15" w:name="_CTVL00111ae6a41cec340de88b7a2abbb57384d"/>
+          <w:r>
+            <w:t>ComputerWeekly.de (2022): Was ist Linux-Distribution? - Definition von WhatIs.com. Online verfügbar unter https://www.computerweekly.com/de/definition/Linux-Distribution, zuletzt aktualisiert am 28.05.2022, zuletzt geprüft am 28.05.2022</w:t>
+          </w:r>
+          <w:bookmarkEnd w:id="15"/>
+          <w:r>
+            <w:t>.</w:t>
+          </w:r>
+          <w:r>
+            <w:fldChar w:fldCharType="end"/>
+          </w:r>
+        </w:p>
+      </w:sdtContent>
+    </w:sdt>
+    <w:p/>
     <w:sectPr>
-      <w:headerReference w:type="default" r:id="rId14"/>
-      <w:footerReference w:type="default" r:id="rId15"/>
-      <w:headerReference w:type="first" r:id="rId16"/>
+      <w:headerReference w:type="default" r:id="rId18"/>
+      <w:footerReference w:type="default" r:id="rId19"/>
+      <w:headerReference w:type="first" r:id="rId20"/>
       <w:pgSz w:w="11906" w:h="16838"/>
       <w:pgMar w:top="1417" w:right="1417" w:bottom="1134" w:left="1417" w:header="708" w:footer="708" w:gutter="0"/>
       <w:pgNumType w:start="0"/>
@@ -8862,10 +9257,12 @@
   </w:compat>
   <w:rsids>
     <w:rsidRoot w:val="00C07FA3"/>
+    <w:rsid w:val="000253FF"/>
     <w:rsid w:val="00445AA4"/>
     <w:rsid w:val="00A51D93"/>
     <w:rsid w:val="00B35F35"/>
     <w:rsid w:val="00C07FA3"/>
+    <w:rsid w:val="00F778FB"/>
   </w:rsids>
   <m:mathPr>
     <m:mathFont m:val="Cambria Math"/>

</xml_diff>

<commit_message>
extended doc, see continue
</commit_message>
<xml_diff>
--- a/doc/LED-Matrix-Driver-Documentation.docx
+++ b/doc/LED-Matrix-Driver-Documentation.docx
@@ -16,6 +16,7 @@
           <w:docPartUnique/>
         </w:docPartObj>
       </w:sdtPr>
+      <w:sdtEndPr/>
       <w:sdtContent>
         <w:p>
           <w:pPr>
@@ -290,14 +291,27 @@
                                 <w:r>
                                   <w:t xml:space="preserve">Abbildung </w:t>
                                 </w:r>
-                                <w:fldSimple w:instr=" SEQ Abbildung \* ARABIC ">
-                                  <w:r>
-                                    <w:rPr>
-                                      <w:noProof/>
-                                    </w:rPr>
-                                    <w:t>1</w:t>
-                                  </w:r>
-                                </w:fldSimple>
+                                <w:r>
+                                  <w:fldChar w:fldCharType="begin"/>
+                                </w:r>
+                                <w:r>
+                                  <w:instrText xml:space="preserve"> SEQ Abbildung \* ARABIC </w:instrText>
+                                </w:r>
+                                <w:r>
+                                  <w:fldChar w:fldCharType="separate"/>
+                                </w:r>
+                                <w:r>
+                                  <w:rPr>
+                                    <w:noProof/>
+                                  </w:rPr>
+                                  <w:t>1</w:t>
+                                </w:r>
+                                <w:r>
+                                  <w:rPr>
+                                    <w:noProof/>
+                                  </w:rPr>
+                                  <w:fldChar w:fldCharType="end"/>
+                                </w:r>
                                 <w:r>
                                   <w:t xml:space="preserve"> Aufbau LED-Matrix</w:t>
                                 </w:r>
@@ -334,14 +348,27 @@
                           <w:r>
                             <w:t xml:space="preserve">Abbildung </w:t>
                           </w:r>
-                          <w:fldSimple w:instr=" SEQ Abbildung \* ARABIC ">
-                            <w:r>
-                              <w:rPr>
-                                <w:noProof/>
-                              </w:rPr>
-                              <w:t>1</w:t>
-                            </w:r>
-                          </w:fldSimple>
+                          <w:r>
+                            <w:fldChar w:fldCharType="begin"/>
+                          </w:r>
+                          <w:r>
+                            <w:instrText xml:space="preserve"> SEQ Abbildung \* ARABIC </w:instrText>
+                          </w:r>
+                          <w:r>
+                            <w:fldChar w:fldCharType="separate"/>
+                          </w:r>
+                          <w:r>
+                            <w:rPr>
+                              <w:noProof/>
+                            </w:rPr>
+                            <w:t>1</w:t>
+                          </w:r>
+                          <w:r>
+                            <w:rPr>
+                              <w:noProof/>
+                            </w:rPr>
+                            <w:fldChar w:fldCharType="end"/>
+                          </w:r>
                           <w:r>
                             <w:t xml:space="preserve"> Aufbau LED-Matrix</w:t>
                           </w:r>
@@ -550,6 +577,7 @@
                 <w:calendar w:val="gregorian"/>
               </w:date>
             </w:sdtPr>
+            <w:sdtEndPr/>
             <w:sdtContent>
               <w:r>
                 <w:rPr>
@@ -3134,7 +3162,7 @@
       <w:r>
         <w:fldChar w:fldCharType="separate"/>
       </w:r>
-      <w:hyperlink w:anchor="_Toc106894074" w:history="1">
+      <w:hyperlink w:anchor="_Toc106897800" w:history="1">
         <w:r>
           <w:rPr>
             <w:rStyle w:val="Hyperlink"/>
@@ -3161,7 +3189,359 @@
             <w:noProof/>
             <w:webHidden/>
           </w:rPr>
-          <w:instrText xml:space="preserve"> PAGEREF _Toc106894074 \h </w:instrText>
+          <w:instrText xml:space="preserve"> PAGEREF _Toc106897800 \h </w:instrText>
+        </w:r>
+        <w:r>
+          <w:rPr>
+            <w:noProof/>
+            <w:webHidden/>
+          </w:rPr>
+        </w:r>
+        <w:r>
+          <w:rPr>
+            <w:noProof/>
+            <w:webHidden/>
+          </w:rPr>
+          <w:fldChar w:fldCharType="separate"/>
+        </w:r>
+        <w:r>
+          <w:rPr>
+            <w:noProof/>
+            <w:webHidden/>
+          </w:rPr>
+          <w:t>18</w:t>
+        </w:r>
+        <w:r>
+          <w:rPr>
+            <w:noProof/>
+            <w:webHidden/>
+          </w:rPr>
+          <w:fldChar w:fldCharType="end"/>
+        </w:r>
+      </w:hyperlink>
+    </w:p>
+    <w:p>
+      <w:pPr>
+        <w:pStyle w:val="Abbildungsverzeichnis"/>
+        <w:tabs>
+          <w:tab w:val="right" w:leader="dot" w:pos="9062"/>
+        </w:tabs>
+        <w:rPr>
+          <w:rFonts w:asciiTheme="minorHAnsi" w:eastAsiaTheme="minorEastAsia" w:hAnsiTheme="minorHAnsi"/>
+          <w:noProof/>
+          <w:lang w:eastAsia="de-DE"/>
+        </w:rPr>
+      </w:pPr>
+      <w:hyperlink w:anchor="_Toc106897801" w:history="1">
+        <w:r>
+          <w:rPr>
+            <w:rStyle w:val="Hyperlink"/>
+            <w:noProof/>
+          </w:rPr>
+          <w:t>Sourcecode 2: Status eines einzelnen Pixel erhalten - ./src/kernel_driver/controller/matrix_controller.h</w:t>
+        </w:r>
+        <w:r>
+          <w:rPr>
+            <w:noProof/>
+            <w:webHidden/>
+          </w:rPr>
+          <w:tab/>
+        </w:r>
+        <w:r>
+          <w:rPr>
+            <w:noProof/>
+            <w:webHidden/>
+          </w:rPr>
+          <w:fldChar w:fldCharType="begin"/>
+        </w:r>
+        <w:r>
+          <w:rPr>
+            <w:noProof/>
+            <w:webHidden/>
+          </w:rPr>
+          <w:instrText xml:space="preserve"> PAGEREF _Toc106897801 \h </w:instrText>
+        </w:r>
+        <w:r>
+          <w:rPr>
+            <w:noProof/>
+            <w:webHidden/>
+          </w:rPr>
+        </w:r>
+        <w:r>
+          <w:rPr>
+            <w:noProof/>
+            <w:webHidden/>
+          </w:rPr>
+          <w:fldChar w:fldCharType="separate"/>
+        </w:r>
+        <w:r>
+          <w:rPr>
+            <w:noProof/>
+            <w:webHidden/>
+          </w:rPr>
+          <w:t>18</w:t>
+        </w:r>
+        <w:r>
+          <w:rPr>
+            <w:noProof/>
+            <w:webHidden/>
+          </w:rPr>
+          <w:fldChar w:fldCharType="end"/>
+        </w:r>
+      </w:hyperlink>
+    </w:p>
+    <w:p>
+      <w:pPr>
+        <w:pStyle w:val="Abbildungsverzeichnis"/>
+        <w:tabs>
+          <w:tab w:val="right" w:leader="dot" w:pos="9062"/>
+        </w:tabs>
+        <w:rPr>
+          <w:rFonts w:asciiTheme="minorHAnsi" w:eastAsiaTheme="minorEastAsia" w:hAnsiTheme="minorHAnsi"/>
+          <w:noProof/>
+          <w:lang w:eastAsia="de-DE"/>
+        </w:rPr>
+      </w:pPr>
+      <w:hyperlink w:anchor="_Toc106897802" w:history="1">
+        <w:r>
+          <w:rPr>
+            <w:rStyle w:val="Hyperlink"/>
+            <w:noProof/>
+          </w:rPr>
+          <w:t>Sourcecode 3: Initialisierung der High Treiber - ./src/kernel_driver/gpio_inits/gpio_init.h</w:t>
+        </w:r>
+        <w:r>
+          <w:rPr>
+            <w:noProof/>
+            <w:webHidden/>
+          </w:rPr>
+          <w:tab/>
+        </w:r>
+        <w:r>
+          <w:rPr>
+            <w:noProof/>
+            <w:webHidden/>
+          </w:rPr>
+          <w:fldChar w:fldCharType="begin"/>
+        </w:r>
+        <w:r>
+          <w:rPr>
+            <w:noProof/>
+            <w:webHidden/>
+          </w:rPr>
+          <w:instrText xml:space="preserve"> PAGEREF _Toc106897802 \h </w:instrText>
+        </w:r>
+        <w:r>
+          <w:rPr>
+            <w:noProof/>
+            <w:webHidden/>
+          </w:rPr>
+        </w:r>
+        <w:r>
+          <w:rPr>
+            <w:noProof/>
+            <w:webHidden/>
+          </w:rPr>
+          <w:fldChar w:fldCharType="separate"/>
+        </w:r>
+        <w:r>
+          <w:rPr>
+            <w:noProof/>
+            <w:webHidden/>
+          </w:rPr>
+          <w:t>18</w:t>
+        </w:r>
+        <w:r>
+          <w:rPr>
+            <w:noProof/>
+            <w:webHidden/>
+          </w:rPr>
+          <w:fldChar w:fldCharType="end"/>
+        </w:r>
+      </w:hyperlink>
+    </w:p>
+    <w:p>
+      <w:pPr>
+        <w:pStyle w:val="Abbildungsverzeichnis"/>
+        <w:tabs>
+          <w:tab w:val="right" w:leader="dot" w:pos="9062"/>
+        </w:tabs>
+        <w:rPr>
+          <w:rFonts w:asciiTheme="minorHAnsi" w:eastAsiaTheme="minorEastAsia" w:hAnsiTheme="minorHAnsi"/>
+          <w:noProof/>
+          <w:lang w:eastAsia="de-DE"/>
+        </w:rPr>
+      </w:pPr>
+      <w:hyperlink w:anchor="_Toc106897803" w:history="1">
+        <w:r>
+          <w:rPr>
+            <w:rStyle w:val="Hyperlink"/>
+            <w:noProof/>
+          </w:rPr>
+          <w:t>Sourcecode 4: Eigene Typedefs für vereinfachung des Codes - ./src/kernel_driver/ioct_cmd.h</w:t>
+        </w:r>
+        <w:r>
+          <w:rPr>
+            <w:noProof/>
+            <w:webHidden/>
+          </w:rPr>
+          <w:tab/>
+        </w:r>
+        <w:r>
+          <w:rPr>
+            <w:noProof/>
+            <w:webHidden/>
+          </w:rPr>
+          <w:fldChar w:fldCharType="begin"/>
+        </w:r>
+        <w:r>
+          <w:rPr>
+            <w:noProof/>
+            <w:webHidden/>
+          </w:rPr>
+          <w:instrText xml:space="preserve"> PAGEREF _Toc106897803 \h </w:instrText>
+        </w:r>
+        <w:r>
+          <w:rPr>
+            <w:noProof/>
+            <w:webHidden/>
+          </w:rPr>
+        </w:r>
+        <w:r>
+          <w:rPr>
+            <w:noProof/>
+            <w:webHidden/>
+          </w:rPr>
+          <w:fldChar w:fldCharType="separate"/>
+        </w:r>
+        <w:r>
+          <w:rPr>
+            <w:noProof/>
+            <w:webHidden/>
+          </w:rPr>
+          <w:t>19</w:t>
+        </w:r>
+        <w:r>
+          <w:rPr>
+            <w:noProof/>
+            <w:webHidden/>
+          </w:rPr>
+          <w:fldChar w:fldCharType="end"/>
+        </w:r>
+      </w:hyperlink>
+    </w:p>
+    <w:p>
+      <w:pPr>
+        <w:pStyle w:val="Abbildungsverzeichnis"/>
+        <w:tabs>
+          <w:tab w:val="right" w:leader="dot" w:pos="9062"/>
+        </w:tabs>
+        <w:rPr>
+          <w:rFonts w:asciiTheme="minorHAnsi" w:eastAsiaTheme="minorEastAsia" w:hAnsiTheme="minorHAnsi"/>
+          <w:noProof/>
+          <w:lang w:eastAsia="de-DE"/>
+        </w:rPr>
+      </w:pPr>
+      <w:hyperlink w:anchor="_Toc106897804" w:history="1">
+        <w:r>
+          <w:rPr>
+            <w:rStyle w:val="Hyperlink"/>
+            <w:noProof/>
+            <w:lang w:val="en-US"/>
+          </w:rPr>
+          <w:t>Sourcecode 5: IOCT Kommandos - ./src/kernel_driver/ioct_cmd.h</w:t>
+        </w:r>
+        <w:r>
+          <w:rPr>
+            <w:noProof/>
+            <w:webHidden/>
+          </w:rPr>
+          <w:tab/>
+        </w:r>
+        <w:r>
+          <w:rPr>
+            <w:noProof/>
+            <w:webHidden/>
+          </w:rPr>
+          <w:fldChar w:fldCharType="begin"/>
+        </w:r>
+        <w:r>
+          <w:rPr>
+            <w:noProof/>
+            <w:webHidden/>
+          </w:rPr>
+          <w:instrText xml:space="preserve"> PAGEREF _Toc106897804 \h </w:instrText>
+        </w:r>
+        <w:r>
+          <w:rPr>
+            <w:noProof/>
+            <w:webHidden/>
+          </w:rPr>
+        </w:r>
+        <w:r>
+          <w:rPr>
+            <w:noProof/>
+            <w:webHidden/>
+          </w:rPr>
+          <w:fldChar w:fldCharType="separate"/>
+        </w:r>
+        <w:r>
+          <w:rPr>
+            <w:noProof/>
+            <w:webHidden/>
+          </w:rPr>
+          <w:t>19</w:t>
+        </w:r>
+        <w:r>
+          <w:rPr>
+            <w:noProof/>
+            <w:webHidden/>
+          </w:rPr>
+          <w:fldChar w:fldCharType="end"/>
+        </w:r>
+      </w:hyperlink>
+    </w:p>
+    <w:p>
+      <w:pPr>
+        <w:pStyle w:val="Abbildungsverzeichnis"/>
+        <w:tabs>
+          <w:tab w:val="right" w:leader="dot" w:pos="9062"/>
+        </w:tabs>
+        <w:rPr>
+          <w:rFonts w:asciiTheme="minorHAnsi" w:eastAsiaTheme="minorEastAsia" w:hAnsiTheme="minorHAnsi"/>
+          <w:noProof/>
+          <w:lang w:eastAsia="de-DE"/>
+        </w:rPr>
+      </w:pPr>
+      <w:hyperlink w:anchor="_Toc106897805" w:history="1">
+        <w:r>
+          <w:rPr>
+            <w:rStyle w:val="Hyperlink"/>
+            <w:noProof/>
+            <w:lang w:val="en-US"/>
+          </w:rPr>
+          <w:t>Sourcecode 6: Device-Read Zugriff Funktion - ./src/kernel_driver/led_matrix_driver.c</w:t>
+        </w:r>
+        <w:r>
+          <w:rPr>
+            <w:noProof/>
+            <w:webHidden/>
+          </w:rPr>
+          <w:tab/>
+        </w:r>
+        <w:r>
+          <w:rPr>
+            <w:noProof/>
+            <w:webHidden/>
+          </w:rPr>
+          <w:fldChar w:fldCharType="begin"/>
+        </w:r>
+        <w:r>
+          <w:rPr>
+            <w:noProof/>
+            <w:webHidden/>
+          </w:rPr>
+          <w:instrText xml:space="preserve"> PAGEREF _Toc106897805 \h </w:instrText>
         </w:r>
         <w:r>
           <w:rPr>
@@ -3204,13 +3584,13 @@
           <w:lang w:eastAsia="de-DE"/>
         </w:rPr>
       </w:pPr>
-      <w:hyperlink w:anchor="_Toc106894075" w:history="1">
+      <w:hyperlink w:anchor="_Toc106897806" w:history="1">
         <w:r>
           <w:rPr>
             <w:rStyle w:val="Hyperlink"/>
             <w:noProof/>
           </w:rPr>
-          <w:t>Sourcecode 2: Status eines einzelnen Pixel erhalten - ./src/kernel_driver/controller/matrix_controller.h</w:t>
+          <w:t>Sourcecode 7: Schreiben in den Treiber - ./src/kernel_driver/led_matrix_driver.c</w:t>
         </w:r>
         <w:r>
           <w:rPr>
@@ -3231,7 +3611,7 @@
             <w:noProof/>
             <w:webHidden/>
           </w:rPr>
-          <w:instrText xml:space="preserve"> PAGEREF _Toc106894075 \h </w:instrText>
+          <w:instrText xml:space="preserve"> PAGEREF _Toc106897806 \h </w:instrText>
         </w:r>
         <w:r>
           <w:rPr>
@@ -3274,13 +3654,14 @@
           <w:lang w:eastAsia="de-DE"/>
         </w:rPr>
       </w:pPr>
-      <w:hyperlink w:anchor="_Toc106894076" w:history="1">
+      <w:hyperlink w:anchor="_Toc106897807" w:history="1">
         <w:r>
           <w:rPr>
             <w:rStyle w:val="Hyperlink"/>
             <w:noProof/>
+            <w:lang w:val="en-US"/>
           </w:rPr>
-          <w:t>Sourcecode 3: Initialisierung der High Treiber - ./src/kernel_driver/gpio_inits/gpio_init.h</w:t>
+          <w:t>Sourcecode 8: IOCT Kommandos - ./src/kernel_driver/led_matrix_driver.c</w:t>
         </w:r>
         <w:r>
           <w:rPr>
@@ -3301,77 +3682,7 @@
             <w:noProof/>
             <w:webHidden/>
           </w:rPr>
-          <w:instrText xml:space="preserve"> PAGEREF _Toc106894076 \h </w:instrText>
-        </w:r>
-        <w:r>
-          <w:rPr>
-            <w:noProof/>
-            <w:webHidden/>
-          </w:rPr>
-        </w:r>
-        <w:r>
-          <w:rPr>
-            <w:noProof/>
-            <w:webHidden/>
-          </w:rPr>
-          <w:fldChar w:fldCharType="separate"/>
-        </w:r>
-        <w:r>
-          <w:rPr>
-            <w:noProof/>
-            <w:webHidden/>
-          </w:rPr>
-          <w:t>20</w:t>
-        </w:r>
-        <w:r>
-          <w:rPr>
-            <w:noProof/>
-            <w:webHidden/>
-          </w:rPr>
-          <w:fldChar w:fldCharType="end"/>
-        </w:r>
-      </w:hyperlink>
-    </w:p>
-    <w:p>
-      <w:pPr>
-        <w:pStyle w:val="Abbildungsverzeichnis"/>
-        <w:tabs>
-          <w:tab w:val="right" w:leader="dot" w:pos="9062"/>
-        </w:tabs>
-        <w:rPr>
-          <w:rFonts w:asciiTheme="minorHAnsi" w:eastAsiaTheme="minorEastAsia" w:hAnsiTheme="minorHAnsi"/>
-          <w:noProof/>
-          <w:lang w:eastAsia="de-DE"/>
-        </w:rPr>
-      </w:pPr>
-      <w:hyperlink w:anchor="_Toc106894077" w:history="1">
-        <w:r>
-          <w:rPr>
-            <w:rStyle w:val="Hyperlink"/>
-            <w:noProof/>
-          </w:rPr>
-          <w:t>Sourcecode 4: Eigene Typedefs für vereinfachung des Codes - ./src/kernel_driver/ioct_cmd.h</w:t>
-        </w:r>
-        <w:r>
-          <w:rPr>
-            <w:noProof/>
-            <w:webHidden/>
-          </w:rPr>
-          <w:tab/>
-        </w:r>
-        <w:r>
-          <w:rPr>
-            <w:noProof/>
-            <w:webHidden/>
-          </w:rPr>
-          <w:fldChar w:fldCharType="begin"/>
-        </w:r>
-        <w:r>
-          <w:rPr>
-            <w:noProof/>
-            <w:webHidden/>
-          </w:rPr>
-          <w:instrText xml:space="preserve"> PAGEREF _Toc106894077 \h </w:instrText>
+          <w:instrText xml:space="preserve"> PAGEREF _Toc106897807 \h </w:instrText>
         </w:r>
         <w:r>
           <w:rPr>
@@ -3414,14 +3725,14 @@
           <w:lang w:eastAsia="de-DE"/>
         </w:rPr>
       </w:pPr>
-      <w:hyperlink w:anchor="_Toc106894078" w:history="1">
+      <w:hyperlink w:anchor="_Toc106897808" w:history="1">
         <w:r>
           <w:rPr>
             <w:rStyle w:val="Hyperlink"/>
             <w:noProof/>
             <w:lang w:val="en-US"/>
           </w:rPr>
-          <w:t>Sourcecode 5: IOCT Kommandos - ./src/kernel_driver/ioct_cmd.h</w:t>
+          <w:t>Sourcecode 9: Makefile Targets - ./src/kernel_driver/Makefile</w:t>
         </w:r>
         <w:r>
           <w:rPr>
@@ -3442,7 +3753,7 @@
             <w:noProof/>
             <w:webHidden/>
           </w:rPr>
-          <w:instrText xml:space="preserve"> PAGEREF _Toc106894078 \h </w:instrText>
+          <w:instrText xml:space="preserve"> PAGEREF _Toc106897808 \h </w:instrText>
         </w:r>
         <w:r>
           <w:rPr>
@@ -3532,62 +3843,41 @@
     </w:p>
     <w:p>
       <w:pPr>
-        <w:jc w:val="both"/>
+        <w:spacing w:after="112"/>
+        <w:ind w:left="-5" w:right="13"/>
         <w:rPr>
           <w:rFonts w:cs="Arial"/>
           <w:sz w:val="24"/>
           <w:szCs w:val="24"/>
         </w:rPr>
       </w:pPr>
-    </w:p>
-    <w:p>
-      <w:pPr>
-        <w:spacing w:after="112"/>
-        <w:ind w:left="-5" w:right="13"/>
+      <w:r>
         <w:rPr>
           <w:rFonts w:cs="Arial"/>
           <w:sz w:val="24"/>
           <w:szCs w:val="24"/>
         </w:rPr>
-      </w:pPr>
-      <w:r>
+        <w:t xml:space="preserve">_____________________________ </w:t>
+      </w:r>
+    </w:p>
+    <w:p>
+      <w:pPr>
+        <w:spacing w:after="273"/>
+        <w:ind w:left="-5" w:right="13"/>
         <w:rPr>
           <w:rFonts w:cs="Arial"/>
           <w:sz w:val="24"/>
           <w:szCs w:val="24"/>
         </w:rPr>
-        <w:t xml:space="preserve">_____________________________ </w:t>
-      </w:r>
-    </w:p>
-    <w:p>
-      <w:pPr>
-        <w:spacing w:after="273"/>
-        <w:ind w:left="-5" w:right="13"/>
+      </w:pPr>
+      <w:r>
         <w:rPr>
           <w:rFonts w:cs="Arial"/>
           <w:sz w:val="24"/>
           <w:szCs w:val="24"/>
         </w:rPr>
-      </w:pPr>
-      <w:r>
-        <w:rPr>
-          <w:rFonts w:cs="Arial"/>
-          <w:sz w:val="24"/>
-          <w:szCs w:val="24"/>
-        </w:rPr>
         <w:t>Ort, Datum, Simon Obermeier</w:t>
       </w:r>
-    </w:p>
-    <w:p>
-      <w:pPr>
-        <w:spacing w:after="273"/>
-        <w:ind w:left="-5" w:right="13"/>
-        <w:rPr>
-          <w:rFonts w:cs="Arial"/>
-          <w:sz w:val="24"/>
-          <w:szCs w:val="24"/>
-        </w:rPr>
-      </w:pPr>
     </w:p>
     <w:p>
       <w:pPr>
@@ -4022,14 +4312,27 @@
                             <w:r>
                               <w:t xml:space="preserve">Abbildung </w:t>
                             </w:r>
-                            <w:fldSimple w:instr=" SEQ Abbildung \* ARABIC ">
-                              <w:r>
-                                <w:rPr>
-                                  <w:noProof/>
-                                </w:rPr>
-                                <w:t>2</w:t>
-                              </w:r>
-                            </w:fldSimple>
+                            <w:r>
+                              <w:fldChar w:fldCharType="begin"/>
+                            </w:r>
+                            <w:r>
+                              <w:instrText xml:space="preserve"> SEQ Abbildung \* ARABIC </w:instrText>
+                            </w:r>
+                            <w:r>
+                              <w:fldChar w:fldCharType="separate"/>
+                            </w:r>
+                            <w:r>
+                              <w:rPr>
+                                <w:noProof/>
+                              </w:rPr>
+                              <w:t>2</w:t>
+                            </w:r>
+                            <w:r>
+                              <w:rPr>
+                                <w:noProof/>
+                              </w:rPr>
+                              <w:fldChar w:fldCharType="end"/>
+                            </w:r>
                             <w:r>
                               <w:t xml:space="preserve"> Zeitplan</w:t>
                             </w:r>
@@ -4065,14 +4368,27 @@
                       <w:r>
                         <w:t xml:space="preserve">Abbildung </w:t>
                       </w:r>
-                      <w:fldSimple w:instr=" SEQ Abbildung \* ARABIC ">
-                        <w:r>
-                          <w:rPr>
-                            <w:noProof/>
-                          </w:rPr>
-                          <w:t>2</w:t>
-                        </w:r>
-                      </w:fldSimple>
+                      <w:r>
+                        <w:fldChar w:fldCharType="begin"/>
+                      </w:r>
+                      <w:r>
+                        <w:instrText xml:space="preserve"> SEQ Abbildung \* ARABIC </w:instrText>
+                      </w:r>
+                      <w:r>
+                        <w:fldChar w:fldCharType="separate"/>
+                      </w:r>
+                      <w:r>
+                        <w:rPr>
+                          <w:noProof/>
+                        </w:rPr>
+                        <w:t>2</w:t>
+                      </w:r>
+                      <w:r>
+                        <w:rPr>
+                          <w:noProof/>
+                        </w:rPr>
+                        <w:fldChar w:fldCharType="end"/>
+                      </w:r>
                       <w:r>
                         <w:t xml:space="preserve"> Zeitplan</w:t>
                       </w:r>
@@ -4311,6 +4627,7 @@
             <w:docPart w:val="DefaultPlaceholder_-1854013440"/>
           </w:placeholder>
         </w:sdtPr>
+        <w:sdtEndPr/>
         <w:sdtContent>
           <w:r>
             <w:rPr>
@@ -4504,23 +4821,7 @@
           <w:color w:val="000000"/>
           <w:szCs w:val="24"/>
         </w:rPr>
-        <w:t xml:space="preserve">unter dem </w:t>
-      </w:r>
-      <w:proofErr w:type="spellStart"/>
-      <w:r>
-        <w:rPr>
-          <w:color w:val="000000"/>
-          <w:szCs w:val="24"/>
-        </w:rPr>
-        <w:t>Copyleft</w:t>
-      </w:r>
-      <w:proofErr w:type="spellEnd"/>
-      <w:r>
-        <w:rPr>
-          <w:color w:val="000000"/>
-          <w:szCs w:val="24"/>
-        </w:rPr>
-        <w:t>-Manifest</w:t>
+        <w:t>unter dem Copyleft-Manifest</w:t>
       </w:r>
       <w:r>
         <w:rPr>
@@ -4627,6 +4928,7 @@
             <w:docPart w:val="DefaultPlaceholder_-1854013440"/>
           </w:placeholder>
         </w:sdtPr>
+        <w:sdtEndPr/>
         <w:sdtContent>
           <w:r>
             <w:rPr>
@@ -4746,14 +5048,27 @@
                             <w:r>
                               <w:t xml:space="preserve">Abbildung </w:t>
                             </w:r>
-                            <w:fldSimple w:instr=" SEQ Abbildung \* ARABIC ">
-                              <w:r>
-                                <w:rPr>
-                                  <w:noProof/>
-                                </w:rPr>
-                                <w:t>3</w:t>
-                              </w:r>
-                            </w:fldSimple>
+                            <w:r>
+                              <w:fldChar w:fldCharType="begin"/>
+                            </w:r>
+                            <w:r>
+                              <w:instrText xml:space="preserve"> SEQ Abbildung \* ARABIC </w:instrText>
+                            </w:r>
+                            <w:r>
+                              <w:fldChar w:fldCharType="separate"/>
+                            </w:r>
+                            <w:r>
+                              <w:rPr>
+                                <w:noProof/>
+                              </w:rPr>
+                              <w:t>3</w:t>
+                            </w:r>
+                            <w:r>
+                              <w:rPr>
+                                <w:noProof/>
+                              </w:rPr>
+                              <w:fldChar w:fldCharType="end"/>
+                            </w:r>
                             <w:r>
                               <w:t xml:space="preserve"> Aufbau einer LED-Matrix</w:t>
                             </w:r>
@@ -4789,14 +5104,27 @@
                       <w:r>
                         <w:t xml:space="preserve">Abbildung </w:t>
                       </w:r>
-                      <w:fldSimple w:instr=" SEQ Abbildung \* ARABIC ">
-                        <w:r>
-                          <w:rPr>
-                            <w:noProof/>
-                          </w:rPr>
-                          <w:t>3</w:t>
-                        </w:r>
-                      </w:fldSimple>
+                      <w:r>
+                        <w:fldChar w:fldCharType="begin"/>
+                      </w:r>
+                      <w:r>
+                        <w:instrText xml:space="preserve"> SEQ Abbildung \* ARABIC </w:instrText>
+                      </w:r>
+                      <w:r>
+                        <w:fldChar w:fldCharType="separate"/>
+                      </w:r>
+                      <w:r>
+                        <w:rPr>
+                          <w:noProof/>
+                        </w:rPr>
+                        <w:t>3</w:t>
+                      </w:r>
+                      <w:r>
+                        <w:rPr>
+                          <w:noProof/>
+                        </w:rPr>
+                        <w:fldChar w:fldCharType="end"/>
+                      </w:r>
                       <w:r>
                         <w:t xml:space="preserve"> Aufbau einer LED-Matrix</w:t>
                       </w:r>
@@ -4996,11 +5324,9 @@
       <w:r>
         <w:t>", auch „</w:t>
       </w:r>
-      <w:proofErr w:type="spellStart"/>
       <w:r>
         <w:t>Dots</w:t>
       </w:r>
-      <w:proofErr w:type="spellEnd"/>
       <w:r>
         <w:t>“</w:t>
       </w:r>
@@ -5016,6 +5342,7 @@
             <w:docPart w:val="DefaultPlaceholder_-1854013440"/>
           </w:placeholder>
         </w:sdtPr>
+        <w:sdtEndPr/>
         <w:sdtContent>
           <w:r>
             <w:fldChar w:fldCharType="begin"/>
@@ -5087,13 +5414,8 @@
       <w:r>
         <w:t xml:space="preserve">ein </w:t>
       </w:r>
-      <w:proofErr w:type="spellStart"/>
-      <w:r>
-        <w:t>Breadboard</w:t>
-      </w:r>
-      <w:proofErr w:type="spellEnd"/>
-      <w:r>
-        <w:t xml:space="preserve"> realisiert werden muss</w:t>
+      <w:r>
+        <w:t>Breadboard realisiert werden muss</w:t>
       </w:r>
       <w:r>
         <w:t>.</w:t>
@@ -5274,14 +5596,27 @@
                             <w:r>
                               <w:t xml:space="preserve">Abbildung </w:t>
                             </w:r>
-                            <w:fldSimple w:instr=" SEQ Abbildung \* ARABIC ">
-                              <w:r>
-                                <w:rPr>
-                                  <w:noProof/>
-                                </w:rPr>
-                                <w:t>4</w:t>
-                              </w:r>
-                            </w:fldSimple>
+                            <w:r>
+                              <w:fldChar w:fldCharType="begin"/>
+                            </w:r>
+                            <w:r>
+                              <w:instrText xml:space="preserve"> SEQ Abbildung \* ARABIC </w:instrText>
+                            </w:r>
+                            <w:r>
+                              <w:fldChar w:fldCharType="separate"/>
+                            </w:r>
+                            <w:r>
+                              <w:rPr>
+                                <w:noProof/>
+                              </w:rPr>
+                              <w:t>4</w:t>
+                            </w:r>
+                            <w:r>
+                              <w:rPr>
+                                <w:noProof/>
+                              </w:rPr>
+                              <w:fldChar w:fldCharType="end"/>
+                            </w:r>
                             <w:bookmarkEnd w:id="19"/>
                             <w:r>
                               <w:t xml:space="preserve"> Schematischer Anschluss LED-Matrix and Raspberry</w:t>
@@ -5319,14 +5654,27 @@
                       <w:r>
                         <w:t xml:space="preserve">Abbildung </w:t>
                       </w:r>
-                      <w:fldSimple w:instr=" SEQ Abbildung \* ARABIC ">
-                        <w:r>
-                          <w:rPr>
-                            <w:noProof/>
-                          </w:rPr>
-                          <w:t>4</w:t>
-                        </w:r>
-                      </w:fldSimple>
+                      <w:r>
+                        <w:fldChar w:fldCharType="begin"/>
+                      </w:r>
+                      <w:r>
+                        <w:instrText xml:space="preserve"> SEQ Abbildung \* ARABIC </w:instrText>
+                      </w:r>
+                      <w:r>
+                        <w:fldChar w:fldCharType="separate"/>
+                      </w:r>
+                      <w:r>
+                        <w:rPr>
+                          <w:noProof/>
+                        </w:rPr>
+                        <w:t>4</w:t>
+                      </w:r>
+                      <w:r>
+                        <w:rPr>
+                          <w:noProof/>
+                        </w:rPr>
+                        <w:fldChar w:fldCharType="end"/>
+                      </w:r>
                       <w:bookmarkEnd w:id="21"/>
                       <w:r>
                         <w:t xml:space="preserve"> Schematischer Anschluss LED-Matrix and Raspberry</w:t>
@@ -5733,14 +6081,27 @@
                             <w:r>
                               <w:t xml:space="preserve">Abbildung </w:t>
                             </w:r>
-                            <w:fldSimple w:instr=" SEQ Abbildung \* ARABIC ">
-                              <w:r>
-                                <w:rPr>
-                                  <w:noProof/>
-                                </w:rPr>
-                                <w:t>5</w:t>
-                              </w:r>
-                            </w:fldSimple>
+                            <w:r>
+                              <w:fldChar w:fldCharType="begin"/>
+                            </w:r>
+                            <w:r>
+                              <w:instrText xml:space="preserve"> SEQ Abbildung \* ARABIC </w:instrText>
+                            </w:r>
+                            <w:r>
+                              <w:fldChar w:fldCharType="separate"/>
+                            </w:r>
+                            <w:r>
+                              <w:rPr>
+                                <w:noProof/>
+                              </w:rPr>
+                              <w:t>5</w:t>
+                            </w:r>
+                            <w:r>
+                              <w:rPr>
+                                <w:noProof/>
+                              </w:rPr>
+                              <w:fldChar w:fldCharType="end"/>
+                            </w:r>
                             <w:r>
                               <w:t xml:space="preserve"> Layout Pi Hat</w:t>
                             </w:r>
@@ -5776,14 +6137,27 @@
                       <w:r>
                         <w:t xml:space="preserve">Abbildung </w:t>
                       </w:r>
-                      <w:fldSimple w:instr=" SEQ Abbildung \* ARABIC ">
-                        <w:r>
-                          <w:rPr>
-                            <w:noProof/>
-                          </w:rPr>
-                          <w:t>5</w:t>
-                        </w:r>
-                      </w:fldSimple>
+                      <w:r>
+                        <w:fldChar w:fldCharType="begin"/>
+                      </w:r>
+                      <w:r>
+                        <w:instrText xml:space="preserve"> SEQ Abbildung \* ARABIC </w:instrText>
+                      </w:r>
+                      <w:r>
+                        <w:fldChar w:fldCharType="separate"/>
+                      </w:r>
+                      <w:r>
+                        <w:rPr>
+                          <w:noProof/>
+                        </w:rPr>
+                        <w:t>5</w:t>
+                      </w:r>
+                      <w:r>
+                        <w:rPr>
+                          <w:noProof/>
+                        </w:rPr>
+                        <w:fldChar w:fldCharType="end"/>
+                      </w:r>
                       <w:r>
                         <w:t xml:space="preserve"> Layout Pi Hat</w:t>
                       </w:r>
@@ -5804,15 +6178,7 @@
         <w:jc w:val="both"/>
       </w:pPr>
       <w:r>
-        <w:t xml:space="preserve">Damit nun aus dem Schaltplan eine PCB werden kann wurde zunächst allen Bauteilen ein Footprint zugewiesen und diese in ein sogenanntes Layout Fenster übertragen. Die Anordnung erfolgt nach dem Schaltplan, die </w:t>
-      </w:r>
-      <w:proofErr w:type="spellStart"/>
-      <w:r>
-        <w:t>Mounting</w:t>
-      </w:r>
-      <w:proofErr w:type="spellEnd"/>
-      <w:r>
-        <w:t>-Holes</w:t>
+        <w:t>Damit nun aus dem Schaltplan eine PCB werden kann wurde zunächst allen Bauteilen ein Footprint zugewiesen und diese in ein sogenanntes Layout Fenster übertragen. Die Anordnung erfolgt nach dem Schaltplan, die Mounting-Holes</w:t>
       </w:r>
       <w:r>
         <w:t xml:space="preserve"> (Anschraublöcher)</w:t>
@@ -5913,14 +6279,30 @@
                             <w:r>
                               <w:t xml:space="preserve">Abbildung </w:t>
                             </w:r>
-                            <w:fldSimple w:instr=" SEQ Abbildung \* ARABIC ">
-                              <w:r>
-                                <w:rPr>
-                                  <w:noProof/>
-                                </w:rPr>
-                                <w:t>6</w:t>
-                              </w:r>
-                            </w:fldSimple>
+                            <w:r>
+                              <w:fldChar w:fldCharType="begin"/>
+                            </w:r>
+                            <w:r>
+                              <w:instrText xml:space="preserve"> SEQ Abbildung \* ARA</w:instrText>
+                            </w:r>
+                            <w:r>
+                              <w:instrText xml:space="preserve">BIC </w:instrText>
+                            </w:r>
+                            <w:r>
+                              <w:fldChar w:fldCharType="separate"/>
+                            </w:r>
+                            <w:r>
+                              <w:rPr>
+                                <w:noProof/>
+                              </w:rPr>
+                              <w:t>6</w:t>
+                            </w:r>
+                            <w:r>
+                              <w:rPr>
+                                <w:noProof/>
+                              </w:rPr>
+                              <w:fldChar w:fldCharType="end"/>
+                            </w:r>
                             <w:bookmarkEnd w:id="25"/>
                             <w:r>
                               <w:t xml:space="preserve"> PI Hat PCB Rückseite</w:t>
@@ -5958,14 +6340,30 @@
                       <w:r>
                         <w:t xml:space="preserve">Abbildung </w:t>
                       </w:r>
-                      <w:fldSimple w:instr=" SEQ Abbildung \* ARABIC ">
-                        <w:r>
-                          <w:rPr>
-                            <w:noProof/>
-                          </w:rPr>
-                          <w:t>6</w:t>
-                        </w:r>
-                      </w:fldSimple>
+                      <w:r>
+                        <w:fldChar w:fldCharType="begin"/>
+                      </w:r>
+                      <w:r>
+                        <w:instrText xml:space="preserve"> SEQ Abbildung \* ARA</w:instrText>
+                      </w:r>
+                      <w:r>
+                        <w:instrText xml:space="preserve">BIC </w:instrText>
+                      </w:r>
+                      <w:r>
+                        <w:fldChar w:fldCharType="separate"/>
+                      </w:r>
+                      <w:r>
+                        <w:rPr>
+                          <w:noProof/>
+                        </w:rPr>
+                        <w:t>6</w:t>
+                      </w:r>
+                      <w:r>
+                        <w:rPr>
+                          <w:noProof/>
+                        </w:rPr>
+                        <w:fldChar w:fldCharType="end"/>
+                      </w:r>
                       <w:bookmarkEnd w:id="27"/>
                       <w:r>
                         <w:t xml:space="preserve"> PI Hat PCB Rückseite</w:t>
@@ -6099,14 +6497,27 @@
                             <w:r>
                               <w:t xml:space="preserve">Abbildung </w:t>
                             </w:r>
-                            <w:fldSimple w:instr=" SEQ Abbildung \* ARABIC ">
-                              <w:r>
-                                <w:rPr>
-                                  <w:noProof/>
-                                </w:rPr>
-                                <w:t>7</w:t>
-                              </w:r>
-                            </w:fldSimple>
+                            <w:r>
+                              <w:fldChar w:fldCharType="begin"/>
+                            </w:r>
+                            <w:r>
+                              <w:instrText xml:space="preserve"> SEQ Abbildung \* ARABIC </w:instrText>
+                            </w:r>
+                            <w:r>
+                              <w:fldChar w:fldCharType="separate"/>
+                            </w:r>
+                            <w:r>
+                              <w:rPr>
+                                <w:noProof/>
+                              </w:rPr>
+                              <w:t>7</w:t>
+                            </w:r>
+                            <w:r>
+                              <w:rPr>
+                                <w:noProof/>
+                              </w:rPr>
+                              <w:fldChar w:fldCharType="end"/>
+                            </w:r>
                             <w:bookmarkEnd w:id="29"/>
                             <w:r>
                               <w:t xml:space="preserve"> PI Hat PCB Vorderseite</w:t>
@@ -6144,14 +6555,27 @@
                       <w:r>
                         <w:t xml:space="preserve">Abbildung </w:t>
                       </w:r>
-                      <w:fldSimple w:instr=" SEQ Abbildung \* ARABIC ">
-                        <w:r>
-                          <w:rPr>
-                            <w:noProof/>
-                          </w:rPr>
-                          <w:t>7</w:t>
-                        </w:r>
-                      </w:fldSimple>
+                      <w:r>
+                        <w:fldChar w:fldCharType="begin"/>
+                      </w:r>
+                      <w:r>
+                        <w:instrText xml:space="preserve"> SEQ Abbildung \* ARABIC </w:instrText>
+                      </w:r>
+                      <w:r>
+                        <w:fldChar w:fldCharType="separate"/>
+                      </w:r>
+                      <w:r>
+                        <w:rPr>
+                          <w:noProof/>
+                        </w:rPr>
+                        <w:t>7</w:t>
+                      </w:r>
+                      <w:r>
+                        <w:rPr>
+                          <w:noProof/>
+                        </w:rPr>
+                        <w:fldChar w:fldCharType="end"/>
+                      </w:r>
                       <w:bookmarkEnd w:id="31"/>
                       <w:r>
                         <w:t xml:space="preserve"> PI Hat PCB Vorderseite</w:t>
@@ -6368,6 +6792,7 @@
             <w:docPart w:val="DefaultPlaceholder_-1854013440"/>
           </w:placeholder>
         </w:sdtPr>
+        <w:sdtEndPr/>
         <w:sdtContent>
           <w:r>
             <w:fldChar w:fldCharType="begin"/>
@@ -6636,6 +7061,7 @@
             <w:docPart w:val="DefaultPlaceholder_-1854013440"/>
           </w:placeholder>
         </w:sdtPr>
+        <w:sdtEndPr/>
         <w:sdtContent>
           <w:r>
             <w:rPr>
@@ -6813,14 +7239,27 @@
                             <w:r>
                               <w:t xml:space="preserve">Abbildung </w:t>
                             </w:r>
-                            <w:fldSimple w:instr=" SEQ Abbildung \* ARABIC ">
-                              <w:r>
-                                <w:rPr>
-                                  <w:noProof/>
-                                </w:rPr>
-                                <w:t>8</w:t>
-                              </w:r>
-                            </w:fldSimple>
+                            <w:r>
+                              <w:fldChar w:fldCharType="begin"/>
+                            </w:r>
+                            <w:r>
+                              <w:instrText xml:space="preserve"> SEQ Abbildung \* ARABIC </w:instrText>
+                            </w:r>
+                            <w:r>
+                              <w:fldChar w:fldCharType="separate"/>
+                            </w:r>
+                            <w:r>
+                              <w:rPr>
+                                <w:noProof/>
+                              </w:rPr>
+                              <w:t>8</w:t>
+                            </w:r>
+                            <w:r>
+                              <w:rPr>
+                                <w:noProof/>
+                              </w:rPr>
+                              <w:fldChar w:fldCharType="end"/>
+                            </w:r>
                             <w:r>
                               <w:t xml:space="preserve"> Aufbau Kernel</w:t>
                             </w:r>
@@ -6856,14 +7295,27 @@
                       <w:r>
                         <w:t xml:space="preserve">Abbildung </w:t>
                       </w:r>
-                      <w:fldSimple w:instr=" SEQ Abbildung \* ARABIC ">
-                        <w:r>
-                          <w:rPr>
-                            <w:noProof/>
-                          </w:rPr>
-                          <w:t>8</w:t>
-                        </w:r>
-                      </w:fldSimple>
+                      <w:r>
+                        <w:fldChar w:fldCharType="begin"/>
+                      </w:r>
+                      <w:r>
+                        <w:instrText xml:space="preserve"> SEQ Abbildung \* ARABIC </w:instrText>
+                      </w:r>
+                      <w:r>
+                        <w:fldChar w:fldCharType="separate"/>
+                      </w:r>
+                      <w:r>
+                        <w:rPr>
+                          <w:noProof/>
+                        </w:rPr>
+                        <w:t>8</w:t>
+                      </w:r>
+                      <w:r>
+                        <w:rPr>
+                          <w:noProof/>
+                        </w:rPr>
+                        <w:fldChar w:fldCharType="end"/>
+                      </w:r>
                       <w:r>
                         <w:t xml:space="preserve"> Aufbau Kernel</w:t>
                       </w:r>
@@ -7042,6 +7494,7 @@
             <w:docPart w:val="DefaultPlaceholder_-1854013440"/>
           </w:placeholder>
         </w:sdtPr>
+        <w:sdtEndPr/>
         <w:sdtContent>
           <w:r>
             <w:rPr>
@@ -7112,20 +7565,130 @@
       <w:r>
         <w:t xml:space="preserve">dafür ein passend empfundener Umweg gegangen und das Programm in verschiedene Header Files modularisiert, welche dann nicht nur Prototypen enthalten, sondern eben ganze Programmstücke. Diese werden dann in die Haupt-C-File inkludiert. </w:t>
       </w:r>
-      <w:bookmarkStart w:id="39" w:name="_GoBack"/>
-      <w:bookmarkEnd w:id="39"/>
     </w:p>
     <w:p/>
     <w:p>
       <w:pPr>
         <w:pStyle w:val="berschrift3"/>
       </w:pPr>
-      <w:bookmarkStart w:id="40" w:name="_Ref106143223"/>
-      <w:bookmarkStart w:id="41" w:name="_Toc106895749"/>
+      <w:bookmarkStart w:id="39" w:name="_Ref106143223"/>
+      <w:bookmarkStart w:id="40" w:name="_Toc106895749"/>
       <w:r>
         <w:t>Matrix Kontroller</w:t>
       </w:r>
+      <w:bookmarkEnd w:id="39"/>
       <w:bookmarkEnd w:id="40"/>
+    </w:p>
+    <w:p/>
+    <w:p>
+      <w:pPr>
+        <w:jc w:val="both"/>
+      </w:pPr>
+      <w:r>
+        <w:t xml:space="preserve">Zuerst beinhaltet unser Kernel Treiber die </w:t>
+      </w:r>
+      <w:r>
+        <w:t>Header</w:t>
+      </w:r>
+      <w:r>
+        <w:t xml:space="preserve"> </w:t>
+      </w:r>
+      <w:r>
+        <w:t>File</w:t>
+      </w:r>
+      <w:r>
+        <w:t xml:space="preserve"> für den Matrix Kontroller, in welcher der </w:t>
+      </w:r>
+      <w:r>
+        <w:t>State</w:t>
+      </w:r>
+      <w:r>
+        <w:t xml:space="preserve"> also der </w:t>
+      </w:r>
+      <w:r>
+        <w:t>Status,</w:t>
+      </w:r>
+      <w:r>
+        <w:t xml:space="preserve"> in welchem sich die einzelnen Pixel befinden. Hier kann der State auf 1, also „HIGH/EIN“ oder auf 0, also „LOW/AUS“ gesetzt </w:t>
+      </w:r>
+      <w:r>
+        <w:t>werden</w:t>
+      </w:r>
+      <w:r>
+        <w:t>.</w:t>
+      </w:r>
+      <w:r>
+        <w:t xml:space="preserve"> Dabei müssen immer zwei zusammenpassende GPIOs (General Purpose Input Output) gesetzt werden. Ein HIGH Treiber auf eben HIGH und der dazugehörige LOW Treiber auf LOW (</w:t>
+      </w:r>
+      <w:r>
+        <w:fldChar w:fldCharType="begin"/>
+      </w:r>
+      <w:r>
+        <w:instrText xml:space="preserve"> REF _Ref106894545 \h </w:instrText>
+      </w:r>
+      <w:r>
+        <w:fldChar w:fldCharType="separate"/>
+      </w:r>
+      <w:r>
+        <w:t xml:space="preserve">Sourcecode </w:t>
+      </w:r>
+      <w:r>
+        <w:rPr>
+          <w:noProof/>
+        </w:rPr>
+        <w:t>1</w:t>
+      </w:r>
+      <w:r>
+        <w:fldChar w:fldCharType="end"/>
+      </w:r>
+      <w:r>
+        <w:t>). Auch kann man natürlich den Status eines bestimmten Pixels auslesen</w:t>
+      </w:r>
+      <w:r>
+        <w:t>. Dies geschieht direkt an den Pins, wobei durch eine logische Operation dann der Status des angefragten Pixels berechnet wird</w:t>
+      </w:r>
+      <w:r>
+        <w:t xml:space="preserve"> </w:t>
+      </w:r>
+      <w:r>
+        <w:t>(</w:t>
+      </w:r>
+      <w:r>
+        <w:fldChar w:fldCharType="begin"/>
+      </w:r>
+      <w:r>
+        <w:instrText xml:space="preserve"> REF _Ref106894549 \h </w:instrText>
+      </w:r>
+      <w:r>
+        <w:fldChar w:fldCharType="separate"/>
+      </w:r>
+      <w:r>
+        <w:t xml:space="preserve">Sourcecode </w:t>
+      </w:r>
+      <w:r>
+        <w:rPr>
+          <w:noProof/>
+        </w:rPr>
+        <w:t>2</w:t>
+      </w:r>
+      <w:r>
+        <w:fldChar w:fldCharType="end"/>
+      </w:r>
+      <w:r>
+        <w:t>).</w:t>
+      </w:r>
+      <w:r>
+        <w:t xml:space="preserve"> </w:t>
+      </w:r>
+    </w:p>
+    <w:p>
+      <w:pPr>
+        <w:pStyle w:val="berschrift3"/>
+      </w:pPr>
+      <w:bookmarkStart w:id="41" w:name="_Toc106895750"/>
+      <w:r>
+        <w:t>GPIO Initialisierung</w:t>
+      </w:r>
       <w:bookmarkEnd w:id="41"/>
     </w:p>
     <w:p/>
@@ -7134,271 +7697,184 @@
         <w:jc w:val="both"/>
       </w:pPr>
       <w:r>
-        <w:t xml:space="preserve">Zuerst beinhaltet unser Kernel Treiber die .h </w:t>
+        <w:t xml:space="preserve">Des </w:t>
+      </w:r>
+      <w:r>
+        <w:t>Weiteren</w:t>
+      </w:r>
+      <w:r>
+        <w:t xml:space="preserve"> befindet sich hier die Header </w:t>
       </w:r>
       <w:r>
         <w:t>File</w:t>
       </w:r>
       <w:r>
-        <w:t xml:space="preserve"> für den Matrix Kontroller, in welcher der </w:t>
-      </w:r>
-      <w:r>
-        <w:t>State</w:t>
-      </w:r>
-      <w:r>
-        <w:t xml:space="preserve"> also der </w:t>
-      </w:r>
-      <w:r>
-        <w:t>Status,</w:t>
-      </w:r>
-      <w:r>
-        <w:t xml:space="preserve"> in welchem sich die einzelnen </w:t>
+        <w:t>, in welcher die GPIO Pins definiert werden, sowie die Initialisierung der GPIO Pins jeweils für „</w:t>
       </w:r>
       <w:proofErr w:type="spellStart"/>
       <w:r>
-        <w:t>Dots</w:t>
+        <w:t>Active</w:t>
       </w:r>
       <w:proofErr w:type="spellEnd"/>
       <w:r>
-        <w:t xml:space="preserve"> bzw. hier Pixel befinden. Hier kann der State auf 1, also „HIGH/EIN“ oder auf 0, also „LOW/AUS“ gesetzt </w:t>
-      </w:r>
-      <w:r>
-        <w:t xml:space="preserve">und/oder zurückgegeben </w:t>
-      </w:r>
-      <w:r>
-        <w:t>wird.</w:t>
+        <w:t xml:space="preserve"> High“ sowie „</w:t>
+      </w:r>
+      <w:proofErr w:type="spellStart"/>
+      <w:r>
+        <w:t>Active</w:t>
+      </w:r>
+      <w:proofErr w:type="spellEnd"/>
+      <w:r>
+        <w:t xml:space="preserve"> Low“ Treiber. Die Initialisierung </w:t>
+      </w:r>
+      <w:r>
+        <w:t xml:space="preserve">läuft </w:t>
+      </w:r>
+      <w:r>
+        <w:t>wie folgt</w:t>
+      </w:r>
+      <w:r>
+        <w:t>:</w:t>
       </w:r>
     </w:p>
     <w:p>
       <w:pPr>
+        <w:spacing w:after="0"/>
         <w:jc w:val="both"/>
       </w:pPr>
       <w:r>
-        <w:fldChar w:fldCharType="begin"/>
-      </w:r>
-      <w:r>
-        <w:instrText xml:space="preserve"> REF _Ref106894545 \h </w:instrText>
-      </w:r>
-      <w:r>
-        <w:fldChar w:fldCharType="separate"/>
-      </w:r>
-      <w:r>
-        <w:t xml:space="preserve">Sourcecode </w:t>
-      </w:r>
-      <w:r>
-        <w:rPr>
-          <w:noProof/>
-        </w:rPr>
-        <w:t>1</w:t>
-      </w:r>
-      <w:r>
-        <w:fldChar w:fldCharType="end"/>
-      </w:r>
-      <w:r>
-        <w:t xml:space="preserve"> </w:t>
-      </w:r>
-      <w:r>
-        <w:fldChar w:fldCharType="begin"/>
-      </w:r>
-      <w:r>
-        <w:instrText xml:space="preserve"> REF _Ref106894549 \h </w:instrText>
-      </w:r>
-      <w:r>
-        <w:fldChar w:fldCharType="separate"/>
-      </w:r>
-      <w:r>
-        <w:t xml:space="preserve">Sourcecode </w:t>
-      </w:r>
-      <w:r>
-        <w:rPr>
-          <w:noProof/>
-        </w:rPr>
-        <w:t>2</w:t>
-      </w:r>
-      <w:r>
-        <w:fldChar w:fldCharType="end"/>
+        <w:t xml:space="preserve">1. </w:t>
+      </w:r>
+      <w:r>
+        <w:t>Prüfen ob der gewünschte Pin vorhanden ist</w:t>
       </w:r>
     </w:p>
     <w:p>
       <w:pPr>
-        <w:pStyle w:val="berschrift3"/>
-      </w:pPr>
-      <w:bookmarkStart w:id="42" w:name="_Toc106895750"/>
-      <w:r>
-        <w:t>GPIO Initialisierung</w:t>
-      </w:r>
-      <w:bookmarkEnd w:id="42"/>
+        <w:spacing w:after="0"/>
+        <w:jc w:val="both"/>
+      </w:pPr>
+      <w:r>
+        <w:t xml:space="preserve">2. </w:t>
+      </w:r>
+      <w:r>
+        <w:t>Den Pin Anfragen</w:t>
+      </w:r>
+      <w:r>
+        <w:t xml:space="preserve"> </w:t>
+      </w:r>
+    </w:p>
+    <w:p>
+      <w:pPr>
+        <w:spacing w:after="0"/>
+        <w:jc w:val="both"/>
+      </w:pPr>
+      <w:r>
+        <w:t xml:space="preserve">3. </w:t>
+      </w:r>
+      <w:r>
+        <w:t>Die Richtung (Input/Output) w</w:t>
+      </w:r>
+      <w:r>
+        <w:t xml:space="preserve">ählen </w:t>
+      </w:r>
+    </w:p>
+    <w:p>
+      <w:pPr>
+        <w:jc w:val="both"/>
+      </w:pPr>
+      <w:r>
+        <w:t xml:space="preserve">4. </w:t>
+      </w:r>
+      <w:r>
+        <w:t xml:space="preserve">Den Pin Exportieren </w:t>
+      </w:r>
+      <w:r>
+        <w:t>ohne möglichen Richtungswechsel</w:t>
+      </w:r>
+    </w:p>
+    <w:p>
+      <w:pPr>
+        <w:jc w:val="both"/>
+      </w:pPr>
+      <w:r>
+        <w:t xml:space="preserve">Genau dies geschieht in </w:t>
+      </w:r>
+      <w:r>
+        <w:fldChar w:fldCharType="begin"/>
+      </w:r>
+      <w:r>
+        <w:instrText xml:space="preserve"> REF _Ref106112398 \h </w:instrText>
+      </w:r>
+      <w:r>
+        <w:fldChar w:fldCharType="separate"/>
+      </w:r>
+      <w:r>
+        <w:t xml:space="preserve">Sourcecode </w:t>
+      </w:r>
+      <w:r>
+        <w:rPr>
+          <w:noProof/>
+        </w:rPr>
+        <w:t>3</w:t>
+      </w:r>
+      <w:r>
+        <w:fldChar w:fldCharType="end"/>
+      </w:r>
+      <w:r>
+        <w:t>, wobei hier nur die erste Hälfte der Initialisierung zu sehen ist</w:t>
+      </w:r>
+      <w:r>
+        <w:t>.</w:t>
+      </w:r>
+      <w:r>
+        <w:t xml:space="preserve"> Zu sehen sind die High-</w:t>
+      </w:r>
+      <w:proofErr w:type="spellStart"/>
+      <w:r>
+        <w:t>Active</w:t>
+      </w:r>
+      <w:proofErr w:type="spellEnd"/>
+      <w:r>
+        <w:t xml:space="preserve"> Treiber der Matrix.</w:t>
+      </w:r>
+      <w:r>
+        <w:t xml:space="preserve"> Hier werden in der Header File für Pin-Definition die Pins in Arrays geschrieben und auch die Namen der Pins in Arrays geschrieben. Dies wurde gemacht um jetzt in einer einfachen </w:t>
+      </w:r>
+      <w:proofErr w:type="spellStart"/>
+      <w:r>
+        <w:t>for</w:t>
+      </w:r>
+      <w:proofErr w:type="spellEnd"/>
+      <w:r>
+        <w:t>-loop über alle Pins zu iterieren und diese vier Schritte zu befolgen. Hierbei wird für jeden einzelnen Pin in jedem einzelnen Schritt geprüft, ob die Operation auch erfolgreich war. Ist dies nicht der Fall wird eine leserliche Fehlermeldung ausgegeben und die Schleifen beendet.</w:t>
+      </w:r>
     </w:p>
     <w:p/>
     <w:p>
       <w:pPr>
-        <w:jc w:val="both"/>
-      </w:pPr>
-      <w:r>
-        <w:t xml:space="preserve">Des </w:t>
-      </w:r>
-      <w:r>
-        <w:t>Weiteren</w:t>
-      </w:r>
-      <w:r>
-        <w:t xml:space="preserve"> befindet sich hier die Header </w:t>
-      </w:r>
-      <w:r>
-        <w:t>File</w:t>
-      </w:r>
-      <w:r>
-        <w:t>, in welcher die GPIO Pins definiert werden, sowie die Initialisierung der GPIO Pins jeweils für „</w:t>
+        <w:pStyle w:val="berschrift3"/>
+      </w:pPr>
+      <w:bookmarkStart w:id="42" w:name="_Toc106895751"/>
+      <w:r>
+        <w:t xml:space="preserve">I/O </w:t>
       </w:r>
       <w:proofErr w:type="spellStart"/>
       <w:r>
-        <w:t>Active</w:t>
-      </w:r>
-      <w:proofErr w:type="spellEnd"/>
-      <w:r>
-        <w:t xml:space="preserve"> High“ sowie „</w:t>
-      </w:r>
-      <w:proofErr w:type="spellStart"/>
-      <w:r>
-        <w:t>Active</w:t>
-      </w:r>
-      <w:proofErr w:type="spellEnd"/>
-      <w:r>
-        <w:t xml:space="preserve"> Low“ Treiber. Die Initialisierung </w:t>
-      </w:r>
-      <w:r>
-        <w:t xml:space="preserve">läuft </w:t>
-      </w:r>
-      <w:r>
-        <w:t>wie folgt</w:t>
-      </w:r>
-      <w:r>
-        <w:t>:</w:t>
-      </w:r>
-    </w:p>
-    <w:p>
-      <w:pPr>
-        <w:spacing w:after="0"/>
-        <w:jc w:val="both"/>
-      </w:pPr>
-      <w:r>
-        <w:t xml:space="preserve">1. Check </w:t>
-      </w:r>
-      <w:proofErr w:type="spellStart"/>
-      <w:r>
-        <w:t>if</w:t>
-      </w:r>
-      <w:proofErr w:type="spellEnd"/>
-      <w:r>
-        <w:t xml:space="preserve"> </w:t>
-      </w:r>
-      <w:proofErr w:type="spellStart"/>
-      <w:r>
-        <w:t>the</w:t>
-      </w:r>
-      <w:proofErr w:type="spellEnd"/>
-      <w:r>
-        <w:t xml:space="preserve"> GPIO </w:t>
-      </w:r>
-      <w:proofErr w:type="spellStart"/>
-      <w:r>
-        <w:t>is</w:t>
-      </w:r>
-      <w:proofErr w:type="spellEnd"/>
-      <w:r>
-        <w:t xml:space="preserve"> valid</w:t>
-      </w:r>
-    </w:p>
-    <w:p>
-      <w:pPr>
-        <w:spacing w:after="0"/>
-        <w:jc w:val="both"/>
-        <w:rPr>
-          <w:lang w:val="en-US"/>
-        </w:rPr>
-      </w:pPr>
-      <w:r>
-        <w:rPr>
-          <w:lang w:val="en-US"/>
-        </w:rPr>
-        <w:t>2. Request the GPI</w:t>
-      </w:r>
-      <w:r>
-        <w:rPr>
-          <w:lang w:val="en-US"/>
-        </w:rPr>
-        <w:t xml:space="preserve">O </w:t>
-      </w:r>
-    </w:p>
-    <w:p>
-      <w:pPr>
-        <w:spacing w:after="0"/>
-        <w:jc w:val="both"/>
-        <w:rPr>
-          <w:lang w:val="en-US"/>
-        </w:rPr>
-      </w:pPr>
-      <w:r>
-        <w:rPr>
-          <w:lang w:val="en-US"/>
-        </w:rPr>
-        <w:t>3. Set the direction of the GPIO to output and state when effective</w:t>
-      </w:r>
-    </w:p>
-    <w:p>
-      <w:pPr>
-        <w:jc w:val="both"/>
-        <w:rPr>
-          <w:lang w:val="en-US"/>
-        </w:rPr>
-      </w:pPr>
-      <w:r>
-        <w:rPr>
-          <w:lang w:val="en-US"/>
-        </w:rPr>
-        <w:t>4. Export the GPIO with no direction change</w:t>
-      </w:r>
-    </w:p>
-    <w:p>
-      <w:r>
-        <w:fldChar w:fldCharType="begin"/>
-      </w:r>
-      <w:r>
-        <w:instrText xml:space="preserve"> REF _Ref106112398 \h </w:instrText>
-      </w:r>
-      <w:r>
-        <w:fldChar w:fldCharType="separate"/>
-      </w:r>
-      <w:r>
-        <w:t xml:space="preserve">Sourcecode </w:t>
-      </w:r>
-      <w:r>
-        <w:rPr>
-          <w:noProof/>
-        </w:rPr>
-        <w:t>3</w:t>
-      </w:r>
-      <w:r>
-        <w:fldChar w:fldCharType="end"/>
-      </w:r>
-    </w:p>
-    <w:p/>
-    <w:p>
-      <w:pPr>
-        <w:pStyle w:val="berschrift3"/>
-      </w:pPr>
-      <w:bookmarkStart w:id="43" w:name="_Toc106895751"/>
-      <w:r>
-        <w:t xml:space="preserve">I/O </w:t>
-      </w:r>
-      <w:proofErr w:type="spellStart"/>
-      <w:r>
         <w:t>Controll</w:t>
       </w:r>
-      <w:bookmarkEnd w:id="43"/>
+      <w:bookmarkEnd w:id="42"/>
       <w:proofErr w:type="spellEnd"/>
     </w:p>
     <w:p/>
     <w:p>
+      <w:r>
+        <w:t>CONTINUE</w:t>
+      </w:r>
+      <w:bookmarkStart w:id="43" w:name="_GoBack"/>
+      <w:bookmarkEnd w:id="43"/>
+    </w:p>
+    <w:p>
       <w:pPr>
         <w:jc w:val="both"/>
       </w:pPr>
@@ -7440,7 +7916,15 @@
           <w:color w:val="000000"/>
           <w:szCs w:val="24"/>
         </w:rPr>
-        <w:t>() wird verwendet, wenn es keine anderen Systemaufrufe gibt, die bestimmte Anforderungen erfüllen. Praktische Beispiele sind die Lautstärkeregelung für Audiogeräte oder in unserem Fall die Anzeigekonfiguration der LED-Matri</w:t>
+        <w:t xml:space="preserve">() wird verwendet, wenn es keine anderen Systemaufrufe gibt, die bestimmte </w:t>
+      </w:r>
+      <w:r>
+        <w:rPr>
+          <w:color w:val="000000"/>
+          <w:szCs w:val="24"/>
+        </w:rPr>
+        <w:lastRenderedPageBreak/>
+        <w:t>Anforderungen erfüllen. Praktische Beispiele sind die Lautstärkeregelung für Audiogeräte oder in unserem Fall die Anzeigekonfiguration der LED-Matri</w:t>
       </w:r>
       <w:bookmarkEnd w:id="44"/>
       <w:r>
@@ -7470,6 +7954,7 @@
             <w:docPart w:val="DefaultPlaceholder_-1854013440"/>
           </w:placeholder>
         </w:sdtPr>
+        <w:sdtEndPr/>
         <w:sdtContent>
           <w:r>
             <w:rPr>
@@ -8071,6 +8556,7 @@
             <w:docPart w:val="DefaultPlaceholder_-1854013440"/>
           </w:placeholder>
         </w:sdtPr>
+        <w:sdtEndPr/>
         <w:sdtContent>
           <w:r>
             <w:rPr>
@@ -8829,39 +9315,45 @@
               </w:rPr>
               <w:t xml:space="preserve">    </w:t>
             </w:r>
-            <w:r>
-              <w:rPr>
-                <w:sz w:val="16"/>
-                <w:szCs w:val="16"/>
-                <w:lang w:val="en-US"/>
-              </w:rPr>
-              <w:t>for(i</w:t>
-            </w:r>
-            <w:r>
-              <w:rPr>
-                <w:sz w:val="16"/>
-                <w:szCs w:val="16"/>
-                <w:lang w:val="en-US"/>
-              </w:rPr>
-              <w:t xml:space="preserve">nt </w:t>
-            </w:r>
             <w:proofErr w:type="spellStart"/>
             <w:r>
               <w:rPr>
                 <w:sz w:val="16"/>
                 <w:szCs w:val="16"/>
-                <w:lang w:val="en-US"/>
-              </w:rPr>
-              <w:t>i</w:t>
+              </w:rPr>
+              <w:t>for</w:t>
             </w:r>
             <w:proofErr w:type="spellEnd"/>
             <w:r>
               <w:rPr>
                 <w:sz w:val="16"/>
                 <w:szCs w:val="16"/>
-                <w:lang w:val="en-US"/>
-              </w:rPr>
-              <w:t xml:space="preserve"> = 1; </w:t>
+              </w:rPr>
+              <w:t>(</w:t>
+            </w:r>
+            <w:proofErr w:type="spellStart"/>
+            <w:r>
+              <w:rPr>
+                <w:sz w:val="16"/>
+                <w:szCs w:val="16"/>
+              </w:rPr>
+              <w:t>int</w:t>
+            </w:r>
+            <w:proofErr w:type="spellEnd"/>
+            <w:r>
+              <w:rPr>
+                <w:sz w:val="16"/>
+                <w:szCs w:val="16"/>
+              </w:rPr>
+              <w:t xml:space="preserve"> i = </w:t>
+            </w:r>
+            <w:r>
+              <w:rPr>
+                <w:sz w:val="16"/>
+                <w:szCs w:val="16"/>
+                <w:lang w:val="en-US"/>
+              </w:rPr>
+              <w:t xml:space="preserve">1; </w:t>
             </w:r>
             <w:proofErr w:type="spellStart"/>
             <w:r>
@@ -14636,7 +15128,7 @@
           <v:shape id="_x0000_i1025" type="#_x0000_t75" style="width:453.75pt;height:85.45pt" o:ole="">
             <v:imagedata r:id="rId29" o:title=""/>
           </v:shape>
-          <o:OLEObject Type="Embed" ProgID="Word.OpenDocumentText.12" ShapeID="_x0000_i1025" DrawAspect="Content" ObjectID="_1717510137" r:id="rId30"/>
+          <o:OLEObject Type="Embed" ProgID="Word.OpenDocumentText.12" ShapeID="_x0000_i1025" DrawAspect="Content" ObjectID="_1717524704" r:id="rId30"/>
         </w:object>
       </w:r>
     </w:p>
@@ -14645,18 +15137,31 @@
         <w:pStyle w:val="Beschriftung"/>
       </w:pPr>
       <w:bookmarkStart w:id="58" w:name="_Ref106894545"/>
-      <w:bookmarkStart w:id="59" w:name="_Toc106894074"/>
+      <w:bookmarkStart w:id="59" w:name="_Toc106897800"/>
       <w:r>
         <w:t xml:space="preserve">Sourcecode </w:t>
       </w:r>
-      <w:fldSimple w:instr=" SEQ Sourcecode \* ARABIC ">
-        <w:r>
-          <w:rPr>
-            <w:noProof/>
-          </w:rPr>
-          <w:t>1</w:t>
-        </w:r>
-      </w:fldSimple>
+      <w:r>
+        <w:fldChar w:fldCharType="begin"/>
+      </w:r>
+      <w:r>
+        <w:instrText xml:space="preserve"> SEQ Sourcecode \* ARABIC </w:instrText>
+      </w:r>
+      <w:r>
+        <w:fldChar w:fldCharType="separate"/>
+      </w:r>
+      <w:r>
+        <w:rPr>
+          <w:noProof/>
+        </w:rPr>
+        <w:t>1</w:t>
+      </w:r>
+      <w:r>
+        <w:rPr>
+          <w:noProof/>
+        </w:rPr>
+        <w:fldChar w:fldCharType="end"/>
+      </w:r>
       <w:bookmarkEnd w:id="58"/>
       <w:r>
         <w:t>: Einzelnen Pixel setzen - ./</w:t>
@@ -14703,7 +15208,7 @@
           <v:shape id="_x0000_i1026" type="#_x0000_t75" style="width:453.75pt;height:85.45pt" o:ole="">
             <v:imagedata r:id="rId31" o:title=""/>
           </v:shape>
-          <o:OLEObject Type="Embed" ProgID="Word.OpenDocumentText.12" ShapeID="_x0000_i1026" DrawAspect="Content" ObjectID="_1717510138" r:id="rId32"/>
+          <o:OLEObject Type="Embed" ProgID="Word.OpenDocumentText.12" ShapeID="_x0000_i1026" DrawAspect="Content" ObjectID="_1717524705" r:id="rId32"/>
         </w:object>
       </w:r>
     </w:p>
@@ -14712,18 +15217,31 @@
         <w:pStyle w:val="Beschriftung"/>
       </w:pPr>
       <w:bookmarkStart w:id="61" w:name="_Ref106894549"/>
-      <w:bookmarkStart w:id="62" w:name="_Toc106894075"/>
+      <w:bookmarkStart w:id="62" w:name="_Toc106897801"/>
       <w:r>
         <w:t xml:space="preserve">Sourcecode </w:t>
       </w:r>
-      <w:fldSimple w:instr=" SEQ Sourcecode \* ARABIC ">
-        <w:r>
-          <w:rPr>
-            <w:noProof/>
-          </w:rPr>
-          <w:t>2</w:t>
-        </w:r>
-      </w:fldSimple>
+      <w:r>
+        <w:fldChar w:fldCharType="begin"/>
+      </w:r>
+      <w:r>
+        <w:instrText xml:space="preserve"> SEQ Sourcecode \* ARABIC </w:instrText>
+      </w:r>
+      <w:r>
+        <w:fldChar w:fldCharType="separate"/>
+      </w:r>
+      <w:r>
+        <w:rPr>
+          <w:noProof/>
+        </w:rPr>
+        <w:t>2</w:t>
+      </w:r>
+      <w:r>
+        <w:rPr>
+          <w:noProof/>
+        </w:rPr>
+        <w:fldChar w:fldCharType="end"/>
+      </w:r>
       <w:bookmarkEnd w:id="61"/>
       <w:r>
         <w:t>: Status eines einzelnen Pixel erhalten - ./</w:t>
@@ -14770,7 +15288,7 @@
           <v:shape id="_x0000_i1027" type="#_x0000_t75" style="width:453.75pt;height:342.2pt" o:ole="">
             <v:imagedata r:id="rId33" o:title=""/>
           </v:shape>
-          <o:OLEObject Type="Embed" ProgID="Word.OpenDocumentText.12" ShapeID="_x0000_i1027" DrawAspect="Content" ObjectID="_1717510139" r:id="rId34"/>
+          <o:OLEObject Type="Embed" ProgID="Word.OpenDocumentText.12" ShapeID="_x0000_i1027" DrawAspect="Content" ObjectID="_1717524706" r:id="rId34"/>
         </w:object>
       </w:r>
     </w:p>
@@ -14779,18 +15297,31 @@
         <w:pStyle w:val="Beschriftung"/>
       </w:pPr>
       <w:bookmarkStart w:id="64" w:name="_Ref106112398"/>
-      <w:bookmarkStart w:id="65" w:name="_Toc106894076"/>
+      <w:bookmarkStart w:id="65" w:name="_Toc106897802"/>
       <w:r>
         <w:t xml:space="preserve">Sourcecode </w:t>
       </w:r>
-      <w:fldSimple w:instr=" SEQ Sourcecode \* ARABIC ">
-        <w:r>
-          <w:rPr>
-            <w:noProof/>
-          </w:rPr>
-          <w:t>3</w:t>
-        </w:r>
-      </w:fldSimple>
+      <w:r>
+        <w:fldChar w:fldCharType="begin"/>
+      </w:r>
+      <w:r>
+        <w:instrText xml:space="preserve"> SEQ Sourcecode \* ARABIC </w:instrText>
+      </w:r>
+      <w:r>
+        <w:fldChar w:fldCharType="separate"/>
+      </w:r>
+      <w:r>
+        <w:rPr>
+          <w:noProof/>
+        </w:rPr>
+        <w:t>3</w:t>
+      </w:r>
+      <w:r>
+        <w:rPr>
+          <w:noProof/>
+        </w:rPr>
+        <w:fldChar w:fldCharType="end"/>
+      </w:r>
       <w:bookmarkEnd w:id="64"/>
       <w:r>
         <w:t>: Initialisierung der High Treiber - ./</w:t>
@@ -14837,7 +15368,7 @@
           <v:shape id="_x0000_i1028" type="#_x0000_t75" style="width:453.75pt;height:142.4pt" o:ole="">
             <v:imagedata r:id="rId35" o:title=""/>
           </v:shape>
-          <o:OLEObject Type="Embed" ProgID="Word.Document.12" ShapeID="_x0000_i1028" DrawAspect="Content" ObjectID="_1717510140" r:id="rId36">
+          <o:OLEObject Type="Embed" ProgID="Word.Document.12" ShapeID="_x0000_i1028" DrawAspect="Content" ObjectID="_1717524707" r:id="rId36">
             <o:FieldCodes>\s</o:FieldCodes>
           </o:OLEObject>
         </w:object>
@@ -14848,18 +15379,31 @@
         <w:pStyle w:val="Beschriftung"/>
       </w:pPr>
       <w:bookmarkStart w:id="67" w:name="_Ref106894602"/>
-      <w:bookmarkStart w:id="68" w:name="_Toc106894077"/>
+      <w:bookmarkStart w:id="68" w:name="_Toc106897803"/>
       <w:r>
         <w:t xml:space="preserve">Sourcecode </w:t>
       </w:r>
-      <w:fldSimple w:instr=" SEQ Sourcecode \* ARABIC ">
-        <w:r>
-          <w:rPr>
-            <w:noProof/>
-          </w:rPr>
-          <w:t>4</w:t>
-        </w:r>
-      </w:fldSimple>
+      <w:r>
+        <w:fldChar w:fldCharType="begin"/>
+      </w:r>
+      <w:r>
+        <w:instrText xml:space="preserve"> SEQ Sourcecode \* ARABIC </w:instrText>
+      </w:r>
+      <w:r>
+        <w:fldChar w:fldCharType="separate"/>
+      </w:r>
+      <w:r>
+        <w:rPr>
+          <w:noProof/>
+        </w:rPr>
+        <w:t>4</w:t>
+      </w:r>
+      <w:r>
+        <w:rPr>
+          <w:noProof/>
+        </w:rPr>
+        <w:fldChar w:fldCharType="end"/>
+      </w:r>
       <w:bookmarkEnd w:id="67"/>
       <w:r>
         <w:t xml:space="preserve">: Eigene </w:t>
@@ -14914,7 +15458,7 @@
           <v:shape id="_x0000_i1029" type="#_x0000_t75" style="width:453.75pt;height:113.95pt" o:ole="">
             <v:imagedata r:id="rId37" o:title=""/>
           </v:shape>
-          <o:OLEObject Type="Embed" ProgID="Word.Document.12" ShapeID="_x0000_i1029" DrawAspect="Content" ObjectID="_1717510141" r:id="rId38">
+          <o:OLEObject Type="Embed" ProgID="Word.Document.12" ShapeID="_x0000_i1029" DrawAspect="Content" ObjectID="_1717524708" r:id="rId38">
             <o:FieldCodes>\s</o:FieldCodes>
           </o:OLEObject>
         </w:object>
@@ -14928,7 +15472,7 @@
         </w:rPr>
       </w:pPr>
       <w:bookmarkStart w:id="70" w:name="_Ref106894604"/>
-      <w:bookmarkStart w:id="71" w:name="_Toc106894078"/>
+      <w:bookmarkStart w:id="71" w:name="_Toc106897804"/>
       <w:proofErr w:type="spellStart"/>
       <w:r>
         <w:rPr>
@@ -15044,7 +15588,7 @@
           <v:shape id="_x0000_i1030" type="#_x0000_t75" style="width:439.5pt;height:427.65pt" o:ole="">
             <v:imagedata r:id="rId39" o:title=""/>
           </v:shape>
-          <o:OLEObject Type="Embed" ProgID="Word.Document.12" ShapeID="_x0000_i1030" DrawAspect="Content" ObjectID="_1717510142" r:id="rId40">
+          <o:OLEObject Type="Embed" ProgID="Word.Document.12" ShapeID="_x0000_i1030" DrawAspect="Content" ObjectID="_1717524709" r:id="rId40">
             <o:FieldCodes>\s</o:FieldCodes>
           </o:OLEObject>
         </w:object>
@@ -15057,6 +15601,7 @@
           <w:lang w:val="en-US"/>
         </w:rPr>
       </w:pPr>
+      <w:bookmarkStart w:id="73" w:name="_Toc106897805"/>
       <w:proofErr w:type="spellStart"/>
       <w:r>
         <w:rPr>
@@ -15165,10 +15710,11 @@
         </w:rPr>
         <w:t>led_matrix_driver.c</w:t>
       </w:r>
+      <w:bookmarkEnd w:id="73"/>
       <w:proofErr w:type="spellEnd"/>
     </w:p>
-    <w:bookmarkStart w:id="73" w:name="_MON_1716725904"/>
-    <w:bookmarkEnd w:id="73"/>
+    <w:bookmarkStart w:id="74" w:name="_MON_1716725904"/>
+    <w:bookmarkEnd w:id="74"/>
     <w:p>
       <w:pPr>
         <w:keepNext/>
@@ -15178,7 +15724,7 @@
           <v:shape id="_x0000_i1031" type="#_x0000_t75" style="width:453.75pt;height:157.05pt" o:ole="">
             <v:imagedata r:id="rId41" o:title=""/>
           </v:shape>
-          <o:OLEObject Type="Embed" ProgID="Word.Document.12" ShapeID="_x0000_i1031" DrawAspect="Content" ObjectID="_1717510143" r:id="rId42">
+          <o:OLEObject Type="Embed" ProgID="Word.Document.12" ShapeID="_x0000_i1031" DrawAspect="Content" ObjectID="_1717524710" r:id="rId42">
             <o:FieldCodes>\s</o:FieldCodes>
           </o:OLEObject>
         </w:object>
@@ -15188,19 +15734,33 @@
       <w:pPr>
         <w:pStyle w:val="Beschriftung"/>
       </w:pPr>
-      <w:bookmarkStart w:id="74" w:name="_Ref106894771"/>
+      <w:bookmarkStart w:id="75" w:name="_Ref106894771"/>
+      <w:bookmarkStart w:id="76" w:name="_Toc106897806"/>
       <w:r>
         <w:t xml:space="preserve">Sourcecode </w:t>
       </w:r>
-      <w:fldSimple w:instr=" SEQ Sourcecode \* ARABIC ">
-        <w:r>
-          <w:rPr>
-            <w:noProof/>
-          </w:rPr>
-          <w:t>7</w:t>
-        </w:r>
-      </w:fldSimple>
-      <w:bookmarkEnd w:id="74"/>
+      <w:r>
+        <w:fldChar w:fldCharType="begin"/>
+      </w:r>
+      <w:r>
+        <w:instrText xml:space="preserve"> SEQ Sourcecode \* ARABIC </w:instrText>
+      </w:r>
+      <w:r>
+        <w:fldChar w:fldCharType="separate"/>
+      </w:r>
+      <w:r>
+        <w:rPr>
+          <w:noProof/>
+        </w:rPr>
+        <w:t>7</w:t>
+      </w:r>
+      <w:r>
+        <w:rPr>
+          <w:noProof/>
+        </w:rPr>
+        <w:fldChar w:fldCharType="end"/>
+      </w:r>
+      <w:bookmarkEnd w:id="75"/>
       <w:r>
         <w:t xml:space="preserve">: </w:t>
       </w:r>
@@ -15227,10 +15787,11 @@
       <w:r>
         <w:t>led_matrix_driver.c</w:t>
       </w:r>
+      <w:bookmarkEnd w:id="76"/>
       <w:proofErr w:type="spellEnd"/>
     </w:p>
-    <w:bookmarkStart w:id="75" w:name="_MON_1716726854"/>
-    <w:bookmarkEnd w:id="75"/>
+    <w:bookmarkStart w:id="77" w:name="_MON_1716726854"/>
+    <w:bookmarkEnd w:id="77"/>
     <w:p>
       <w:pPr>
         <w:keepNext/>
@@ -15240,7 +15801,7 @@
           <v:shape id="_x0000_i1032" type="#_x0000_t75" style="width:453.75pt;height:227.85pt" o:ole="">
             <v:imagedata r:id="rId43" o:title=""/>
           </v:shape>
-          <o:OLEObject Type="Embed" ProgID="Word.Document.12" ShapeID="_x0000_i1032" DrawAspect="Content" ObjectID="_1717510144" r:id="rId44">
+          <o:OLEObject Type="Embed" ProgID="Word.Document.12" ShapeID="_x0000_i1032" DrawAspect="Content" ObjectID="_1717524711" r:id="rId44">
             <o:FieldCodes>\s</o:FieldCodes>
           </o:OLEObject>
         </w:object>
@@ -15253,7 +15814,8 @@
           <w:lang w:val="en-US"/>
         </w:rPr>
       </w:pPr>
-      <w:bookmarkStart w:id="76" w:name="_Ref106894784"/>
+      <w:bookmarkStart w:id="78" w:name="_Ref106894784"/>
+      <w:bookmarkStart w:id="79" w:name="_Toc106897807"/>
       <w:proofErr w:type="spellStart"/>
       <w:r>
         <w:rPr>
@@ -15293,7 +15855,7 @@
         </w:rPr>
         <w:fldChar w:fldCharType="end"/>
       </w:r>
-      <w:bookmarkEnd w:id="76"/>
+      <w:bookmarkEnd w:id="78"/>
       <w:r>
         <w:rPr>
           <w:lang w:val="en-US"/>
@@ -15349,10 +15911,11 @@
         </w:rPr>
         <w:t>led_matrix_driver.c</w:t>
       </w:r>
+      <w:bookmarkEnd w:id="79"/>
       <w:proofErr w:type="spellEnd"/>
     </w:p>
-    <w:bookmarkStart w:id="77" w:name="_MON_1716727218"/>
-    <w:bookmarkEnd w:id="77"/>
+    <w:bookmarkStart w:id="80" w:name="_MON_1716727218"/>
+    <w:bookmarkEnd w:id="80"/>
     <w:p>
       <w:pPr>
         <w:keepNext/>
@@ -15362,7 +15925,7 @@
           <v:shape id="_x0000_i1033" type="#_x0000_t75" style="width:453.75pt;height:271pt" o:ole="">
             <v:imagedata r:id="rId45" o:title=""/>
           </v:shape>
-          <o:OLEObject Type="Embed" ProgID="Word.Document.12" ShapeID="_x0000_i1033" DrawAspect="Content" ObjectID="_1717510145" r:id="rId46">
+          <o:OLEObject Type="Embed" ProgID="Word.Document.12" ShapeID="_x0000_i1033" DrawAspect="Content" ObjectID="_1717524712" r:id="rId46">
             <o:FieldCodes>\s</o:FieldCodes>
           </o:OLEObject>
         </w:object>
@@ -15375,7 +15938,8 @@
           <w:lang w:val="en-US"/>
         </w:rPr>
       </w:pPr>
-      <w:bookmarkStart w:id="78" w:name="_Ref106894791"/>
+      <w:bookmarkStart w:id="81" w:name="_Ref106894791"/>
+      <w:bookmarkStart w:id="82" w:name="_Toc106897808"/>
       <w:proofErr w:type="spellStart"/>
       <w:r>
         <w:rPr>
@@ -15415,7 +15979,7 @@
         </w:rPr>
         <w:fldChar w:fldCharType="end"/>
       </w:r>
-      <w:bookmarkEnd w:id="78"/>
+      <w:bookmarkEnd w:id="81"/>
       <w:r>
         <w:rPr>
           <w:lang w:val="en-US"/>
@@ -15471,6 +16035,7 @@
         </w:rPr>
         <w:t>Makefile</w:t>
       </w:r>
+      <w:bookmarkEnd w:id="82"/>
       <w:proofErr w:type="spellEnd"/>
     </w:p>
     <w:p>
@@ -15543,6 +16108,7 @@
           <w:docPart w:val="DefaultPlaceholder_-1854013440"/>
         </w:placeholder>
       </w:sdtPr>
+      <w:sdtEndPr/>
       <w:sdtContent>
         <w:p>
           <w:pPr>
@@ -15557,17 +16123,17 @@
           <w:r>
             <w:fldChar w:fldCharType="separate"/>
           </w:r>
-          <w:bookmarkStart w:id="79" w:name="_Toc106895762"/>
+          <w:bookmarkStart w:id="83" w:name="_Toc106895762"/>
           <w:r>
             <w:t>Literaturverzeichnis</w:t>
           </w:r>
-          <w:bookmarkEnd w:id="79"/>
+          <w:bookmarkEnd w:id="83"/>
         </w:p>
         <w:p>
           <w:pPr>
             <w:pStyle w:val="CitaviBibliographyEntry"/>
           </w:pPr>
-          <w:bookmarkStart w:id="80" w:name="_CTVL00130b5fff0c7fd4233a7b9e10f155b31bc"/>
+          <w:bookmarkStart w:id="84" w:name="_CTVL00130b5fff0c7fd4233a7b9e10f155b31bc"/>
           <w:r>
             <w:t>Becker, Michael (2007): Eine Einführung in Makefiles. Online verfügbar unter https://wwwvs.cs.hs-rm.de/lehre/material/extern/pr04ss/dokumente/makefiles.htm, zuletzt aktualisiert am 11.05.2007, zuletzt geprüft am 11.06.2022.</w:t>
           </w:r>
@@ -15576,8 +16142,8 @@
           <w:pPr>
             <w:pStyle w:val="CitaviBibliographyEntry"/>
           </w:pPr>
-          <w:bookmarkStart w:id="81" w:name="_CTVL00111ae6a41cec340de88b7a2abbb57384d"/>
-          <w:bookmarkEnd w:id="80"/>
+          <w:bookmarkStart w:id="85" w:name="_CTVL00111ae6a41cec340de88b7a2abbb57384d"/>
+          <w:bookmarkEnd w:id="84"/>
           <w:r>
             <w:t>ComputerWeekly.de (2022): Was ist Linux-Distribution? - Definition von WhatIs.com. Online verfügbar unter https://www.computerweekly.com/de/definition/Linux-Distribution, zuletzt aktualisiert am 28.05.2022, zuletzt geprüft am 28.05.2022.</w:t>
           </w:r>
@@ -15586,12 +16152,12 @@
           <w:pPr>
             <w:pStyle w:val="CitaviBibliographyEntry"/>
           </w:pPr>
-          <w:bookmarkStart w:id="82" w:name="_CTVL00155447a4120984c26be243472cfc81e3d"/>
-          <w:bookmarkEnd w:id="81"/>
+          <w:bookmarkStart w:id="86" w:name="_CTVL00155447a4120984c26be243472cfc81e3d"/>
+          <w:bookmarkEnd w:id="85"/>
           <w:r>
             <w:t>Ewald, Wolfgang (2020): LED Matrix Display ansteuern. In:</w:t>
           </w:r>
-          <w:bookmarkEnd w:id="82"/>
+          <w:bookmarkEnd w:id="86"/>
           <w:r>
             <w:t xml:space="preserve"> </w:t>
           </w:r>
@@ -15609,7 +16175,7 @@
           <w:pPr>
             <w:pStyle w:val="CitaviBibliographyEntry"/>
           </w:pPr>
-          <w:bookmarkStart w:id="83" w:name="_CTVL001ccb00c74f68d471e8630b5d12987f3dd"/>
+          <w:bookmarkStart w:id="87" w:name="_CTVL001ccb00c74f68d471e8630b5d12987f3dd"/>
           <w:r>
             <w:t>Kernelmodule › Wiki › ubuntuusers.de (2022). Online verfügbar unter https://wiki.ubuntuusers.de/Kernelmodule/, zuletzt aktualisiert am 11.06.2022, zuletzt geprüft am 11.06.2022.</w:t>
           </w:r>
@@ -15618,8 +16184,8 @@
           <w:pPr>
             <w:pStyle w:val="CitaviBibliographyEntry"/>
           </w:pPr>
-          <w:bookmarkStart w:id="84" w:name="_CTVL001f757d024eb3d40f680ba08b13691ecbd"/>
-          <w:bookmarkEnd w:id="83"/>
+          <w:bookmarkStart w:id="88" w:name="_CTVL001f757d024eb3d40f680ba08b13691ecbd"/>
+          <w:bookmarkEnd w:id="87"/>
           <w:r>
             <w:rPr>
               <w:lang w:val="en-US"/>
@@ -15634,8 +16200,8 @@
           <w:pPr>
             <w:pStyle w:val="CitaviBibliographyEntry"/>
           </w:pPr>
-          <w:bookmarkStart w:id="85" w:name="_CTVL001f23fcce65fe447eaaa3a00cfbe2c3ad8"/>
-          <w:bookmarkEnd w:id="84"/>
+          <w:bookmarkStart w:id="89" w:name="_CTVL001f23fcce65fe447eaaa3a00cfbe2c3ad8"/>
+          <w:bookmarkEnd w:id="88"/>
           <w:r>
             <w:t>Was ist ein Kernel? – Definition im IT-Lexikon (2022). Online verfügbar unter https://it-service.network/it-lexikon/kernel, zuletzt aktualisiert am 11.06.2022, zuletzt geprüft am 11.06.2022.</w:t>
           </w:r>
@@ -15644,12 +16210,12 @@
           <w:pPr>
             <w:pStyle w:val="CitaviBibliographyEntry"/>
           </w:pPr>
-          <w:bookmarkStart w:id="86" w:name="_CTVL00147bf8c0a93194f37a9d797634006ff2b"/>
-          <w:bookmarkEnd w:id="85"/>
+          <w:bookmarkStart w:id="90" w:name="_CTVL00147bf8c0a93194f37a9d797634006ff2b"/>
+          <w:bookmarkEnd w:id="89"/>
           <w:r>
             <w:t>Wikipedia (Hg.) (2022): Linux (Kernel). Online verfügbar unter https://de.wikipedia.org/w/index.php?title=Linux_(Kernel)&amp;oldid=223567921, zuletzt aktualisiert am 09.06.2022, zuletzt geprüft am 11.06.2022</w:t>
           </w:r>
-          <w:bookmarkEnd w:id="86"/>
+          <w:bookmarkEnd w:id="90"/>
           <w:r>
             <w:t>.</w:t>
           </w:r>
@@ -15661,12 +16227,9 @@
     </w:sdt>
     <w:p/>
     <w:sectPr>
-      <w:headerReference w:type="even" r:id="rId47"/>
-      <w:headerReference w:type="default" r:id="rId48"/>
-      <w:footerReference w:type="even" r:id="rId49"/>
-      <w:footerReference w:type="default" r:id="rId50"/>
-      <w:headerReference w:type="first" r:id="rId51"/>
-      <w:footerReference w:type="first" r:id="rId52"/>
+      <w:headerReference w:type="default" r:id="rId47"/>
+      <w:footerReference w:type="default" r:id="rId48"/>
+      <w:headerReference w:type="first" r:id="rId49"/>
       <w:pgSz w:w="11906" w:h="16838"/>
       <w:pgMar w:top="1417" w:right="1417" w:bottom="1134" w:left="1417" w:header="708" w:footer="708" w:gutter="0"/>
       <w:pgNumType w:start="0"/>
@@ -15705,16 +16268,6 @@
 
 <file path=word/footer1.xml><?xml version="1.0" encoding="utf-8"?>
 <w:ftr xmlns:wpc="http://schemas.microsoft.com/office/word/2010/wordprocessingCanvas" xmlns:cx="http://schemas.microsoft.com/office/drawing/2014/chartex" xmlns:cx1="http://schemas.microsoft.com/office/drawing/2015/9/8/chartex" xmlns:cx2="http://schemas.microsoft.com/office/drawing/2015/10/21/chartex" xmlns:cx3="http://schemas.microsoft.com/office/drawing/2016/5/9/chartex" xmlns:cx4="http://schemas.microsoft.com/office/drawing/2016/5/10/chartex" xmlns:cx5="http://schemas.microsoft.com/office/drawing/2016/5/11/chartex" xmlns:cx6="http://schemas.microsoft.com/office/drawing/2016/5/12/chartex" xmlns:cx7="http://schemas.microsoft.com/office/drawing/2016/5/13/chartex" xmlns:cx8="http://schemas.microsoft.com/office/drawing/2016/5/14/chartex" xmlns:mc="http://schemas.openxmlformats.org/markup-compatibility/2006" xmlns:aink="http://schemas.microsoft.com/office/drawing/2016/ink" xmlns:am3d="http://schemas.microsoft.com/office/drawing/2017/model3d" xmlns:o="urn:schemas-microsoft-com:office:office" xmlns:r="http://schemas.openxmlformats.org/officeDocument/2006/relationships" xmlns:m="http://schemas.openxmlformats.org/officeDocument/2006/math" xmlns:v="urn:schemas-microsoft-com:vml" xmlns:wp14="http://schemas.microsoft.com/office/word/2010/wordprocessingDrawing" xmlns:wp="http://schemas.openxmlformats.org/drawingml/2006/wordprocessingDrawing" xmlns:w10="urn:schemas-microsoft-com:office:word" xmlns:w="http://schemas.openxmlformats.org/wordprocessingml/2006/main" xmlns:w14="http://schemas.microsoft.com/office/word/2010/wordml" xmlns:w15="http://schemas.microsoft.com/office/word/2012/wordml" xmlns:w16cid="http://schemas.microsoft.com/office/word/2016/wordml/cid" xmlns:w16se="http://schemas.microsoft.com/office/word/2015/wordml/symex" xmlns:wpg="http://schemas.microsoft.com/office/word/2010/wordprocessingGroup" xmlns:wpi="http://schemas.microsoft.com/office/word/2010/wordprocessingInk" xmlns:wne="http://schemas.microsoft.com/office/word/2006/wordml" xmlns:wps="http://schemas.microsoft.com/office/word/2010/wordprocessingShape" mc:Ignorable="w14 w15 w16se w16cid wp14">
-  <w:p>
-    <w:pPr>
-      <w:pStyle w:val="Fuzeile"/>
-    </w:pPr>
-  </w:p>
-</w:ftr>
-</file>
-
-<file path=word/footer2.xml><?xml version="1.0" encoding="utf-8"?>
-<w:ftr xmlns:wpc="http://schemas.microsoft.com/office/word/2010/wordprocessingCanvas" xmlns:cx="http://schemas.microsoft.com/office/drawing/2014/chartex" xmlns:cx1="http://schemas.microsoft.com/office/drawing/2015/9/8/chartex" xmlns:cx2="http://schemas.microsoft.com/office/drawing/2015/10/21/chartex" xmlns:cx3="http://schemas.microsoft.com/office/drawing/2016/5/9/chartex" xmlns:cx4="http://schemas.microsoft.com/office/drawing/2016/5/10/chartex" xmlns:cx5="http://schemas.microsoft.com/office/drawing/2016/5/11/chartex" xmlns:cx6="http://schemas.microsoft.com/office/drawing/2016/5/12/chartex" xmlns:cx7="http://schemas.microsoft.com/office/drawing/2016/5/13/chartex" xmlns:cx8="http://schemas.microsoft.com/office/drawing/2016/5/14/chartex" xmlns:mc="http://schemas.openxmlformats.org/markup-compatibility/2006" xmlns:aink="http://schemas.microsoft.com/office/drawing/2016/ink" xmlns:am3d="http://schemas.microsoft.com/office/drawing/2017/model3d" xmlns:o="urn:schemas-microsoft-com:office:office" xmlns:r="http://schemas.openxmlformats.org/officeDocument/2006/relationships" xmlns:m="http://schemas.openxmlformats.org/officeDocument/2006/math" xmlns:v="urn:schemas-microsoft-com:vml" xmlns:wp14="http://schemas.microsoft.com/office/word/2010/wordprocessingDrawing" xmlns:wp="http://schemas.openxmlformats.org/drawingml/2006/wordprocessingDrawing" xmlns:w10="urn:schemas-microsoft-com:office:word" xmlns:w="http://schemas.openxmlformats.org/wordprocessingml/2006/main" xmlns:w14="http://schemas.microsoft.com/office/word/2010/wordml" xmlns:w15="http://schemas.microsoft.com/office/word/2012/wordml" xmlns:w16cid="http://schemas.microsoft.com/office/word/2016/wordml/cid" xmlns:w16se="http://schemas.microsoft.com/office/word/2015/wordml/symex" xmlns:wpg="http://schemas.microsoft.com/office/word/2010/wordprocessingGroup" xmlns:wpi="http://schemas.microsoft.com/office/word/2010/wordprocessingInk" xmlns:wne="http://schemas.microsoft.com/office/word/2006/wordml" xmlns:wps="http://schemas.microsoft.com/office/word/2010/wordprocessingShape" mc:Ignorable="w14 w15 w16se w16cid wp14">
   <w:sdt>
     <w:sdtPr>
       <w:id w:val="619499664"/>
@@ -15723,6 +16276,7 @@
         <w:docPartUnique/>
       </w:docPartObj>
     </w:sdtPr>
+    <w:sdtEndPr/>
     <w:sdtContent>
       <w:p>
         <w:pPr>
@@ -15755,16 +16309,6 @@
 </w:ftr>
 </file>
 
-<file path=word/footer3.xml><?xml version="1.0" encoding="utf-8"?>
-<w:ftr xmlns:wpc="http://schemas.microsoft.com/office/word/2010/wordprocessingCanvas" xmlns:cx="http://schemas.microsoft.com/office/drawing/2014/chartex" xmlns:cx1="http://schemas.microsoft.com/office/drawing/2015/9/8/chartex" xmlns:cx2="http://schemas.microsoft.com/office/drawing/2015/10/21/chartex" xmlns:cx3="http://schemas.microsoft.com/office/drawing/2016/5/9/chartex" xmlns:cx4="http://schemas.microsoft.com/office/drawing/2016/5/10/chartex" xmlns:cx5="http://schemas.microsoft.com/office/drawing/2016/5/11/chartex" xmlns:cx6="http://schemas.microsoft.com/office/drawing/2016/5/12/chartex" xmlns:cx7="http://schemas.microsoft.com/office/drawing/2016/5/13/chartex" xmlns:cx8="http://schemas.microsoft.com/office/drawing/2016/5/14/chartex" xmlns:mc="http://schemas.openxmlformats.org/markup-compatibility/2006" xmlns:aink="http://schemas.microsoft.com/office/drawing/2016/ink" xmlns:am3d="http://schemas.microsoft.com/office/drawing/2017/model3d" xmlns:o="urn:schemas-microsoft-com:office:office" xmlns:r="http://schemas.openxmlformats.org/officeDocument/2006/relationships" xmlns:m="http://schemas.openxmlformats.org/officeDocument/2006/math" xmlns:v="urn:schemas-microsoft-com:vml" xmlns:wp14="http://schemas.microsoft.com/office/word/2010/wordprocessingDrawing" xmlns:wp="http://schemas.openxmlformats.org/drawingml/2006/wordprocessingDrawing" xmlns:w10="urn:schemas-microsoft-com:office:word" xmlns:w="http://schemas.openxmlformats.org/wordprocessingml/2006/main" xmlns:w14="http://schemas.microsoft.com/office/word/2010/wordml" xmlns:w15="http://schemas.microsoft.com/office/word/2012/wordml" xmlns:w16cid="http://schemas.microsoft.com/office/word/2016/wordml/cid" xmlns:w16se="http://schemas.microsoft.com/office/word/2015/wordml/symex" xmlns:wpg="http://schemas.microsoft.com/office/word/2010/wordprocessingGroup" xmlns:wpi="http://schemas.microsoft.com/office/word/2010/wordprocessingInk" xmlns:wne="http://schemas.microsoft.com/office/word/2006/wordml" xmlns:wps="http://schemas.microsoft.com/office/word/2010/wordprocessingShape" mc:Ignorable="w14 w15 w16se w16cid wp14">
-  <w:p>
-    <w:pPr>
-      <w:pStyle w:val="Fuzeile"/>
-    </w:pPr>
-  </w:p>
-</w:ftr>
-</file>
-
 <file path=word/footnotes.xml><?xml version="1.0" encoding="utf-8"?>
 <w:footnotes xmlns:wpc="http://schemas.microsoft.com/office/word/2010/wordprocessingCanvas" xmlns:cx="http://schemas.microsoft.com/office/drawing/2014/chartex" xmlns:cx1="http://schemas.microsoft.com/office/drawing/2015/9/8/chartex" xmlns:cx2="http://schemas.microsoft.com/office/drawing/2015/10/21/chartex" xmlns:cx3="http://schemas.microsoft.com/office/drawing/2016/5/9/chartex" xmlns:cx4="http://schemas.microsoft.com/office/drawing/2016/5/10/chartex" xmlns:cx5="http://schemas.microsoft.com/office/drawing/2016/5/11/chartex" xmlns:cx6="http://schemas.microsoft.com/office/drawing/2016/5/12/chartex" xmlns:cx7="http://schemas.microsoft.com/office/drawing/2016/5/13/chartex" xmlns:cx8="http://schemas.microsoft.com/office/drawing/2016/5/14/chartex" xmlns:mc="http://schemas.openxmlformats.org/markup-compatibility/2006" xmlns:aink="http://schemas.microsoft.com/office/drawing/2016/ink" xmlns:am3d="http://schemas.microsoft.com/office/drawing/2017/model3d" xmlns:o="urn:schemas-microsoft-com:office:office" xmlns:r="http://schemas.openxmlformats.org/officeDocument/2006/relationships" xmlns:m="http://schemas.openxmlformats.org/officeDocument/2006/math" xmlns:v="urn:schemas-microsoft-com:vml" xmlns:wp14="http://schemas.microsoft.com/office/word/2010/wordprocessingDrawing" xmlns:wp="http://schemas.openxmlformats.org/drawingml/2006/wordprocessingDrawing" xmlns:w10="urn:schemas-microsoft-com:office:word" xmlns:w="http://schemas.openxmlformats.org/wordprocessingml/2006/main" xmlns:w14="http://schemas.microsoft.com/office/word/2010/wordml" xmlns:w15="http://schemas.microsoft.com/office/word/2012/wordml" xmlns:w16cid="http://schemas.microsoft.com/office/word/2016/wordml/cid" xmlns:w16se="http://schemas.microsoft.com/office/word/2015/wordml/symex" xmlns:wpg="http://schemas.microsoft.com/office/word/2010/wordprocessingGroup" xmlns:wpi="http://schemas.microsoft.com/office/word/2010/wordprocessingInk" xmlns:wne="http://schemas.microsoft.com/office/word/2006/wordml" xmlns:wps="http://schemas.microsoft.com/office/word/2010/wordprocessingShape" mc:Ignorable="w14 w15 w16se w16cid wp14">
   <w:footnote w:type="separator" w:id="-1">
@@ -15791,16 +16335,6 @@
 </file>
 
 <file path=word/header1.xml><?xml version="1.0" encoding="utf-8"?>
-<w:hdr xmlns:wpc="http://schemas.microsoft.com/office/word/2010/wordprocessingCanvas" xmlns:cx="http://schemas.microsoft.com/office/drawing/2014/chartex" xmlns:cx1="http://schemas.microsoft.com/office/drawing/2015/9/8/chartex" xmlns:cx2="http://schemas.microsoft.com/office/drawing/2015/10/21/chartex" xmlns:cx3="http://schemas.microsoft.com/office/drawing/2016/5/9/chartex" xmlns:cx4="http://schemas.microsoft.com/office/drawing/2016/5/10/chartex" xmlns:cx5="http://schemas.microsoft.com/office/drawing/2016/5/11/chartex" xmlns:cx6="http://schemas.microsoft.com/office/drawing/2016/5/12/chartex" xmlns:cx7="http://schemas.microsoft.com/office/drawing/2016/5/13/chartex" xmlns:cx8="http://schemas.microsoft.com/office/drawing/2016/5/14/chartex" xmlns:mc="http://schemas.openxmlformats.org/markup-compatibility/2006" xmlns:aink="http://schemas.microsoft.com/office/drawing/2016/ink" xmlns:am3d="http://schemas.microsoft.com/office/drawing/2017/model3d" xmlns:o="urn:schemas-microsoft-com:office:office" xmlns:r="http://schemas.openxmlformats.org/officeDocument/2006/relationships" xmlns:m="http://schemas.openxmlformats.org/officeDocument/2006/math" xmlns:v="urn:schemas-microsoft-com:vml" xmlns:wp14="http://schemas.microsoft.com/office/word/2010/wordprocessingDrawing" xmlns:wp="http://schemas.openxmlformats.org/drawingml/2006/wordprocessingDrawing" xmlns:w10="urn:schemas-microsoft-com:office:word" xmlns:w="http://schemas.openxmlformats.org/wordprocessingml/2006/main" xmlns:w14="http://schemas.microsoft.com/office/word/2010/wordml" xmlns:w15="http://schemas.microsoft.com/office/word/2012/wordml" xmlns:w16cid="http://schemas.microsoft.com/office/word/2016/wordml/cid" xmlns:w16se="http://schemas.microsoft.com/office/word/2015/wordml/symex" xmlns:wpg="http://schemas.microsoft.com/office/word/2010/wordprocessingGroup" xmlns:wpi="http://schemas.microsoft.com/office/word/2010/wordprocessingInk" xmlns:wne="http://schemas.microsoft.com/office/word/2006/wordml" xmlns:wps="http://schemas.microsoft.com/office/word/2010/wordprocessingShape" mc:Ignorable="w14 w15 w16se w16cid wp14">
-  <w:p>
-    <w:pPr>
-      <w:pStyle w:val="Kopfzeile"/>
-    </w:pPr>
-  </w:p>
-</w:hdr>
-</file>
-
-<file path=word/header2.xml><?xml version="1.0" encoding="utf-8"?>
 <w:hdr xmlns:wpc="http://schemas.microsoft.com/office/word/2010/wordprocessingCanvas" xmlns:cx="http://schemas.microsoft.com/office/drawing/2014/chartex" xmlns:cx1="http://schemas.microsoft.com/office/drawing/2015/9/8/chartex" xmlns:cx2="http://schemas.microsoft.com/office/drawing/2015/10/21/chartex" xmlns:cx3="http://schemas.microsoft.com/office/drawing/2016/5/9/chartex" xmlns:cx4="http://schemas.microsoft.com/office/drawing/2016/5/10/chartex" xmlns:cx5="http://schemas.microsoft.com/office/drawing/2016/5/11/chartex" xmlns:cx6="http://schemas.microsoft.com/office/drawing/2016/5/12/chartex" xmlns:cx7="http://schemas.microsoft.com/office/drawing/2016/5/13/chartex" xmlns:cx8="http://schemas.microsoft.com/office/drawing/2016/5/14/chartex" xmlns:mc="http://schemas.openxmlformats.org/markup-compatibility/2006" xmlns:aink="http://schemas.microsoft.com/office/drawing/2016/ink" xmlns:am3d="http://schemas.microsoft.com/office/drawing/2017/model3d" xmlns:o="urn:schemas-microsoft-com:office:office" xmlns:r="http://schemas.openxmlformats.org/officeDocument/2006/relationships" xmlns:m="http://schemas.openxmlformats.org/officeDocument/2006/math" xmlns:v="urn:schemas-microsoft-com:vml" xmlns:wp14="http://schemas.microsoft.com/office/word/2010/wordprocessingDrawing" xmlns:wp="http://schemas.openxmlformats.org/drawingml/2006/wordprocessingDrawing" xmlns:w10="urn:schemas-microsoft-com:office:word" xmlns:w="http://schemas.openxmlformats.org/wordprocessingml/2006/main" xmlns:w14="http://schemas.microsoft.com/office/word/2010/wordml" xmlns:w15="http://schemas.microsoft.com/office/word/2012/wordml" xmlns:w16cid="http://schemas.microsoft.com/office/word/2016/wordml/cid" xmlns:w16se="http://schemas.microsoft.com/office/word/2015/wordml/symex" xmlns:wpg="http://schemas.microsoft.com/office/word/2010/wordprocessingGroup" xmlns:wpi="http://schemas.microsoft.com/office/word/2010/wordprocessingInk" xmlns:wne="http://schemas.microsoft.com/office/word/2006/wordml" xmlns:wps="http://schemas.microsoft.com/office/word/2010/wordprocessingShape" mc:Ignorable="w14 w15 w16se w16cid wp14">
   <w:p>
     <w:pPr>
@@ -15870,7 +16404,7 @@
 </w:hdr>
 </file>
 
-<file path=word/header3.xml><?xml version="1.0" encoding="utf-8"?>
+<file path=word/header2.xml><?xml version="1.0" encoding="utf-8"?>
 <w:hdr xmlns:wpc="http://schemas.microsoft.com/office/word/2010/wordprocessingCanvas" xmlns:cx="http://schemas.microsoft.com/office/drawing/2014/chartex" xmlns:cx1="http://schemas.microsoft.com/office/drawing/2015/9/8/chartex" xmlns:cx2="http://schemas.microsoft.com/office/drawing/2015/10/21/chartex" xmlns:cx3="http://schemas.microsoft.com/office/drawing/2016/5/9/chartex" xmlns:cx4="http://schemas.microsoft.com/office/drawing/2016/5/10/chartex" xmlns:cx5="http://schemas.microsoft.com/office/drawing/2016/5/11/chartex" xmlns:cx6="http://schemas.microsoft.com/office/drawing/2016/5/12/chartex" xmlns:cx7="http://schemas.microsoft.com/office/drawing/2016/5/13/chartex" xmlns:cx8="http://schemas.microsoft.com/office/drawing/2016/5/14/chartex" xmlns:mc="http://schemas.openxmlformats.org/markup-compatibility/2006" xmlns:aink="http://schemas.microsoft.com/office/drawing/2016/ink" xmlns:am3d="http://schemas.microsoft.com/office/drawing/2017/model3d" xmlns:o="urn:schemas-microsoft-com:office:office" xmlns:r="http://schemas.openxmlformats.org/officeDocument/2006/relationships" xmlns:m="http://schemas.openxmlformats.org/officeDocument/2006/math" xmlns:v="urn:schemas-microsoft-com:vml" xmlns:wp14="http://schemas.microsoft.com/office/word/2010/wordprocessingDrawing" xmlns:wp="http://schemas.openxmlformats.org/drawingml/2006/wordprocessingDrawing" xmlns:w10="urn:schemas-microsoft-com:office:word" xmlns:w="http://schemas.openxmlformats.org/wordprocessingml/2006/main" xmlns:w14="http://schemas.microsoft.com/office/word/2010/wordml" xmlns:w15="http://schemas.microsoft.com/office/word/2012/wordml" xmlns:w16cid="http://schemas.microsoft.com/office/word/2016/wordml/cid" xmlns:w16se="http://schemas.microsoft.com/office/word/2015/wordml/symex" xmlns:wpg="http://schemas.microsoft.com/office/word/2010/wordprocessingGroup" xmlns:wpi="http://schemas.microsoft.com/office/word/2010/wordprocessingInk" xmlns:wne="http://schemas.microsoft.com/office/word/2006/wordml" xmlns:wps="http://schemas.microsoft.com/office/word/2010/wordprocessingShape" mc:Ignorable="w14 w15 w16se w16cid wp14">
   <w:p>
     <w:pPr>
@@ -21889,6 +22423,7 @@
     <w:rsid w:val="00522395"/>
     <w:rsid w:val="005306A1"/>
     <w:rsid w:val="00707032"/>
+    <w:rsid w:val="007237E3"/>
     <w:rsid w:val="008C6F92"/>
     <w:rsid w:val="009732ED"/>
     <w:rsid w:val="00A51D93"/>
@@ -22726,7 +23261,7 @@
 </file>
 
 <file path=customXml/itemProps2.xml><?xml version="1.0" encoding="utf-8"?>
-<ds:datastoreItem xmlns:ds="http://schemas.openxmlformats.org/officeDocument/2006/customXml" ds:itemID="{0E378C46-A42D-4144-A3B7-66FDAFC2546C}">
+<ds:datastoreItem xmlns:ds="http://schemas.openxmlformats.org/officeDocument/2006/customXml" ds:itemID="{6DB63FAA-4A71-416D-A77A-D8513EEF7427}">
   <ds:schemaRefs>
     <ds:schemaRef ds:uri="http://schemas.openxmlformats.org/officeDocument/2006/bibliography"/>
   </ds:schemaRefs>

</xml_diff>